<commit_message>
Documentation for ASSIST , LAPR and ARQSI
</commit_message>
<xml_diff>
--- a/ASSIST SCRITPS/ASSISTDOCS.docx
+++ b/ASSIST SCRITPS/ASSISTDOCS.docx
@@ -4,32 +4,1316 @@
   <w:body>
     <w:p>
       <w:pPr>
-        <w:rPr>
-          <w:b/>
-          <w:bCs/>
-        </w:rPr>
-      </w:pPr>
-      <w:r>
-        <w:rPr>
-          <w:b/>
-          <w:bCs/>
-        </w:rPr>
-        <w:t>US 910:</w:t>
-      </w:r>
-    </w:p>
-    <w:p>
-      <w:pPr>
-        <w:rPr>
-          <w:b/>
-          <w:bCs/>
-        </w:rPr>
-      </w:pPr>
-      <w:r>
-        <w:rPr>
-          <w:b/>
-          <w:bCs/>
-        </w:rPr>
-        <w:t xml:space="preserve">Gerar um Par de Chaves RSA:  </w:t>
+        <w:jc w:val="center"/>
+        <w:rPr>
+          <w:b/>
+          <w:bCs/>
+        </w:rPr>
+      </w:pPr>
+      <w:r>
+        <w:rPr>
+          <w:noProof/>
+        </w:rPr>
+        <w:drawing>
+          <wp:inline distT="0" distB="0" distL="0" distR="0" wp14:anchorId="131AABC1" wp14:editId="75AEF3E2">
+            <wp:extent cx="2400300" cy="912114"/>
+            <wp:effectExtent l="0" t="0" r="0" b="2540"/>
+            <wp:docPr id="502481323" name="Imagem 502481323" descr="ISEP - Instituto Superior de Engenharia do Porto"/>
+            <wp:cNvGraphicFramePr>
+              <a:graphicFrameLocks xmlns:a="http://schemas.openxmlformats.org/drawingml/2006/main" noChangeAspect="1"/>
+            </wp:cNvGraphicFramePr>
+            <a:graphic xmlns:a="http://schemas.openxmlformats.org/drawingml/2006/main">
+              <a:graphicData uri="http://schemas.openxmlformats.org/drawingml/2006/picture">
+                <pic:pic xmlns:pic="http://schemas.openxmlformats.org/drawingml/2006/picture">
+                  <pic:nvPicPr>
+                    <pic:cNvPr id="0" name="Picture 1" descr="ISEP - Instituto Superior de Engenharia do Porto"/>
+                    <pic:cNvPicPr>
+                      <a:picLocks noChangeAspect="1" noChangeArrowheads="1"/>
+                    </pic:cNvPicPr>
+                  </pic:nvPicPr>
+                  <pic:blipFill>
+                    <a:blip r:embed="rId8">
+                      <a:extLst>
+                        <a:ext uri="{28A0092B-C50C-407E-A947-70E740481C1C}">
+                          <a14:useLocalDpi xmlns:a14="http://schemas.microsoft.com/office/drawing/2010/main" val="0"/>
+                        </a:ext>
+                      </a:extLst>
+                    </a:blip>
+                    <a:srcRect/>
+                    <a:stretch>
+                      <a:fillRect/>
+                    </a:stretch>
+                  </pic:blipFill>
+                  <pic:spPr bwMode="auto">
+                    <a:xfrm>
+                      <a:off x="0" y="0"/>
+                      <a:ext cx="2415494" cy="917888"/>
+                    </a:xfrm>
+                    <a:prstGeom prst="rect">
+                      <a:avLst/>
+                    </a:prstGeom>
+                    <a:noFill/>
+                    <a:ln>
+                      <a:noFill/>
+                    </a:ln>
+                  </pic:spPr>
+                </pic:pic>
+              </a:graphicData>
+            </a:graphic>
+          </wp:inline>
+        </w:drawing>
+      </w:r>
+    </w:p>
+    <w:p>
+      <w:pPr>
+        <w:jc w:val="center"/>
+        <w:rPr>
+          <w:b/>
+          <w:bCs/>
+        </w:rPr>
+      </w:pPr>
+    </w:p>
+    <w:p>
+      <w:pPr>
+        <w:jc w:val="center"/>
+        <w:rPr>
+          <w:b/>
+          <w:bCs/>
+          <w:color w:val="FF0000"/>
+        </w:rPr>
+      </w:pPr>
+    </w:p>
+    <w:p>
+      <w:pPr>
+        <w:jc w:val="center"/>
+        <w:rPr>
+          <w:b/>
+          <w:bCs/>
+          <w:color w:val="FF0000"/>
+        </w:rPr>
+      </w:pPr>
+    </w:p>
+    <w:p>
+      <w:pPr>
+        <w:jc w:val="center"/>
+        <w:rPr>
+          <w:b/>
+          <w:bCs/>
+          <w:smallCaps/>
+          <w:color w:val="FF0000"/>
+          <w:sz w:val="40"/>
+          <w:szCs w:val="40"/>
+        </w:rPr>
+      </w:pPr>
+      <w:r>
+        <w:rPr>
+          <w:b/>
+          <w:bCs/>
+          <w:smallCaps/>
+          <w:sz w:val="40"/>
+          <w:szCs w:val="40"/>
+        </w:rPr>
+        <w:t xml:space="preserve">Relatório </w:t>
+      </w:r>
+      <w:proofErr w:type="spellStart"/>
+      <w:r>
+        <w:rPr>
+          <w:b/>
+          <w:bCs/>
+          <w:smallCaps/>
+          <w:sz w:val="40"/>
+          <w:szCs w:val="40"/>
+        </w:rPr>
+        <w:t>Assist</w:t>
+      </w:r>
+      <w:proofErr w:type="spellEnd"/>
+    </w:p>
+    <w:p>
+      <w:pPr>
+        <w:jc w:val="center"/>
+        <w:rPr>
+          <w:b/>
+          <w:bCs/>
+          <w:color w:val="FF0000"/>
+        </w:rPr>
+      </w:pPr>
+    </w:p>
+    <w:p>
+      <w:pPr>
+        <w:jc w:val="center"/>
+        <w:rPr>
+          <w:b/>
+          <w:bCs/>
+          <w:color w:val="FF0000"/>
+        </w:rPr>
+      </w:pPr>
+    </w:p>
+    <w:p>
+      <w:pPr>
+        <w:jc w:val="center"/>
+        <w:rPr>
+          <w:b/>
+          <w:bCs/>
+          <w:color w:val="FF0000"/>
+        </w:rPr>
+      </w:pPr>
+    </w:p>
+    <w:p>
+      <w:pPr>
+        <w:jc w:val="center"/>
+        <w:rPr>
+          <w:b/>
+          <w:bCs/>
+          <w:color w:val="FF0000"/>
+        </w:rPr>
+      </w:pPr>
+    </w:p>
+    <w:p>
+      <w:pPr>
+        <w:jc w:val="center"/>
+        <w:rPr>
+          <w:b/>
+          <w:bCs/>
+          <w:color w:val="FF0000"/>
+        </w:rPr>
+      </w:pPr>
+    </w:p>
+    <w:p>
+      <w:pPr>
+        <w:jc w:val="center"/>
+        <w:rPr>
+          <w:b/>
+          <w:bCs/>
+          <w:color w:val="FF0000"/>
+        </w:rPr>
+      </w:pPr>
+    </w:p>
+    <w:p>
+      <w:pPr>
+        <w:jc w:val="center"/>
+        <w:rPr>
+          <w:b/>
+          <w:bCs/>
+          <w:color w:val="FF0000"/>
+        </w:rPr>
+      </w:pPr>
+    </w:p>
+    <w:p>
+      <w:pPr>
+        <w:jc w:val="center"/>
+        <w:rPr>
+          <w:b/>
+          <w:bCs/>
+          <w:color w:val="FF0000"/>
+        </w:rPr>
+      </w:pPr>
+    </w:p>
+    <w:p>
+      <w:pPr>
+        <w:jc w:val="center"/>
+        <w:rPr>
+          <w:b/>
+          <w:bCs/>
+          <w:color w:val="FF0000"/>
+        </w:rPr>
+      </w:pPr>
+    </w:p>
+    <w:p>
+      <w:pPr>
+        <w:jc w:val="center"/>
+        <w:rPr>
+          <w:b/>
+          <w:bCs/>
+          <w:color w:val="FF0000"/>
+        </w:rPr>
+      </w:pPr>
+    </w:p>
+    <w:p>
+      <w:pPr>
+        <w:jc w:val="center"/>
+        <w:rPr>
+          <w:b/>
+          <w:bCs/>
+          <w:color w:val="FF0000"/>
+        </w:rPr>
+      </w:pPr>
+    </w:p>
+    <w:p>
+      <w:pPr>
+        <w:jc w:val="center"/>
+        <w:rPr>
+          <w:b/>
+          <w:bCs/>
+          <w:color w:val="FF0000"/>
+        </w:rPr>
+      </w:pPr>
+    </w:p>
+    <w:p>
+      <w:pPr>
+        <w:jc w:val="center"/>
+        <w:rPr>
+          <w:b/>
+          <w:bCs/>
+        </w:rPr>
+      </w:pPr>
+    </w:p>
+    <w:p>
+      <w:pPr>
+        <w:rPr>
+          <w:sz w:val="24"/>
+          <w:szCs w:val="24"/>
+        </w:rPr>
+      </w:pPr>
+      <w:r>
+        <w:rPr>
+          <w:b/>
+          <w:bCs/>
+          <w:sz w:val="24"/>
+          <w:szCs w:val="24"/>
+        </w:rPr>
+        <w:t xml:space="preserve">Disciplina: </w:t>
+      </w:r>
+      <w:r>
+        <w:rPr>
+          <w:sz w:val="24"/>
+          <w:szCs w:val="24"/>
+        </w:rPr>
+        <w:t>ASSIST</w:t>
+      </w:r>
+    </w:p>
+    <w:p>
+      <w:pPr>
+        <w:rPr>
+          <w:sz w:val="24"/>
+          <w:szCs w:val="24"/>
+        </w:rPr>
+      </w:pPr>
+      <w:r>
+        <w:rPr>
+          <w:b/>
+          <w:bCs/>
+          <w:sz w:val="24"/>
+          <w:szCs w:val="24"/>
+        </w:rPr>
+        <w:t xml:space="preserve">Trabalho Elaborado por: </w:t>
+      </w:r>
+      <w:r>
+        <w:rPr>
+          <w:sz w:val="24"/>
+          <w:szCs w:val="24"/>
+        </w:rPr>
+        <w:t>José Nuno Mota Teixeira</w:t>
+      </w:r>
+      <w:r>
+        <w:rPr>
+          <w:sz w:val="24"/>
+          <w:szCs w:val="24"/>
+        </w:rPr>
+        <w:t xml:space="preserve"> 1200941</w:t>
+      </w:r>
+    </w:p>
+    <w:p>
+      <w:pPr>
+        <w:rPr>
+          <w:sz w:val="24"/>
+          <w:szCs w:val="24"/>
+        </w:rPr>
+      </w:pPr>
+    </w:p>
+    <w:p>
+      <w:pPr>
+        <w:rPr>
+          <w:sz w:val="24"/>
+          <w:szCs w:val="24"/>
+        </w:rPr>
+      </w:pPr>
+    </w:p>
+    <w:p>
+      <w:pPr>
+        <w:rPr>
+          <w:sz w:val="24"/>
+          <w:szCs w:val="24"/>
+        </w:rPr>
+      </w:pPr>
+    </w:p>
+    <w:p>
+      <w:pPr>
+        <w:rPr>
+          <w:sz w:val="24"/>
+          <w:szCs w:val="24"/>
+        </w:rPr>
+      </w:pPr>
+    </w:p>
+    <w:p>
+      <w:pPr>
+        <w:rPr>
+          <w:sz w:val="24"/>
+          <w:szCs w:val="24"/>
+        </w:rPr>
+      </w:pPr>
+    </w:p>
+    <w:p>
+      <w:pPr>
+        <w:jc w:val="center"/>
+        <w:rPr>
+          <w:sz w:val="24"/>
+          <w:szCs w:val="24"/>
+        </w:rPr>
+      </w:pPr>
+      <w:r>
+        <w:rPr>
+          <w:sz w:val="24"/>
+          <w:szCs w:val="24"/>
+        </w:rPr>
+        <w:t>Ano letivo</w:t>
+      </w:r>
+    </w:p>
+    <w:p>
+      <w:pPr>
+        <w:jc w:val="center"/>
+        <w:rPr>
+          <w:b/>
+          <w:bCs/>
+          <w:sz w:val="24"/>
+          <w:szCs w:val="24"/>
+        </w:rPr>
+      </w:pPr>
+      <w:r>
+        <w:rPr>
+          <w:sz w:val="24"/>
+          <w:szCs w:val="24"/>
+        </w:rPr>
+        <w:t>2023/2024</w:t>
+      </w:r>
+    </w:p>
+    <w:p>
+      <w:pPr>
+        <w:jc w:val="center"/>
+        <w:rPr>
+          <w:b/>
+          <w:bCs/>
+        </w:rPr>
+      </w:pPr>
+    </w:p>
+    <w:sdt>
+      <w:sdtPr>
+        <w:id w:val="153574610"/>
+        <w:docPartObj>
+          <w:docPartGallery w:val="Table of Contents"/>
+          <w:docPartUnique/>
+        </w:docPartObj>
+      </w:sdtPr>
+      <w:sdtEndPr>
+        <w:rPr>
+          <w:rFonts w:asciiTheme="minorHAnsi" w:eastAsiaTheme="minorHAnsi" w:hAnsiTheme="minorHAnsi" w:cstheme="minorBidi"/>
+          <w:b/>
+          <w:bCs/>
+          <w:color w:val="auto"/>
+          <w:kern w:val="2"/>
+          <w:sz w:val="22"/>
+          <w:szCs w:val="22"/>
+          <w:lang w:eastAsia="en-US"/>
+          <w14:ligatures w14:val="standardContextual"/>
+        </w:rPr>
+      </w:sdtEndPr>
+      <w:sdtContent>
+        <w:p>
+          <w:pPr>
+            <w:pStyle w:val="Cabealhodondice"/>
+            <w:jc w:val="center"/>
+            <w:rPr>
+              <w:rFonts w:asciiTheme="minorHAnsi" w:hAnsiTheme="minorHAnsi" w:cstheme="minorHAnsi"/>
+              <w:b/>
+              <w:bCs/>
+              <w:color w:val="auto"/>
+            </w:rPr>
+          </w:pPr>
+          <w:r>
+            <w:rPr>
+              <w:rFonts w:asciiTheme="minorHAnsi" w:hAnsiTheme="minorHAnsi" w:cstheme="minorHAnsi"/>
+              <w:b/>
+              <w:bCs/>
+              <w:color w:val="auto"/>
+            </w:rPr>
+            <w:t>Índice</w:t>
+          </w:r>
+        </w:p>
+        <w:p>
+          <w:pPr>
+            <w:rPr>
+              <w:lang w:eastAsia="pt-PT"/>
+            </w:rPr>
+          </w:pPr>
+        </w:p>
+        <w:p>
+          <w:pPr>
+            <w:pStyle w:val="ndice1"/>
+            <w:tabs>
+              <w:tab w:val="right" w:leader="dot" w:pos="8494"/>
+            </w:tabs>
+            <w:rPr>
+              <w:rFonts w:eastAsiaTheme="minorEastAsia"/>
+              <w:noProof/>
+              <w:lang w:eastAsia="pt-PT"/>
+            </w:rPr>
+          </w:pPr>
+          <w:r>
+            <w:fldChar w:fldCharType="begin"/>
+          </w:r>
+          <w:r>
+            <w:instrText xml:space="preserve"> TOC \o "1-3" \h \z \u </w:instrText>
+          </w:r>
+          <w:r>
+            <w:fldChar w:fldCharType="separate"/>
+          </w:r>
+          <w:hyperlink w:anchor="_Toc154509484" w:history="1">
+            <w:r>
+              <w:rPr>
+                <w:rStyle w:val="Hiperligao"/>
+                <w:rFonts w:cstheme="minorHAnsi"/>
+                <w:b/>
+                <w:bCs/>
+                <w:noProof/>
+              </w:rPr>
+              <w:t>1 - US 910</w:t>
+            </w:r>
+            <w:r>
+              <w:rPr>
+                <w:noProof/>
+                <w:webHidden/>
+              </w:rPr>
+              <w:tab/>
+            </w:r>
+            <w:r>
+              <w:rPr>
+                <w:noProof/>
+                <w:webHidden/>
+              </w:rPr>
+              <w:fldChar w:fldCharType="begin"/>
+            </w:r>
+            <w:r>
+              <w:rPr>
+                <w:noProof/>
+                <w:webHidden/>
+              </w:rPr>
+              <w:instrText xml:space="preserve"> PAGEREF _Toc154509484 \h </w:instrText>
+            </w:r>
+            <w:r>
+              <w:rPr>
+                <w:noProof/>
+                <w:webHidden/>
+              </w:rPr>
+            </w:r>
+            <w:r>
+              <w:rPr>
+                <w:noProof/>
+                <w:webHidden/>
+              </w:rPr>
+              <w:fldChar w:fldCharType="separate"/>
+            </w:r>
+            <w:r>
+              <w:rPr>
+                <w:noProof/>
+                <w:webHidden/>
+              </w:rPr>
+              <w:t>2</w:t>
+            </w:r>
+            <w:r>
+              <w:rPr>
+                <w:noProof/>
+                <w:webHidden/>
+              </w:rPr>
+              <w:fldChar w:fldCharType="end"/>
+            </w:r>
+          </w:hyperlink>
+        </w:p>
+        <w:p>
+          <w:pPr>
+            <w:pStyle w:val="ndice2"/>
+            <w:tabs>
+              <w:tab w:val="right" w:leader="dot" w:pos="8494"/>
+            </w:tabs>
+            <w:rPr>
+              <w:rFonts w:eastAsiaTheme="minorEastAsia"/>
+              <w:noProof/>
+              <w:lang w:eastAsia="pt-PT"/>
+            </w:rPr>
+          </w:pPr>
+          <w:hyperlink w:anchor="_Toc154509485" w:history="1">
+            <w:r>
+              <w:rPr>
+                <w:rStyle w:val="Hiperligao"/>
+                <w:rFonts w:cstheme="minorHAnsi"/>
+                <w:b/>
+                <w:bCs/>
+                <w:noProof/>
+              </w:rPr>
+              <w:t>1.1 - Objetivo Final – Conexão a servidor via SSH sem recurso a credenciais de Login</w:t>
+            </w:r>
+            <w:r>
+              <w:rPr>
+                <w:noProof/>
+                <w:webHidden/>
+              </w:rPr>
+              <w:tab/>
+            </w:r>
+            <w:r>
+              <w:rPr>
+                <w:noProof/>
+                <w:webHidden/>
+              </w:rPr>
+              <w:fldChar w:fldCharType="begin"/>
+            </w:r>
+            <w:r>
+              <w:rPr>
+                <w:noProof/>
+                <w:webHidden/>
+              </w:rPr>
+              <w:instrText xml:space="preserve"> PAGEREF _Toc154509485 \h </w:instrText>
+            </w:r>
+            <w:r>
+              <w:rPr>
+                <w:noProof/>
+                <w:webHidden/>
+              </w:rPr>
+            </w:r>
+            <w:r>
+              <w:rPr>
+                <w:noProof/>
+                <w:webHidden/>
+              </w:rPr>
+              <w:fldChar w:fldCharType="separate"/>
+            </w:r>
+            <w:r>
+              <w:rPr>
+                <w:noProof/>
+                <w:webHidden/>
+              </w:rPr>
+              <w:t>2</w:t>
+            </w:r>
+            <w:r>
+              <w:rPr>
+                <w:noProof/>
+                <w:webHidden/>
+              </w:rPr>
+              <w:fldChar w:fldCharType="end"/>
+            </w:r>
+          </w:hyperlink>
+        </w:p>
+        <w:p>
+          <w:pPr>
+            <w:pStyle w:val="ndice3"/>
+            <w:tabs>
+              <w:tab w:val="right" w:leader="dot" w:pos="8494"/>
+            </w:tabs>
+            <w:rPr>
+              <w:rFonts w:eastAsiaTheme="minorEastAsia"/>
+              <w:noProof/>
+              <w:lang w:eastAsia="pt-PT"/>
+            </w:rPr>
+          </w:pPr>
+          <w:hyperlink w:anchor="_Toc154509486" w:history="1">
+            <w:r>
+              <w:rPr>
+                <w:rStyle w:val="Hiperligao"/>
+                <w:rFonts w:cstheme="minorHAnsi"/>
+                <w:b/>
+                <w:bCs/>
+                <w:noProof/>
+              </w:rPr>
+              <w:t>1º passo - Gerar um Par de Chaves RSA</w:t>
+            </w:r>
+            <w:r>
+              <w:rPr>
+                <w:noProof/>
+                <w:webHidden/>
+              </w:rPr>
+              <w:tab/>
+            </w:r>
+            <w:r>
+              <w:rPr>
+                <w:noProof/>
+                <w:webHidden/>
+              </w:rPr>
+              <w:fldChar w:fldCharType="begin"/>
+            </w:r>
+            <w:r>
+              <w:rPr>
+                <w:noProof/>
+                <w:webHidden/>
+              </w:rPr>
+              <w:instrText xml:space="preserve"> PAGEREF _Toc154509486 \h </w:instrText>
+            </w:r>
+            <w:r>
+              <w:rPr>
+                <w:noProof/>
+                <w:webHidden/>
+              </w:rPr>
+            </w:r>
+            <w:r>
+              <w:rPr>
+                <w:noProof/>
+                <w:webHidden/>
+              </w:rPr>
+              <w:fldChar w:fldCharType="separate"/>
+            </w:r>
+            <w:r>
+              <w:rPr>
+                <w:noProof/>
+                <w:webHidden/>
+              </w:rPr>
+              <w:t>2</w:t>
+            </w:r>
+            <w:r>
+              <w:rPr>
+                <w:noProof/>
+                <w:webHidden/>
+              </w:rPr>
+              <w:fldChar w:fldCharType="end"/>
+            </w:r>
+          </w:hyperlink>
+        </w:p>
+        <w:p>
+          <w:pPr>
+            <w:pStyle w:val="ndice3"/>
+            <w:tabs>
+              <w:tab w:val="right" w:leader="dot" w:pos="8494"/>
+            </w:tabs>
+            <w:rPr>
+              <w:rFonts w:eastAsiaTheme="minorEastAsia"/>
+              <w:noProof/>
+              <w:lang w:eastAsia="pt-PT"/>
+            </w:rPr>
+          </w:pPr>
+          <w:hyperlink w:anchor="_Toc154509487" w:history="1">
+            <w:r>
+              <w:rPr>
+                <w:rStyle w:val="Hiperligao"/>
+                <w:rFonts w:cstheme="minorHAnsi"/>
+                <w:b/>
+                <w:bCs/>
+                <w:noProof/>
+              </w:rPr>
+              <w:t>2º Passo -  Copiar a Chave Pública para o Servidor</w:t>
+            </w:r>
+            <w:r>
+              <w:rPr>
+                <w:noProof/>
+                <w:webHidden/>
+              </w:rPr>
+              <w:tab/>
+            </w:r>
+            <w:r>
+              <w:rPr>
+                <w:noProof/>
+                <w:webHidden/>
+              </w:rPr>
+              <w:fldChar w:fldCharType="begin"/>
+            </w:r>
+            <w:r>
+              <w:rPr>
+                <w:noProof/>
+                <w:webHidden/>
+              </w:rPr>
+              <w:instrText xml:space="preserve"> PAGEREF _Toc154509487 \h </w:instrText>
+            </w:r>
+            <w:r>
+              <w:rPr>
+                <w:noProof/>
+                <w:webHidden/>
+              </w:rPr>
+            </w:r>
+            <w:r>
+              <w:rPr>
+                <w:noProof/>
+                <w:webHidden/>
+              </w:rPr>
+              <w:fldChar w:fldCharType="separate"/>
+            </w:r>
+            <w:r>
+              <w:rPr>
+                <w:noProof/>
+                <w:webHidden/>
+              </w:rPr>
+              <w:t>2</w:t>
+            </w:r>
+            <w:r>
+              <w:rPr>
+                <w:noProof/>
+                <w:webHidden/>
+              </w:rPr>
+              <w:fldChar w:fldCharType="end"/>
+            </w:r>
+          </w:hyperlink>
+        </w:p>
+        <w:p>
+          <w:pPr>
+            <w:pStyle w:val="ndice3"/>
+            <w:tabs>
+              <w:tab w:val="right" w:leader="dot" w:pos="8494"/>
+            </w:tabs>
+            <w:rPr>
+              <w:rFonts w:eastAsiaTheme="minorEastAsia"/>
+              <w:noProof/>
+              <w:lang w:eastAsia="pt-PT"/>
+            </w:rPr>
+          </w:pPr>
+          <w:hyperlink w:anchor="_Toc154509488" w:history="1">
+            <w:r>
+              <w:rPr>
+                <w:rStyle w:val="Hiperligao"/>
+                <w:rFonts w:cstheme="minorHAnsi"/>
+                <w:b/>
+                <w:bCs/>
+                <w:noProof/>
+              </w:rPr>
+              <w:t>3 º Passo - Confirmar ficheiro de configuração sshd</w:t>
+            </w:r>
+            <w:r>
+              <w:rPr>
+                <w:noProof/>
+                <w:webHidden/>
+              </w:rPr>
+              <w:tab/>
+            </w:r>
+            <w:r>
+              <w:rPr>
+                <w:noProof/>
+                <w:webHidden/>
+              </w:rPr>
+              <w:fldChar w:fldCharType="begin"/>
+            </w:r>
+            <w:r>
+              <w:rPr>
+                <w:noProof/>
+                <w:webHidden/>
+              </w:rPr>
+              <w:instrText xml:space="preserve"> PAGEREF _Toc154509488 \h </w:instrText>
+            </w:r>
+            <w:r>
+              <w:rPr>
+                <w:noProof/>
+                <w:webHidden/>
+              </w:rPr>
+            </w:r>
+            <w:r>
+              <w:rPr>
+                <w:noProof/>
+                <w:webHidden/>
+              </w:rPr>
+              <w:fldChar w:fldCharType="separate"/>
+            </w:r>
+            <w:r>
+              <w:rPr>
+                <w:noProof/>
+                <w:webHidden/>
+              </w:rPr>
+              <w:t>3</w:t>
+            </w:r>
+            <w:r>
+              <w:rPr>
+                <w:noProof/>
+                <w:webHidden/>
+              </w:rPr>
+              <w:fldChar w:fldCharType="end"/>
+            </w:r>
+          </w:hyperlink>
+        </w:p>
+        <w:p>
+          <w:pPr>
+            <w:pStyle w:val="ndice3"/>
+            <w:tabs>
+              <w:tab w:val="right" w:leader="dot" w:pos="8494"/>
+            </w:tabs>
+            <w:rPr>
+              <w:rFonts w:eastAsiaTheme="minorEastAsia"/>
+              <w:noProof/>
+              <w:lang w:eastAsia="pt-PT"/>
+            </w:rPr>
+          </w:pPr>
+          <w:hyperlink w:anchor="_Toc154509489" w:history="1">
+            <w:r>
+              <w:rPr>
+                <w:rStyle w:val="Hiperligao"/>
+                <w:rFonts w:cstheme="minorHAnsi"/>
+                <w:b/>
+                <w:bCs/>
+                <w:noProof/>
+              </w:rPr>
+              <w:t>4º Passo - Conexão</w:t>
+            </w:r>
+            <w:r>
+              <w:rPr>
+                <w:noProof/>
+                <w:webHidden/>
+              </w:rPr>
+              <w:tab/>
+            </w:r>
+            <w:r>
+              <w:rPr>
+                <w:noProof/>
+                <w:webHidden/>
+              </w:rPr>
+              <w:fldChar w:fldCharType="begin"/>
+            </w:r>
+            <w:r>
+              <w:rPr>
+                <w:noProof/>
+                <w:webHidden/>
+              </w:rPr>
+              <w:instrText xml:space="preserve"> PAGEREF _Toc154509489 \h </w:instrText>
+            </w:r>
+            <w:r>
+              <w:rPr>
+                <w:noProof/>
+                <w:webHidden/>
+              </w:rPr>
+            </w:r>
+            <w:r>
+              <w:rPr>
+                <w:noProof/>
+                <w:webHidden/>
+              </w:rPr>
+              <w:fldChar w:fldCharType="separate"/>
+            </w:r>
+            <w:r>
+              <w:rPr>
+                <w:noProof/>
+                <w:webHidden/>
+              </w:rPr>
+              <w:t>3</w:t>
+            </w:r>
+            <w:r>
+              <w:rPr>
+                <w:noProof/>
+                <w:webHidden/>
+              </w:rPr>
+              <w:fldChar w:fldCharType="end"/>
+            </w:r>
+          </w:hyperlink>
+        </w:p>
+        <w:p>
+          <w:pPr>
+            <w:pStyle w:val="ndice1"/>
+            <w:tabs>
+              <w:tab w:val="right" w:leader="dot" w:pos="8494"/>
+            </w:tabs>
+            <w:rPr>
+              <w:rFonts w:eastAsiaTheme="minorEastAsia"/>
+              <w:noProof/>
+              <w:lang w:eastAsia="pt-PT"/>
+            </w:rPr>
+          </w:pPr>
+          <w:hyperlink w:anchor="_Toc154509490" w:history="1">
+            <w:r>
+              <w:rPr>
+                <w:rStyle w:val="Hiperligao"/>
+                <w:rFonts w:cstheme="minorHAnsi"/>
+                <w:b/>
+                <w:bCs/>
+                <w:noProof/>
+              </w:rPr>
+              <w:t>2 - US 930</w:t>
+            </w:r>
+            <w:r>
+              <w:rPr>
+                <w:noProof/>
+                <w:webHidden/>
+              </w:rPr>
+              <w:tab/>
+            </w:r>
+            <w:r>
+              <w:rPr>
+                <w:noProof/>
+                <w:webHidden/>
+              </w:rPr>
+              <w:fldChar w:fldCharType="begin"/>
+            </w:r>
+            <w:r>
+              <w:rPr>
+                <w:noProof/>
+                <w:webHidden/>
+              </w:rPr>
+              <w:instrText xml:space="preserve"> PAGEREF _Toc154509490 \h </w:instrText>
+            </w:r>
+            <w:r>
+              <w:rPr>
+                <w:noProof/>
+                <w:webHidden/>
+              </w:rPr>
+            </w:r>
+            <w:r>
+              <w:rPr>
+                <w:noProof/>
+                <w:webHidden/>
+              </w:rPr>
+              <w:fldChar w:fldCharType="separate"/>
+            </w:r>
+            <w:r>
+              <w:rPr>
+                <w:noProof/>
+                <w:webHidden/>
+              </w:rPr>
+              <w:t>4</w:t>
+            </w:r>
+            <w:r>
+              <w:rPr>
+                <w:noProof/>
+                <w:webHidden/>
+              </w:rPr>
+              <w:fldChar w:fldCharType="end"/>
+            </w:r>
+          </w:hyperlink>
+        </w:p>
+        <w:p>
+          <w:pPr>
+            <w:pStyle w:val="ndice2"/>
+            <w:tabs>
+              <w:tab w:val="right" w:leader="dot" w:pos="8494"/>
+            </w:tabs>
+            <w:rPr>
+              <w:rFonts w:eastAsiaTheme="minorEastAsia"/>
+              <w:noProof/>
+              <w:lang w:eastAsia="pt-PT"/>
+            </w:rPr>
+          </w:pPr>
+          <w:hyperlink w:anchor="_Toc154509491" w:history="1">
+            <w:r>
+              <w:rPr>
+                <w:rStyle w:val="Hiperligao"/>
+                <w:rFonts w:cstheme="minorHAnsi"/>
+                <w:b/>
+                <w:bCs/>
+                <w:noProof/>
+              </w:rPr>
+              <w:t>2.1 - Objetivo Final - Reposição de Backup e Confirmação</w:t>
+            </w:r>
+            <w:r>
+              <w:rPr>
+                <w:noProof/>
+                <w:webHidden/>
+              </w:rPr>
+              <w:tab/>
+            </w:r>
+            <w:r>
+              <w:rPr>
+                <w:noProof/>
+                <w:webHidden/>
+              </w:rPr>
+              <w:fldChar w:fldCharType="begin"/>
+            </w:r>
+            <w:r>
+              <w:rPr>
+                <w:noProof/>
+                <w:webHidden/>
+              </w:rPr>
+              <w:instrText xml:space="preserve"> PAGEREF _Toc154509491 \h </w:instrText>
+            </w:r>
+            <w:r>
+              <w:rPr>
+                <w:noProof/>
+                <w:webHidden/>
+              </w:rPr>
+            </w:r>
+            <w:r>
+              <w:rPr>
+                <w:noProof/>
+                <w:webHidden/>
+              </w:rPr>
+              <w:fldChar w:fldCharType="separate"/>
+            </w:r>
+            <w:r>
+              <w:rPr>
+                <w:noProof/>
+                <w:webHidden/>
+              </w:rPr>
+              <w:t>4</w:t>
+            </w:r>
+            <w:r>
+              <w:rPr>
+                <w:noProof/>
+                <w:webHidden/>
+              </w:rPr>
+              <w:fldChar w:fldCharType="end"/>
+            </w:r>
+          </w:hyperlink>
+        </w:p>
+        <w:p>
+          <w:pPr>
+            <w:pStyle w:val="ndice3"/>
+            <w:tabs>
+              <w:tab w:val="right" w:leader="dot" w:pos="8494"/>
+            </w:tabs>
+            <w:rPr>
+              <w:rFonts w:eastAsiaTheme="minorEastAsia"/>
+              <w:noProof/>
+              <w:lang w:eastAsia="pt-PT"/>
+            </w:rPr>
+          </w:pPr>
+          <w:hyperlink w:anchor="_Toc154509492" w:history="1">
+            <w:r>
+              <w:rPr>
+                <w:rStyle w:val="Hiperligao"/>
+                <w:rFonts w:cstheme="minorHAnsi"/>
+                <w:b/>
+                <w:bCs/>
+                <w:noProof/>
+              </w:rPr>
+              <w:t>1º Passo – Criação de Script</w:t>
+            </w:r>
+            <w:r>
+              <w:rPr>
+                <w:noProof/>
+                <w:webHidden/>
+              </w:rPr>
+              <w:tab/>
+            </w:r>
+            <w:r>
+              <w:rPr>
+                <w:noProof/>
+                <w:webHidden/>
+              </w:rPr>
+              <w:fldChar w:fldCharType="begin"/>
+            </w:r>
+            <w:r>
+              <w:rPr>
+                <w:noProof/>
+                <w:webHidden/>
+              </w:rPr>
+              <w:instrText xml:space="preserve"> PAGEREF _Toc154509492 \h </w:instrText>
+            </w:r>
+            <w:r>
+              <w:rPr>
+                <w:noProof/>
+                <w:webHidden/>
+              </w:rPr>
+            </w:r>
+            <w:r>
+              <w:rPr>
+                <w:noProof/>
+                <w:webHidden/>
+              </w:rPr>
+              <w:fldChar w:fldCharType="separate"/>
+            </w:r>
+            <w:r>
+              <w:rPr>
+                <w:noProof/>
+                <w:webHidden/>
+              </w:rPr>
+              <w:t>4</w:t>
+            </w:r>
+            <w:r>
+              <w:rPr>
+                <w:noProof/>
+                <w:webHidden/>
+              </w:rPr>
+              <w:fldChar w:fldCharType="end"/>
+            </w:r>
+          </w:hyperlink>
+        </w:p>
+        <w:p>
+          <w:r>
+            <w:rPr>
+              <w:b/>
+              <w:bCs/>
+            </w:rPr>
+            <w:fldChar w:fldCharType="end"/>
+          </w:r>
+        </w:p>
+      </w:sdtContent>
+    </w:sdt>
+    <w:p>
+      <w:pPr>
+        <w:jc w:val="both"/>
+        <w:rPr>
+          <w:b/>
+          <w:bCs/>
+        </w:rPr>
+      </w:pPr>
+      <w:r>
+        <w:rPr>
+          <w:b/>
+          <w:bCs/>
+        </w:rPr>
+        <w:br w:type="page"/>
+      </w:r>
+    </w:p>
+    <w:p>
+      <w:pPr>
+        <w:pStyle w:val="Ttulo1"/>
+        <w:shd w:val="clear" w:color="auto" w:fill="F2F2F2" w:themeFill="background1" w:themeFillShade="F2"/>
+        <w:rPr>
+          <w:rFonts w:asciiTheme="minorHAnsi" w:hAnsiTheme="minorHAnsi" w:cstheme="minorHAnsi"/>
+          <w:b/>
+          <w:bCs/>
+          <w:color w:val="auto"/>
+          <w:sz w:val="28"/>
+          <w:szCs w:val="28"/>
+        </w:rPr>
+      </w:pPr>
+      <w:bookmarkStart w:id="0" w:name="_Toc154509484"/>
+      <w:r>
+        <w:rPr>
+          <w:rFonts w:asciiTheme="minorHAnsi" w:hAnsiTheme="minorHAnsi" w:cstheme="minorHAnsi"/>
+          <w:b/>
+          <w:bCs/>
+          <w:color w:val="auto"/>
+          <w:sz w:val="28"/>
+          <w:szCs w:val="28"/>
+        </w:rPr>
+        <w:lastRenderedPageBreak/>
+        <w:t xml:space="preserve">1 - </w:t>
+      </w:r>
+      <w:r>
+        <w:rPr>
+          <w:rFonts w:asciiTheme="minorHAnsi" w:hAnsiTheme="minorHAnsi" w:cstheme="minorHAnsi"/>
+          <w:b/>
+          <w:bCs/>
+          <w:color w:val="auto"/>
+          <w:sz w:val="28"/>
+          <w:szCs w:val="28"/>
+        </w:rPr>
+        <w:t>US 910</w:t>
+      </w:r>
+      <w:bookmarkEnd w:id="0"/>
+    </w:p>
+    <w:p>
+      <w:pPr>
+        <w:spacing w:after="0"/>
+        <w:rPr>
+          <w:b/>
+          <w:bCs/>
+          <w:sz w:val="20"/>
+          <w:szCs w:val="20"/>
+        </w:rPr>
+      </w:pPr>
+    </w:p>
+    <w:p>
+      <w:pPr>
+        <w:pStyle w:val="Ttulo2"/>
+        <w:shd w:val="clear" w:color="auto" w:fill="F2F2F2" w:themeFill="background1" w:themeFillShade="F2"/>
+        <w:ind w:left="426"/>
+        <w:rPr>
+          <w:rFonts w:asciiTheme="minorHAnsi" w:hAnsiTheme="minorHAnsi" w:cstheme="minorHAnsi"/>
+          <w:b/>
+          <w:bCs/>
+          <w:color w:val="auto"/>
+          <w:sz w:val="22"/>
+          <w:szCs w:val="22"/>
+        </w:rPr>
+      </w:pPr>
+      <w:bookmarkStart w:id="1" w:name="_Toc154509485"/>
+      <w:r>
+        <w:rPr>
+          <w:rFonts w:asciiTheme="minorHAnsi" w:hAnsiTheme="minorHAnsi" w:cstheme="minorHAnsi"/>
+          <w:b/>
+          <w:bCs/>
+          <w:color w:val="auto"/>
+          <w:sz w:val="24"/>
+          <w:szCs w:val="24"/>
+        </w:rPr>
+        <w:t xml:space="preserve">1.1 - </w:t>
+      </w:r>
+      <w:r>
+        <w:rPr>
+          <w:rFonts w:asciiTheme="minorHAnsi" w:hAnsiTheme="minorHAnsi" w:cstheme="minorHAnsi"/>
+          <w:b/>
+          <w:bCs/>
+          <w:color w:val="auto"/>
+          <w:sz w:val="24"/>
+          <w:szCs w:val="24"/>
+        </w:rPr>
+        <w:t>Objetivo Final</w:t>
+      </w:r>
+      <w:r>
+        <w:rPr>
+          <w:rFonts w:asciiTheme="minorHAnsi" w:hAnsiTheme="minorHAnsi" w:cstheme="minorHAnsi"/>
+          <w:b/>
+          <w:bCs/>
+          <w:color w:val="auto"/>
+          <w:sz w:val="24"/>
+          <w:szCs w:val="24"/>
+        </w:rPr>
+        <w:t xml:space="preserve"> – </w:t>
+      </w:r>
+      <w:r>
+        <w:rPr>
+          <w:rFonts w:asciiTheme="minorHAnsi" w:hAnsiTheme="minorHAnsi" w:cstheme="minorHAnsi"/>
+          <w:b/>
+          <w:bCs/>
+          <w:color w:val="auto"/>
+          <w:sz w:val="22"/>
+          <w:szCs w:val="22"/>
+        </w:rPr>
+        <w:t>Conexão a servidor via SSH sem recurso a credenciais de Login</w:t>
+      </w:r>
+      <w:bookmarkEnd w:id="1"/>
+    </w:p>
+    <w:p>
+      <w:pPr>
+        <w:spacing w:after="0"/>
+        <w:rPr>
+          <w:b/>
+          <w:bCs/>
+        </w:rPr>
+      </w:pPr>
+    </w:p>
+    <w:p>
+      <w:pPr>
+        <w:pStyle w:val="Ttulo3"/>
+        <w:shd w:val="clear" w:color="auto" w:fill="F2F2F2" w:themeFill="background1" w:themeFillShade="F2"/>
+        <w:ind w:left="709"/>
+        <w:rPr>
+          <w:rFonts w:asciiTheme="minorHAnsi" w:hAnsiTheme="minorHAnsi" w:cstheme="minorHAnsi"/>
+          <w:b/>
+          <w:bCs/>
+          <w:color w:val="auto"/>
+        </w:rPr>
+      </w:pPr>
+      <w:bookmarkStart w:id="2" w:name="_Toc154509486"/>
+      <w:r>
+        <w:rPr>
+          <w:rFonts w:asciiTheme="minorHAnsi" w:hAnsiTheme="minorHAnsi" w:cstheme="minorHAnsi"/>
+          <w:b/>
+          <w:bCs/>
+          <w:color w:val="auto"/>
+        </w:rPr>
+        <w:t xml:space="preserve">1º passo </w:t>
+      </w:r>
+      <w:r>
+        <w:rPr>
+          <w:rFonts w:asciiTheme="minorHAnsi" w:hAnsiTheme="minorHAnsi" w:cstheme="minorHAnsi"/>
+          <w:b/>
+          <w:bCs/>
+          <w:color w:val="auto"/>
+        </w:rPr>
+        <w:t xml:space="preserve">- </w:t>
+      </w:r>
+      <w:r>
+        <w:rPr>
+          <w:rFonts w:asciiTheme="minorHAnsi" w:hAnsiTheme="minorHAnsi" w:cstheme="minorHAnsi"/>
+          <w:b/>
+          <w:bCs/>
+          <w:color w:val="auto"/>
+        </w:rPr>
+        <w:t>Gerar um Par de Chaves RSA</w:t>
+      </w:r>
+      <w:bookmarkEnd w:id="2"/>
+    </w:p>
+    <w:p>
+      <w:pPr>
+        <w:spacing w:before="240" w:after="240"/>
+        <w:rPr>
+          <w:b/>
+          <w:bCs/>
+        </w:rPr>
+      </w:pPr>
+      <w:r>
+        <w:rPr>
+          <w:b/>
+          <w:bCs/>
+        </w:rPr>
+        <w:t xml:space="preserve"> </w:t>
       </w:r>
       <w:r>
         <w:t xml:space="preserve">Usar comando </w:t>
@@ -55,14 +1339,17 @@
       </w:r>
     </w:p>
     <w:p>
+      <w:pPr>
+        <w:jc w:val="center"/>
+      </w:pPr>
       <w:r>
         <w:rPr>
           <w:noProof/>
         </w:rPr>
         <w:drawing>
-          <wp:inline distT="0" distB="0" distL="0" distR="0" wp14:anchorId="14647AF0" wp14:editId="6DCD104B">
-            <wp:extent cx="5121084" cy="2911092"/>
-            <wp:effectExtent l="0" t="0" r="3810" b="3810"/>
+          <wp:inline distT="0" distB="0" distL="0" distR="0" wp14:anchorId="14647AF0" wp14:editId="78C066E3">
+            <wp:extent cx="5329915" cy="3029803"/>
+            <wp:effectExtent l="0" t="0" r="4445" b="0"/>
             <wp:docPr id="1" name="Imagem 1"/>
             <wp:cNvGraphicFramePr>
               <a:graphicFrameLocks xmlns:a="http://schemas.openxmlformats.org/drawingml/2006/main" noChangeAspect="1"/>
@@ -75,7 +1362,7 @@
                     <pic:cNvPicPr/>
                   </pic:nvPicPr>
                   <pic:blipFill>
-                    <a:blip r:embed="rId5"/>
+                    <a:blip r:embed="rId9"/>
                     <a:stretch>
                       <a:fillRect/>
                     </a:stretch>
@@ -83,7 +1370,7 @@
                   <pic:spPr>
                     <a:xfrm>
                       <a:off x="0" y="0"/>
-                      <a:ext cx="5121084" cy="2911092"/>
+                      <a:ext cx="5337366" cy="3034038"/>
                     </a:xfrm>
                     <a:prstGeom prst="rect">
                       <a:avLst/>
@@ -97,8 +1384,50 @@
       </w:r>
     </w:p>
     <w:p>
-      <w:r>
-        <w:t>Explicação do comando:</w:t>
+      <w:pPr>
+        <w:jc w:val="center"/>
+      </w:pPr>
+    </w:p>
+    <w:p>
+      <w:pPr>
+        <w:shd w:val="clear" w:color="auto" w:fill="FFFFFF" w:themeFill="background1"/>
+        <w:rPr>
+          <w:b/>
+          <w:bCs/>
+          <w:sz w:val="24"/>
+          <w:szCs w:val="24"/>
+        </w:rPr>
+      </w:pPr>
+      <w:r>
+        <w:rPr>
+          <w:b/>
+          <w:bCs/>
+          <w:sz w:val="24"/>
+          <w:szCs w:val="24"/>
+        </w:rPr>
+        <w:t>Explicação do comando</w:t>
+      </w:r>
+      <w:r>
+        <w:t xml:space="preserve"> </w:t>
+      </w:r>
+      <w:r>
+        <w:t>“</w:t>
+      </w:r>
+      <w:proofErr w:type="spellStart"/>
+      <w:r>
+        <w:t>ssh-keygen</w:t>
+      </w:r>
+      <w:proofErr w:type="spellEnd"/>
+      <w:r>
+        <w:t xml:space="preserve"> -t </w:t>
+      </w:r>
+      <w:proofErr w:type="spellStart"/>
+      <w:r>
+        <w:t>rsa</w:t>
+      </w:r>
+      <w:proofErr w:type="spellEnd"/>
+      <w:r>
+        <w:t>”</w:t>
       </w:r>
     </w:p>
     <w:p>
@@ -108,6 +1437,10 @@
           <w:ilvl w:val="0"/>
           <w:numId w:val="1"/>
         </w:numPr>
+        <w:spacing w:before="240" w:after="240" w:line="360" w:lineRule="auto"/>
+        <w:ind w:left="714" w:hanging="357"/>
+        <w:contextualSpacing w:val="0"/>
+        <w:jc w:val="both"/>
       </w:pPr>
       <w:proofErr w:type="spellStart"/>
       <w:r>
@@ -115,7 +1448,13 @@
       </w:r>
       <w:proofErr w:type="spellEnd"/>
       <w:r>
-        <w:t xml:space="preserve">: Este é o programa principal usado para criar chaves de autenticação para SSH. Ele é incluído na maioria dos sistemas Unix e Linux como parte do pacote </w:t>
+        <w:t xml:space="preserve">: Este é o programa principal usado para criar chaves de autenticação para SSH. </w:t>
+      </w:r>
+      <w:r>
+        <w:t xml:space="preserve">Está </w:t>
+      </w:r>
+      <w:r>
+        <w:t xml:space="preserve">incluído na maioria dos sistemas Unix e Linux como parte do pacote </w:t>
       </w:r>
       <w:proofErr w:type="spellStart"/>
       <w:r>
@@ -133,54 +1472,232 @@
           <w:ilvl w:val="0"/>
           <w:numId w:val="1"/>
         </w:numPr>
-      </w:pPr>
-      <w:r>
-        <w:t>-</w:t>
-      </w:r>
-      <w:proofErr w:type="gramStart"/>
-      <w:r>
-        <w:t>t</w:t>
-      </w:r>
-      <w:proofErr w:type="gramEnd"/>
+        <w:spacing w:line="360" w:lineRule="auto"/>
+        <w:jc w:val="both"/>
+      </w:pPr>
+      <w:r>
+        <w:t xml:space="preserve">-t </w:t>
+      </w:r>
+      <w:proofErr w:type="spellStart"/>
+      <w:r>
+        <w:t>rsa</w:t>
+      </w:r>
+      <w:proofErr w:type="spellEnd"/>
+      <w:r>
+        <w:t xml:space="preserve">: Este argumento </w:t>
+      </w:r>
+      <w:r>
+        <w:t>especif</w:t>
+      </w:r>
+      <w:r>
+        <w:t>i</w:t>
+      </w:r>
+      <w:r>
+        <w:t>ca</w:t>
+      </w:r>
+      <w:r>
+        <w:t xml:space="preserve"> o tipo de chave a ser gerada. No caso, </w:t>
+      </w:r>
+      <w:proofErr w:type="spellStart"/>
+      <w:r>
+        <w:t>rsa</w:t>
+      </w:r>
+      <w:proofErr w:type="spellEnd"/>
+      <w:r>
+        <w:t xml:space="preserve"> refere-se ao algoritmo RSA (</w:t>
+      </w:r>
+      <w:proofErr w:type="spellStart"/>
+      <w:r>
+        <w:t>Rivest</w:t>
+      </w:r>
+      <w:proofErr w:type="spellEnd"/>
+      <w:r>
+        <w:t>-Shamir-</w:t>
+      </w:r>
+      <w:proofErr w:type="spellStart"/>
+      <w:r>
+        <w:t>Adleman</w:t>
+      </w:r>
+      <w:proofErr w:type="spellEnd"/>
+      <w:r>
+        <w:t xml:space="preserve">), um dos algoritmos de criptografia mais comuns usados para a criação de pares de chaves públicas e privadas. </w:t>
+      </w:r>
+    </w:p>
+    <w:p>
+      <w:pPr>
+        <w:spacing w:line="360" w:lineRule="auto"/>
+        <w:jc w:val="both"/>
+      </w:pPr>
+      <w:r>
+        <w:t xml:space="preserve">Se não </w:t>
+      </w:r>
+      <w:r>
+        <w:t xml:space="preserve">se </w:t>
+      </w:r>
+      <w:r>
+        <w:t>especificar um local,</w:t>
+      </w:r>
       <w:r>
         <w:t xml:space="preserve"> </w:t>
       </w:r>
+      <w:r>
+        <w:t>este comando</w:t>
+      </w:r>
+      <w:r>
+        <w:t xml:space="preserve"> usará um local padrão (geralmente ~/.</w:t>
+      </w:r>
       <w:proofErr w:type="spellStart"/>
       <w:r>
-        <w:t>rsa</w:t>
+        <w:t>ssh</w:t>
       </w:r>
       <w:proofErr w:type="spellEnd"/>
       <w:r>
-        <w:t xml:space="preserve">: Este argumento especifica o tipo de chave a ser gerada. No caso, </w:t>
+        <w:t>/</w:t>
       </w:r>
       <w:proofErr w:type="spellStart"/>
       <w:r>
-        <w:t>rsa</w:t>
+        <w:t>id_rsa</w:t>
       </w:r>
       <w:proofErr w:type="spellEnd"/>
       <w:r>
-        <w:t xml:space="preserve"> refere-se ao algoritmo RSA (</w:t>
+        <w:t xml:space="preserve"> para a chave privada e ~/.</w:t>
       </w:r>
       <w:proofErr w:type="spellStart"/>
       <w:r>
-        <w:t>Rivest</w:t>
+        <w:t>ssh</w:t>
       </w:r>
       <w:proofErr w:type="spellEnd"/>
       <w:r>
-        <w:t>-Shamir-</w:t>
+        <w:t>/id_rsa.pub para a chave pública).</w:t>
+      </w:r>
+    </w:p>
+    <w:p/>
+    <w:p>
+      <w:pPr>
+        <w:pStyle w:val="Ttulo3"/>
+        <w:shd w:val="clear" w:color="auto" w:fill="F2F2F2" w:themeFill="background1" w:themeFillShade="F2"/>
+        <w:ind w:left="709"/>
+        <w:rPr>
+          <w:rFonts w:asciiTheme="minorHAnsi" w:hAnsiTheme="minorHAnsi" w:cstheme="minorHAnsi"/>
+          <w:b/>
+          <w:bCs/>
+          <w:color w:val="auto"/>
+        </w:rPr>
+      </w:pPr>
+      <w:bookmarkStart w:id="3" w:name="_Toc154509487"/>
+      <w:r>
+        <w:rPr>
+          <w:rFonts w:asciiTheme="minorHAnsi" w:hAnsiTheme="minorHAnsi" w:cstheme="minorHAnsi"/>
+          <w:b/>
+          <w:bCs/>
+          <w:color w:val="auto"/>
+        </w:rPr>
+        <w:t xml:space="preserve">2º Passo -  </w:t>
+      </w:r>
+      <w:r>
+        <w:rPr>
+          <w:rFonts w:asciiTheme="minorHAnsi" w:hAnsiTheme="minorHAnsi" w:cstheme="minorHAnsi"/>
+          <w:b/>
+          <w:bCs/>
+          <w:color w:val="auto"/>
+        </w:rPr>
+        <w:t>Copiar a Chave Pública para o Servidor</w:t>
+      </w:r>
+      <w:bookmarkEnd w:id="3"/>
+    </w:p>
+    <w:p>
+      <w:pPr>
+        <w:spacing w:after="0" w:line="240" w:lineRule="auto"/>
+        <w:rPr>
+          <w:highlight w:val="yellow"/>
+        </w:rPr>
+      </w:pPr>
+    </w:p>
+    <w:p>
+      <w:pPr>
+        <w:spacing w:after="0" w:line="360" w:lineRule="auto"/>
+        <w:jc w:val="both"/>
+      </w:pPr>
+      <w:r>
+        <w:t>C</w:t>
+      </w:r>
+      <w:r>
+        <w:t>opiar a chave pública</w:t>
+      </w:r>
+      <w:r>
+        <w:t xml:space="preserve"> </w:t>
+      </w:r>
+      <w:r>
+        <w:t xml:space="preserve">gerada, </w:t>
+      </w:r>
+      <w:r>
+        <w:t>para o servidor ao qual deseja conectar</w:t>
+      </w:r>
+      <w:r>
+        <w:t>-se</w:t>
+      </w:r>
+      <w:r>
+        <w:t xml:space="preserve">. </w:t>
+      </w:r>
+      <w:r>
+        <w:t xml:space="preserve">Este passo </w:t>
+      </w:r>
+      <w:r>
+        <w:t xml:space="preserve">pode ser feito </w:t>
+      </w:r>
+      <w:r>
+        <w:t>de várias formas</w:t>
+      </w:r>
+      <w:r>
+        <w:t>.</w:t>
+      </w:r>
+    </w:p>
+    <w:p>
+      <w:pPr>
+        <w:spacing w:after="0" w:line="240" w:lineRule="auto"/>
+        <w:jc w:val="both"/>
+      </w:pPr>
+    </w:p>
+    <w:p>
+      <w:pPr>
+        <w:spacing w:after="0" w:line="360" w:lineRule="auto"/>
+        <w:jc w:val="both"/>
+      </w:pPr>
+      <w:r>
+        <w:lastRenderedPageBreak/>
+        <w:t>Decidi utilizar uma forma mais manual</w:t>
+      </w:r>
+      <w:r>
+        <w:t>.</w:t>
+      </w:r>
+      <w:r>
+        <w:t xml:space="preserve"> </w:t>
+      </w:r>
+      <w:r>
+        <w:t>C</w:t>
+      </w:r>
+      <w:r>
+        <w:t xml:space="preserve">onectei-me ao servidor por </w:t>
       </w:r>
       <w:proofErr w:type="spellStart"/>
       <w:r>
-        <w:t>Adleman</w:t>
+        <w:t>ssh</w:t>
       </w:r>
       <w:proofErr w:type="spellEnd"/>
       <w:r>
-        <w:t xml:space="preserve">), um dos algoritmos de criptografia mais comuns usados para a criação de pares de chaves públicas e privadas. </w:t>
-      </w:r>
-    </w:p>
-    <w:p>
-      <w:r>
-        <w:t>Se você não especificar um local, ele usará um local padrão (geralmente ~/.</w:t>
+        <w:t xml:space="preserve"> com password</w:t>
+      </w:r>
+      <w:r>
+        <w:t xml:space="preserve">, </w:t>
+      </w:r>
+      <w:r>
+        <w:t>colei</w:t>
+      </w:r>
+      <w:r>
+        <w:t xml:space="preserve">, ainda, </w:t>
+      </w:r>
+      <w:r>
+        <w:t xml:space="preserve"> no ficheiro “~/.</w:t>
       </w:r>
       <w:proofErr w:type="spellStart"/>
       <w:r>
@@ -192,84 +1709,24 @@
       </w:r>
       <w:proofErr w:type="spellStart"/>
       <w:r>
-        <w:t>id_rsa</w:t>
+        <w:t>authorized_keys</w:t>
       </w:r>
       <w:proofErr w:type="spellEnd"/>
       <w:r>
-        <w:t xml:space="preserve"> para a chave privada e ~/.</w:t>
-      </w:r>
-      <w:proofErr w:type="spellStart"/>
-      <w:r>
-        <w:t>ssh</w:t>
-      </w:r>
-      <w:proofErr w:type="spellEnd"/>
-      <w:r>
-        <w:t>/id_rsa.pub para a chave pública).</w:t>
-      </w:r>
-    </w:p>
-    <w:p/>
-    <w:p>
-      <w:r>
-        <w:rPr>
-          <w:b/>
-          <w:bCs/>
-        </w:rPr>
-        <w:t>Copiar a Chave Pública para o Servidor</w:t>
-      </w:r>
-      <w:r>
-        <w:t xml:space="preserve">: Você precisa copiar sua chave pública para o servidor ao qual deseja se conectar. Isso pode ser feito </w:t>
-      </w:r>
-      <w:r>
-        <w:t>de várias formas</w:t>
-      </w:r>
-    </w:p>
-    <w:p>
-      <w:r>
-        <w:t xml:space="preserve">Decidi utilizar uma forma mais manual, conectei-me ao servidor por </w:t>
-      </w:r>
-      <w:proofErr w:type="spellStart"/>
-      <w:r>
-        <w:t>ssh</w:t>
-      </w:r>
-      <w:proofErr w:type="spellEnd"/>
-      <w:r>
-        <w:t xml:space="preserve"> com password ainda </w:t>
-      </w:r>
-      <w:r>
-        <w:t>colei no ficheiro “~/.</w:t>
-      </w:r>
-      <w:proofErr w:type="spellStart"/>
-      <w:r>
-        <w:t>ssh</w:t>
-      </w:r>
-      <w:proofErr w:type="spellEnd"/>
-      <w:r>
-        <w:t>/</w:t>
-      </w:r>
-      <w:proofErr w:type="spellStart"/>
-      <w:r>
-        <w:t>authorized_keys</w:t>
-      </w:r>
-      <w:proofErr w:type="spellEnd"/>
-      <w:r>
         <w:t xml:space="preserve">” a </w:t>
       </w:r>
-      <w:proofErr w:type="spellStart"/>
-      <w:r>
-        <w:t>public</w:t>
-      </w:r>
-      <w:proofErr w:type="spellEnd"/>
-      <w:r>
-        <w:t xml:space="preserve"> </w:t>
-      </w:r>
-      <w:proofErr w:type="spellStart"/>
-      <w:r>
-        <w:t>key</w:t>
-      </w:r>
-      <w:proofErr w:type="spellEnd"/>
+      <w:r>
+        <w:t>chave pública</w:t>
+      </w:r>
       <w:r>
         <w:t xml:space="preserve"> criada anteriormente:</w:t>
       </w:r>
+    </w:p>
+    <w:p>
+      <w:pPr>
+        <w:spacing w:after="0" w:line="360" w:lineRule="auto"/>
+        <w:jc w:val="center"/>
+      </w:pPr>
       <w:r>
         <w:br/>
       </w:r>
@@ -293,7 +1750,7 @@
                     <pic:cNvPicPr/>
                   </pic:nvPicPr>
                   <pic:blipFill>
-                    <a:blip r:embed="rId6"/>
+                    <a:blip r:embed="rId10"/>
                     <a:stretch>
                       <a:fillRect/>
                     </a:stretch>
@@ -336,7 +1793,7 @@
                     <pic:cNvPicPr/>
                   </pic:nvPicPr>
                   <pic:blipFill>
-                    <a:blip r:embed="rId7"/>
+                    <a:blip r:embed="rId11"/>
                     <a:stretch>
                       <a:fillRect/>
                     </a:stretch>
@@ -358,11 +1815,19 @@
       </w:r>
     </w:p>
     <w:p>
-      <w:r>
-        <w:t>Seria possível executar todo este processo com o comando</w:t>
-      </w:r>
-    </w:p>
-    <w:p>
+      <w:pPr>
+        <w:spacing w:after="0" w:line="240" w:lineRule="auto"/>
+      </w:pPr>
+    </w:p>
+    <w:p>
+      <w:r>
+        <w:t>Todo este processo seria possível executar com o comando:</w:t>
+      </w:r>
+    </w:p>
+    <w:p>
+      <w:pPr>
+        <w:jc w:val="center"/>
+      </w:pPr>
       <w:proofErr w:type="spellStart"/>
       <w:r>
         <w:t>ssh</w:t>
@@ -379,60 +1844,121 @@
       <w:r>
         <w:t xml:space="preserve">-id </w:t>
       </w:r>
-      <w:r>
-        <w:t>root</w:t>
-      </w:r>
-      <w:r>
-        <w:t>@vs447.dei.isep.ipp.pt</w:t>
-      </w:r>
-    </w:p>
-    <w:p>
-      <w:r>
-        <w:t xml:space="preserve">Não optei por esta solução devido a estar a utilizar uma máquina Windows onde cria conflito com a localização da chave publica gerada, logo preferi por a prática </w:t>
-      </w:r>
-      <w:proofErr w:type="gramStart"/>
-      <w:r>
-        <w:t>a cima</w:t>
-      </w:r>
-      <w:proofErr w:type="gramEnd"/>
-      <w:r>
-        <w:t xml:space="preserve"> indicada.</w:t>
+      <w:hyperlink r:id="rId12" w:history="1">
+        <w:r>
+          <w:rPr>
+            <w:rStyle w:val="Hiperligao"/>
+          </w:rPr>
+          <w:t>root@vs447.dei.isep.ipp.pt</w:t>
+        </w:r>
+      </w:hyperlink>
+    </w:p>
+    <w:p>
+      <w:pPr>
+        <w:spacing w:after="0" w:line="240" w:lineRule="auto"/>
+        <w:jc w:val="center"/>
+      </w:pPr>
+    </w:p>
+    <w:p>
+      <w:pPr>
+        <w:spacing w:line="360" w:lineRule="auto"/>
+        <w:jc w:val="both"/>
+      </w:pPr>
+      <w:r>
+        <w:t>Não optei por esta solução devido a estar a utilizar uma máquina Windows</w:t>
+      </w:r>
+      <w:r>
+        <w:t>, a qual</w:t>
+      </w:r>
+      <w:r>
+        <w:t xml:space="preserve"> cria conflito com a localização da chave p</w:t>
+      </w:r>
+      <w:r>
+        <w:t>ú</w:t>
+      </w:r>
+      <w:r>
+        <w:t xml:space="preserve">blica gerada, </w:t>
+      </w:r>
+      <w:r>
+        <w:t>por isso</w:t>
+      </w:r>
+      <w:r>
+        <w:t xml:space="preserve"> </w:t>
+      </w:r>
+      <w:r>
+        <w:t xml:space="preserve">decidi utilizar </w:t>
+      </w:r>
+      <w:r>
+        <w:t>a prática acima indicada.</w:t>
       </w:r>
     </w:p>
     <w:p/>
-    <w:p/>
-    <w:p>
-      <w:pPr>
-        <w:rPr>
-          <w:b/>
-          <w:bCs/>
-        </w:rPr>
-      </w:pPr>
-      <w:r>
-        <w:rPr>
-          <w:b/>
-          <w:bCs/>
+    <w:p>
+      <w:pPr>
+        <w:pStyle w:val="Ttulo3"/>
+        <w:shd w:val="clear" w:color="auto" w:fill="F2F2F2" w:themeFill="background1" w:themeFillShade="F2"/>
+        <w:ind w:left="709"/>
+        <w:rPr>
+          <w:rFonts w:asciiTheme="minorHAnsi" w:hAnsiTheme="minorHAnsi" w:cstheme="minorHAnsi"/>
+          <w:b/>
+          <w:bCs/>
+          <w:color w:val="auto"/>
+        </w:rPr>
+      </w:pPr>
+      <w:bookmarkStart w:id="4" w:name="_Toc154509488"/>
+      <w:r>
+        <w:rPr>
+          <w:rFonts w:asciiTheme="minorHAnsi" w:hAnsiTheme="minorHAnsi" w:cstheme="minorHAnsi"/>
+          <w:b/>
+          <w:bCs/>
+          <w:color w:val="auto"/>
+        </w:rPr>
+        <w:t xml:space="preserve">3 º Passo - </w:t>
+      </w:r>
+      <w:r>
+        <w:rPr>
+          <w:rFonts w:asciiTheme="minorHAnsi" w:hAnsiTheme="minorHAnsi" w:cstheme="minorHAnsi"/>
+          <w:b/>
+          <w:bCs/>
+          <w:color w:val="auto"/>
         </w:rPr>
         <w:t xml:space="preserve">Confirmar ficheiro de configuração </w:t>
       </w:r>
       <w:proofErr w:type="spellStart"/>
       <w:r>
         <w:rPr>
-          <w:b/>
-          <w:bCs/>
+          <w:rFonts w:asciiTheme="minorHAnsi" w:hAnsiTheme="minorHAnsi" w:cstheme="minorHAnsi"/>
+          <w:b/>
+          <w:bCs/>
+          <w:color w:val="auto"/>
         </w:rPr>
         <w:t>sshd</w:t>
       </w:r>
+      <w:bookmarkEnd w:id="4"/>
       <w:proofErr w:type="spellEnd"/>
-      <w:r>
-        <w:rPr>
-          <w:b/>
-          <w:bCs/>
-        </w:rPr>
-        <w:t xml:space="preserve">: </w:t>
-      </w:r>
-      <w:r>
-        <w:t xml:space="preserve">Confirmar se a linha </w:t>
+    </w:p>
+    <w:p>
+      <w:pPr>
+        <w:spacing w:after="0" w:line="240" w:lineRule="auto"/>
+      </w:pPr>
+    </w:p>
+    <w:p>
+      <w:pPr>
+        <w:spacing w:line="360" w:lineRule="auto"/>
+        <w:jc w:val="both"/>
+        <w:rPr>
+          <w:b/>
+          <w:bCs/>
+        </w:rPr>
+      </w:pPr>
+      <w:r>
+        <w:t>Confirmar</w:t>
+      </w:r>
+      <w:r>
+        <w:t>,</w:t>
+      </w:r>
+      <w:r>
+        <w:t xml:space="preserve"> se a linha </w:t>
       </w:r>
       <w:proofErr w:type="spellStart"/>
       <w:r>
@@ -486,6 +2012,7 @@
     </w:p>
     <w:p>
       <w:pPr>
+        <w:jc w:val="center"/>
         <w:rPr>
           <w:b/>
           <w:bCs/>
@@ -498,9 +2025,9 @@
           <w:noProof/>
         </w:rPr>
         <w:drawing>
-          <wp:inline distT="0" distB="0" distL="0" distR="0" wp14:anchorId="1C9D175F" wp14:editId="519657F3">
-            <wp:extent cx="3600450" cy="485775"/>
-            <wp:effectExtent l="0" t="0" r="0" b="9525"/>
+          <wp:inline distT="0" distB="0" distL="0" distR="0" wp14:anchorId="1C9D175F" wp14:editId="17C3E94C">
+            <wp:extent cx="2947917" cy="397735"/>
+            <wp:effectExtent l="0" t="0" r="5080" b="2540"/>
             <wp:docPr id="7" name="Imagem 7" descr="Uma imagem com texto, Tipo de letra, captura de ecrã, Gráficos&#10;&#10;Descrição gerada automaticamente"/>
             <wp:cNvGraphicFramePr>
               <a:graphicFrameLocks xmlns:a="http://schemas.openxmlformats.org/drawingml/2006/main" noChangeAspect="1"/>
@@ -513,7 +2040,7 @@
                     <pic:cNvPicPr/>
                   </pic:nvPicPr>
                   <pic:blipFill>
-                    <a:blip r:embed="rId8"/>
+                    <a:blip r:embed="rId13"/>
                     <a:stretch>
                       <a:fillRect/>
                     </a:stretch>
@@ -521,7 +2048,7 @@
                   <pic:spPr>
                     <a:xfrm>
                       <a:off x="0" y="0"/>
-                      <a:ext cx="3600450" cy="485775"/>
+                      <a:ext cx="2993955" cy="403947"/>
                     </a:xfrm>
                     <a:prstGeom prst="rect">
                       <a:avLst/>
@@ -536,6 +2063,57 @@
     </w:p>
     <w:p>
       <w:pPr>
+        <w:jc w:val="center"/>
+        <w:rPr>
+          <w:b/>
+          <w:bCs/>
+        </w:rPr>
+      </w:pPr>
+    </w:p>
+    <w:p>
+      <w:pPr>
+        <w:pStyle w:val="Ttulo3"/>
+        <w:shd w:val="clear" w:color="auto" w:fill="F2F2F2" w:themeFill="background1" w:themeFillShade="F2"/>
+        <w:ind w:left="709"/>
+        <w:rPr>
+          <w:rFonts w:asciiTheme="minorHAnsi" w:hAnsiTheme="minorHAnsi" w:cstheme="minorHAnsi"/>
+          <w:b/>
+          <w:bCs/>
+          <w:color w:val="auto"/>
+        </w:rPr>
+      </w:pPr>
+      <w:bookmarkStart w:id="5" w:name="_Toc154509489"/>
+      <w:r>
+        <w:rPr>
+          <w:rFonts w:asciiTheme="minorHAnsi" w:hAnsiTheme="minorHAnsi" w:cstheme="minorHAnsi"/>
+          <w:b/>
+          <w:bCs/>
+          <w:color w:val="auto"/>
+        </w:rPr>
+        <w:t xml:space="preserve">4º Passo - </w:t>
+      </w:r>
+      <w:r>
+        <w:rPr>
+          <w:rFonts w:asciiTheme="minorHAnsi" w:hAnsiTheme="minorHAnsi" w:cstheme="minorHAnsi"/>
+          <w:b/>
+          <w:bCs/>
+          <w:color w:val="auto"/>
+        </w:rPr>
+        <w:t>Conexão</w:t>
+      </w:r>
+      <w:bookmarkEnd w:id="5"/>
+      <w:r>
+        <w:rPr>
+          <w:rFonts w:asciiTheme="minorHAnsi" w:hAnsiTheme="minorHAnsi" w:cstheme="minorHAnsi"/>
+          <w:b/>
+          <w:bCs/>
+          <w:color w:val="auto"/>
+        </w:rPr>
+        <w:t xml:space="preserve"> </w:t>
+      </w:r>
+    </w:p>
+    <w:p>
+      <w:pPr>
         <w:autoSpaceDE w:val="0"/>
         <w:autoSpaceDN w:val="0"/>
         <w:adjustRightInd w:val="0"/>
@@ -545,22 +2123,6 @@
           <w:bCs/>
         </w:rPr>
       </w:pPr>
-      <w:proofErr w:type="gramStart"/>
-      <w:r>
-        <w:rPr>
-          <w:b/>
-          <w:bCs/>
-        </w:rPr>
-        <w:t>Conexão :</w:t>
-      </w:r>
-      <w:proofErr w:type="gramEnd"/>
-      <w:r>
-        <w:rPr>
-          <w:b/>
-          <w:bCs/>
-        </w:rPr>
-        <w:t xml:space="preserve"> </w:t>
-      </w:r>
     </w:p>
     <w:p>
       <w:pPr>
@@ -571,8 +2133,19 @@
         <w:rPr>
           <w:b/>
           <w:bCs/>
-        </w:rPr>
-      </w:pPr>
+          <w:sz w:val="24"/>
+          <w:szCs w:val="24"/>
+        </w:rPr>
+      </w:pPr>
+      <w:r>
+        <w:rPr>
+          <w:b/>
+          <w:bCs/>
+          <w:sz w:val="24"/>
+          <w:szCs w:val="24"/>
+        </w:rPr>
+        <w:t>Comando:</w:t>
+      </w:r>
     </w:p>
     <w:p>
       <w:pPr>
@@ -581,6 +2154,19 @@
         <w:adjustRightInd w:val="0"/>
         <w:spacing w:after="0" w:line="240" w:lineRule="auto"/>
         <w:rPr>
+          <w:b/>
+          <w:bCs/>
+        </w:rPr>
+      </w:pPr>
+    </w:p>
+    <w:p>
+      <w:pPr>
+        <w:autoSpaceDE w:val="0"/>
+        <w:autoSpaceDN w:val="0"/>
+        <w:adjustRightInd w:val="0"/>
+        <w:spacing w:after="0" w:line="240" w:lineRule="auto"/>
+        <w:jc w:val="center"/>
+        <w:rPr>
           <w:rFonts w:ascii="Lucida Console" w:hAnsi="Lucida Console" w:cs="Lucida Console"/>
           <w:kern w:val="0"/>
           <w:sz w:val="18"/>
@@ -605,48 +2191,78 @@
           <w:sz w:val="18"/>
           <w:szCs w:val="18"/>
         </w:rPr>
-        <w:t xml:space="preserve"> -v -</w:t>
-      </w:r>
-      <w:proofErr w:type="gramStart"/>
-      <w:r>
+        <w:t xml:space="preserve"> -v -i C:/Users/jnmte/VPSg046 </w:t>
+      </w:r>
+      <w:hyperlink r:id="rId14" w:history="1">
+        <w:r>
+          <w:rPr>
+            <w:rStyle w:val="Hiperligao"/>
+            <w:rFonts w:ascii="Lucida Console" w:hAnsi="Lucida Console" w:cs="Lucida Console"/>
+            <w:kern w:val="0"/>
+            <w:sz w:val="18"/>
+            <w:szCs w:val="18"/>
+          </w:rPr>
+          <w:t>root@vs447.dei.isep.ipp.pt</w:t>
+        </w:r>
+      </w:hyperlink>
+    </w:p>
+    <w:p>
+      <w:pPr>
+        <w:autoSpaceDE w:val="0"/>
+        <w:autoSpaceDN w:val="0"/>
+        <w:adjustRightInd w:val="0"/>
+        <w:spacing w:after="0" w:line="240" w:lineRule="auto"/>
+        <w:jc w:val="center"/>
         <w:rPr>
           <w:rFonts w:ascii="Lucida Console" w:hAnsi="Lucida Console" w:cs="Lucida Console"/>
           <w:kern w:val="0"/>
           <w:sz w:val="18"/>
           <w:szCs w:val="18"/>
         </w:rPr>
-        <w:t>i</w:t>
-      </w:r>
-      <w:proofErr w:type="gramEnd"/>
-      <w:r>
-        <w:rPr>
-          <w:rFonts w:ascii="Lucida Console" w:hAnsi="Lucida Console" w:cs="Lucida Console"/>
-          <w:kern w:val="0"/>
-          <w:sz w:val="18"/>
-          <w:szCs w:val="18"/>
-        </w:rPr>
-        <w:t xml:space="preserve"> C:/Users/jnmte/VPSg046 root@vs447.dei.isep.ipp.pt</w:t>
-      </w:r>
-    </w:p>
-    <w:p>
-      <w:pPr>
+      </w:pPr>
+    </w:p>
+    <w:p>
+      <w:pPr>
+        <w:spacing w:line="240" w:lineRule="auto"/>
+        <w:rPr>
+          <w:b/>
+          <w:bCs/>
+          <w:sz w:val="24"/>
+          <w:szCs w:val="24"/>
+        </w:rPr>
+      </w:pPr>
+    </w:p>
+    <w:p>
+      <w:pPr>
+        <w:spacing w:after="0" w:line="360" w:lineRule="auto"/>
+        <w:rPr>
+          <w:b/>
+          <w:bCs/>
+          <w:sz w:val="24"/>
+          <w:szCs w:val="24"/>
+        </w:rPr>
+      </w:pPr>
+      <w:r>
+        <w:rPr>
+          <w:b/>
+          <w:bCs/>
+          <w:sz w:val="24"/>
+          <w:szCs w:val="24"/>
+        </w:rPr>
+        <w:t>Explicação do comando</w:t>
+      </w:r>
+    </w:p>
+    <w:p>
+      <w:pPr>
+        <w:spacing w:line="360" w:lineRule="auto"/>
+        <w:ind w:left="567"/>
+        <w:jc w:val="both"/>
         <w:rPr>
           <w:u w:val="single"/>
         </w:rPr>
       </w:pPr>
       <w:r>
-        <w:br/>
-      </w:r>
-      <w:r>
-        <w:t>-</w:t>
-      </w:r>
-      <w:proofErr w:type="gramStart"/>
-      <w:r>
-        <w:t>v</w:t>
-      </w:r>
-      <w:proofErr w:type="gramEnd"/>
-      <w:r>
-        <w:t>: Esta opção ativa o modo de depuração (</w:t>
+        <w:t>-v: Esta opção ativa o modo de depuração (</w:t>
       </w:r>
       <w:proofErr w:type="spellStart"/>
       <w:r>
@@ -666,16 +2282,13 @@
       </w:r>
     </w:p>
     <w:p>
-      <w:r>
-        <w:t>-</w:t>
-      </w:r>
-      <w:proofErr w:type="gramStart"/>
-      <w:r>
-        <w:t>i</w:t>
-      </w:r>
-      <w:proofErr w:type="gramEnd"/>
-      <w:r>
-        <w:t xml:space="preserve"> C:/Users/jnmte/VPSg046:</w:t>
+      <w:pPr>
+        <w:spacing w:line="360" w:lineRule="auto"/>
+        <w:ind w:left="567"/>
+        <w:jc w:val="both"/>
+      </w:pPr>
+      <w:r>
+        <w:t>-i C:/Users/jnmte/VPSg046:</w:t>
       </w:r>
     </w:p>
     <w:p>
@@ -685,20 +2298,16 @@
           <w:ilvl w:val="0"/>
           <w:numId w:val="4"/>
         </w:numPr>
-      </w:pPr>
-      <w:r>
-        <w:t>-</w:t>
-      </w:r>
-      <w:proofErr w:type="gramStart"/>
-      <w:r>
-        <w:t>i</w:t>
-      </w:r>
-      <w:proofErr w:type="gramEnd"/>
-      <w:r>
-        <w:t>: Esta opção é usada para especificar o caminho da chave privada que será usada para a autenticação com o servidor.</w:t>
-      </w:r>
-    </w:p>
-    <w:p>
+        <w:ind w:left="1418" w:hanging="284"/>
+      </w:pPr>
+      <w:r>
+        <w:t>-i: Esta opção é usada para especificar o caminho da chave privada que será usada para a autenticação com o servidor.</w:t>
+      </w:r>
+    </w:p>
+    <w:p>
+      <w:pPr>
+        <w:ind w:firstLine="709"/>
+      </w:pPr>
       <w:r>
         <w:t>root@vs447.dei.isep.ipp.pt:</w:t>
       </w:r>
@@ -710,9 +2319,13 @@
           <w:ilvl w:val="0"/>
           <w:numId w:val="4"/>
         </w:numPr>
+        <w:spacing w:line="360" w:lineRule="auto"/>
+        <w:ind w:left="1418" w:hanging="284"/>
+        <w:jc w:val="both"/>
       </w:pPr>
       <w:proofErr w:type="spellStart"/>
       <w:r>
+        <w:lastRenderedPageBreak/>
         <w:t>root</w:t>
       </w:r>
       <w:proofErr w:type="spellEnd"/>
@@ -743,10 +2356,22 @@
           <w:ilvl w:val="0"/>
           <w:numId w:val="4"/>
         </w:numPr>
+        <w:spacing w:line="360" w:lineRule="auto"/>
+        <w:ind w:left="1418" w:hanging="284"/>
+        <w:jc w:val="both"/>
       </w:pPr>
       <w:r>
         <w:t>vs447.dei.isep.ipp.pt: Este é o endereço do servidor.</w:t>
       </w:r>
+    </w:p>
+    <w:p>
+      <w:pPr>
+        <w:pStyle w:val="PargrafodaLista"/>
+        <w:spacing w:after="0" w:line="360" w:lineRule="auto"/>
+        <w:ind w:left="1418"/>
+        <w:contextualSpacing w:val="0"/>
+        <w:jc w:val="both"/>
+      </w:pPr>
     </w:p>
     <w:p>
       <w:r>
@@ -769,7 +2394,7 @@
                     <pic:cNvPicPr/>
                   </pic:nvPicPr>
                   <pic:blipFill>
-                    <a:blip r:embed="rId9"/>
+                    <a:blip r:embed="rId15"/>
                     <a:stretch>
                       <a:fillRect/>
                     </a:stretch>
@@ -792,35 +2417,183 @@
     </w:p>
     <w:p/>
     <w:p>
-      <w:r>
-        <w:br/>
-      </w:r>
-    </w:p>
-    <w:p>
-      <w:pPr>
-        <w:rPr>
-          <w:b/>
-          <w:bCs/>
-        </w:rPr>
-      </w:pPr>
-      <w:r>
-        <w:rPr>
-          <w:b/>
-          <w:bCs/>
-        </w:rPr>
-        <w:lastRenderedPageBreak/>
-        <w:t>US 930 Reposição de Backup e Confirmação</w:t>
-      </w:r>
-    </w:p>
-    <w:p>
-      <w:r>
-        <w:t>Para obter tal efeito foi criado um script em que os utilizadores administradores têm permissão de execução</w:t>
-      </w:r>
-    </w:p>
-    <w:p>
-      <w:r>
-        <w:tab/>
-        <w:t xml:space="preserve">Script: </w:t>
+      <w:pPr>
+        <w:pStyle w:val="Ttulo1"/>
+        <w:shd w:val="clear" w:color="auto" w:fill="F2F2F2" w:themeFill="background1" w:themeFillShade="F2"/>
+        <w:rPr>
+          <w:rFonts w:asciiTheme="minorHAnsi" w:hAnsiTheme="minorHAnsi" w:cstheme="minorHAnsi"/>
+          <w:b/>
+          <w:bCs/>
+          <w:color w:val="auto"/>
+          <w:sz w:val="28"/>
+          <w:szCs w:val="28"/>
+        </w:rPr>
+      </w:pPr>
+      <w:bookmarkStart w:id="6" w:name="_Toc154509490"/>
+      <w:r>
+        <w:rPr>
+          <w:rFonts w:asciiTheme="minorHAnsi" w:hAnsiTheme="minorHAnsi" w:cstheme="minorHAnsi"/>
+          <w:b/>
+          <w:bCs/>
+          <w:color w:val="auto"/>
+          <w:sz w:val="28"/>
+          <w:szCs w:val="28"/>
+        </w:rPr>
+        <w:t xml:space="preserve">2 - </w:t>
+      </w:r>
+      <w:r>
+        <w:rPr>
+          <w:rFonts w:asciiTheme="minorHAnsi" w:hAnsiTheme="minorHAnsi" w:cstheme="minorHAnsi"/>
+          <w:b/>
+          <w:bCs/>
+          <w:color w:val="auto"/>
+          <w:sz w:val="28"/>
+          <w:szCs w:val="28"/>
+        </w:rPr>
+        <w:t>US 930</w:t>
+      </w:r>
+      <w:bookmarkEnd w:id="6"/>
+      <w:r>
+        <w:rPr>
+          <w:rFonts w:asciiTheme="minorHAnsi" w:hAnsiTheme="minorHAnsi" w:cstheme="minorHAnsi"/>
+          <w:b/>
+          <w:bCs/>
+          <w:color w:val="auto"/>
+          <w:sz w:val="28"/>
+          <w:szCs w:val="28"/>
+        </w:rPr>
+        <w:t xml:space="preserve"> </w:t>
+      </w:r>
+    </w:p>
+    <w:p>
+      <w:pPr>
+        <w:spacing w:after="0" w:line="240" w:lineRule="auto"/>
+        <w:rPr>
+          <w:b/>
+          <w:bCs/>
+        </w:rPr>
+      </w:pPr>
+    </w:p>
+    <w:p>
+      <w:pPr>
+        <w:pStyle w:val="Ttulo2"/>
+        <w:shd w:val="clear" w:color="auto" w:fill="F2F2F2" w:themeFill="background1" w:themeFillShade="F2"/>
+        <w:ind w:left="426"/>
+        <w:rPr>
+          <w:rFonts w:asciiTheme="minorHAnsi" w:hAnsiTheme="minorHAnsi" w:cstheme="minorHAnsi"/>
+          <w:sz w:val="24"/>
+          <w:szCs w:val="24"/>
+        </w:rPr>
+      </w:pPr>
+      <w:bookmarkStart w:id="7" w:name="_Hlk154508099"/>
+      <w:bookmarkStart w:id="8" w:name="_Toc154509491"/>
+      <w:r>
+        <w:rPr>
+          <w:rFonts w:asciiTheme="minorHAnsi" w:hAnsiTheme="minorHAnsi" w:cstheme="minorHAnsi"/>
+          <w:b/>
+          <w:bCs/>
+          <w:color w:val="auto"/>
+          <w:sz w:val="24"/>
+          <w:szCs w:val="24"/>
+        </w:rPr>
+        <w:t xml:space="preserve">2.1 - Objetivo Final </w:t>
+      </w:r>
+      <w:bookmarkEnd w:id="7"/>
+      <w:r>
+        <w:rPr>
+          <w:rFonts w:asciiTheme="minorHAnsi" w:hAnsiTheme="minorHAnsi" w:cstheme="minorHAnsi"/>
+          <w:b/>
+          <w:bCs/>
+          <w:color w:val="auto"/>
+          <w:sz w:val="24"/>
+          <w:szCs w:val="24"/>
+        </w:rPr>
+        <w:t xml:space="preserve">- </w:t>
+      </w:r>
+      <w:r>
+        <w:rPr>
+          <w:rFonts w:asciiTheme="minorHAnsi" w:hAnsiTheme="minorHAnsi" w:cstheme="minorHAnsi"/>
+          <w:b/>
+          <w:bCs/>
+          <w:color w:val="auto"/>
+          <w:sz w:val="24"/>
+          <w:szCs w:val="24"/>
+        </w:rPr>
+        <w:t>Reposição de Backup e Confirmação</w:t>
+      </w:r>
+      <w:bookmarkEnd w:id="8"/>
+    </w:p>
+    <w:p>
+      <w:pPr>
+        <w:spacing w:after="0" w:line="240" w:lineRule="auto"/>
+        <w:jc w:val="both"/>
+      </w:pPr>
+      <w:r>
+        <w:t xml:space="preserve"> </w:t>
+      </w:r>
+    </w:p>
+    <w:p>
+      <w:pPr>
+        <w:pStyle w:val="Ttulo3"/>
+        <w:shd w:val="clear" w:color="auto" w:fill="F2F2F2" w:themeFill="background1" w:themeFillShade="F2"/>
+        <w:ind w:left="709"/>
+        <w:rPr>
+          <w:rFonts w:asciiTheme="minorHAnsi" w:hAnsiTheme="minorHAnsi" w:cstheme="minorHAnsi"/>
+          <w:b/>
+          <w:bCs/>
+          <w:color w:val="auto"/>
+        </w:rPr>
+      </w:pPr>
+      <w:bookmarkStart w:id="9" w:name="_Toc154509492"/>
+      <w:r>
+        <w:rPr>
+          <w:rFonts w:asciiTheme="minorHAnsi" w:hAnsiTheme="minorHAnsi" w:cstheme="minorHAnsi"/>
+          <w:b/>
+          <w:bCs/>
+          <w:color w:val="auto"/>
+        </w:rPr>
+        <w:t>1º Passo – Criação de Script</w:t>
+      </w:r>
+      <w:bookmarkEnd w:id="9"/>
+    </w:p>
+    <w:p>
+      <w:pPr>
+        <w:spacing w:after="0" w:line="360" w:lineRule="auto"/>
+        <w:jc w:val="both"/>
+      </w:pPr>
+    </w:p>
+    <w:p>
+      <w:pPr>
+        <w:spacing w:line="360" w:lineRule="auto"/>
+        <w:jc w:val="both"/>
+      </w:pPr>
+      <w:r>
+        <w:t xml:space="preserve">Para obter </w:t>
+      </w:r>
+      <w:r>
+        <w:t xml:space="preserve">a reposição de Backup e a sua devida confirmação, </w:t>
+      </w:r>
+      <w:r>
+        <w:t>foi criado um script em que os utilizadores administradores têm permissão de execução</w:t>
+      </w:r>
+      <w:r>
+        <w:t>.</w:t>
+      </w:r>
+    </w:p>
+    <w:p>
+      <w:pPr>
+        <w:spacing w:line="360" w:lineRule="auto"/>
+        <w:jc w:val="both"/>
+      </w:pPr>
+      <w:r>
+        <w:rPr>
+          <w:b/>
+          <w:bCs/>
+        </w:rPr>
+        <w:t>Script:</w:t>
+      </w:r>
+      <w:r>
+        <w:t xml:space="preserve"> </w:t>
       </w:r>
       <w:r>
         <w:t xml:space="preserve">O objetivo deste código é automatizar a restauração de backups de um banco de dados </w:t>
@@ -836,30 +2609,52 @@
       <w:r>
         <w:t>.</w:t>
       </w:r>
-      <w:r>
-        <w:br/>
-      </w:r>
-      <w:r>
+    </w:p>
+    <w:p>
+      <w:pPr>
+        <w:spacing w:line="360" w:lineRule="auto"/>
+        <w:jc w:val="both"/>
+      </w:pPr>
+    </w:p>
+    <w:p>
+      <w:pPr>
+        <w:spacing w:line="360" w:lineRule="auto"/>
+        <w:jc w:val="both"/>
+      </w:pPr>
+    </w:p>
+    <w:p>
+      <w:pPr>
+        <w:spacing w:line="360" w:lineRule="auto"/>
+        <w:jc w:val="both"/>
+      </w:pPr>
+    </w:p>
+    <w:p>
+      <w:pPr>
+        <w:spacing w:line="360" w:lineRule="auto"/>
+        <w:jc w:val="both"/>
+      </w:pPr>
+    </w:p>
+    <w:p>
+      <w:pPr>
+        <w:spacing w:after="0" w:line="360" w:lineRule="auto"/>
+        <w:jc w:val="both"/>
+      </w:pPr>
+      <w:r>
+        <w:rPr>
+          <w:noProof/>
+        </w:rPr>
         <w:drawing>
-          <wp:anchor distT="0" distB="0" distL="114300" distR="114300" simplePos="0" relativeHeight="251658240" behindDoc="1" locked="0" layoutInCell="1" allowOverlap="1" wp14:anchorId="58AEB07A" wp14:editId="5D9B9715">
+          <wp:anchor distT="0" distB="0" distL="114300" distR="114300" simplePos="0" relativeHeight="251658240" behindDoc="1" locked="0" layoutInCell="1" allowOverlap="1" wp14:anchorId="58AEB07A" wp14:editId="48D33148">
             <wp:simplePos x="0" y="0"/>
             <wp:positionH relativeFrom="column">
-              <wp:posOffset>-1080135</wp:posOffset>
+              <wp:posOffset>-63500</wp:posOffset>
             </wp:positionH>
             <wp:positionV relativeFrom="paragraph">
-              <wp:posOffset>554990</wp:posOffset>
+              <wp:posOffset>180</wp:posOffset>
             </wp:positionV>
-            <wp:extent cx="7840980" cy="5379720"/>
-            <wp:effectExtent l="0" t="0" r="7620" b="0"/>
-            <wp:wrapTight wrapText="bothSides">
-              <wp:wrapPolygon edited="0">
-                <wp:start x="0" y="0"/>
-                <wp:lineTo x="0" y="21493"/>
-                <wp:lineTo x="21569" y="21493"/>
-                <wp:lineTo x="21569" y="0"/>
-                <wp:lineTo x="0" y="0"/>
-              </wp:wrapPolygon>
-            </wp:wrapTight>
+            <wp:extent cx="5452110" cy="3740150"/>
+            <wp:effectExtent l="0" t="0" r="0" b="0"/>
+            <wp:wrapSquare wrapText="bothSides"/>
             <wp:docPr id="1415686400" name="Imagem 1" descr="Uma imagem com texto, captura de ecrã&#10;&#10;Descrição gerada automaticamente"/>
             <wp:cNvGraphicFramePr>
               <a:graphicFrameLocks xmlns:a="http://schemas.openxmlformats.org/drawingml/2006/main" noChangeAspect="1"/>
@@ -872,7 +2667,7 @@
                     <pic:cNvPicPr/>
                   </pic:nvPicPr>
                   <pic:blipFill>
-                    <a:blip r:embed="rId10">
+                    <a:blip r:embed="rId16">
                       <a:extLst>
                         <a:ext uri="{28A0092B-C50C-407E-A947-70E740481C1C}">
                           <a14:useLocalDpi xmlns:a14="http://schemas.microsoft.com/office/drawing/2010/main" val="0"/>
@@ -886,7 +2681,7 @@
                   <pic:spPr>
                     <a:xfrm>
                       <a:off x="0" y="0"/>
-                      <a:ext cx="7840980" cy="5379720"/>
+                      <a:ext cx="5452110" cy="3740150"/>
                     </a:xfrm>
                     <a:prstGeom prst="rect">
                       <a:avLst/>
@@ -895,19 +2690,62 @@
                 </pic:pic>
               </a:graphicData>
             </a:graphic>
+            <wp14:sizeRelH relativeFrom="margin">
+              <wp14:pctWidth>0</wp14:pctWidth>
+            </wp14:sizeRelH>
+            <wp14:sizeRelV relativeFrom="margin">
+              <wp14:pctHeight>0</wp14:pctHeight>
+            </wp14:sizeRelV>
           </wp:anchor>
         </w:drawing>
       </w:r>
     </w:p>
     <w:p>
+      <w:pPr>
+        <w:spacing w:line="360" w:lineRule="auto"/>
+        <w:jc w:val="both"/>
+      </w:pPr>
       <w:r>
         <w:t>O script fornece feedback ao usuário em cada etapa e relata qualquer erro encontrado durante o processo de restauração e verificação. Isso ajuda a garantir que os backups sejam restaurados com sucesso</w:t>
       </w:r>
       <w:r>
-        <w:t>, para tal confirmação verifica se uma coleção neste caso</w:t>
-      </w:r>
-      <w:r>
-        <w:t xml:space="preserve"> a coleção "</w:t>
+        <w:t>.</w:t>
+      </w:r>
+      <w:r>
+        <w:t xml:space="preserve"> </w:t>
+      </w:r>
+      <w:r>
+        <w:t>P</w:t>
+      </w:r>
+      <w:r>
+        <w:t xml:space="preserve">ara </w:t>
+      </w:r>
+      <w:r>
+        <w:t xml:space="preserve">a </w:t>
+      </w:r>
+      <w:r>
+        <w:t xml:space="preserve">confirmação </w:t>
+      </w:r>
+      <w:r>
+        <w:t xml:space="preserve">do processo de restauro, </w:t>
+      </w:r>
+      <w:r>
+        <w:t>verifica</w:t>
+      </w:r>
+      <w:r>
+        <w:t>-</w:t>
+      </w:r>
+      <w:r>
+        <w:t xml:space="preserve">se </w:t>
+      </w:r>
+      <w:r>
+        <w:t>a presença e consistência d</w:t>
+      </w:r>
+      <w:r>
+        <w:t xml:space="preserve">a coleção </w:t>
+      </w:r>
+      <w:r>
+        <w:t>"</w:t>
       </w:r>
       <w:proofErr w:type="spellStart"/>
       <w:r>
@@ -915,18 +2753,35 @@
       </w:r>
       <w:proofErr w:type="spellEnd"/>
       <w:r>
-        <w:t>" est</w:t>
-      </w:r>
-      <w:r>
-        <w:t>á</w:t>
-      </w:r>
-      <w:r>
-        <w:t xml:space="preserve"> presente e o número de coleções seja consistente.</w:t>
-      </w:r>
-    </w:p>
-    <w:p>
-      <w:r>
-        <w:lastRenderedPageBreak/>
+        <w:t>"</w:t>
+      </w:r>
+      <w:r>
+        <w:t xml:space="preserve">. É também verificado se </w:t>
+      </w:r>
+      <w:r>
+        <w:t xml:space="preserve">o número </w:t>
+      </w:r>
+      <w:r>
+        <w:t xml:space="preserve">total </w:t>
+      </w:r>
+      <w:r>
+        <w:t xml:space="preserve">de coleções </w:t>
+      </w:r>
+      <w:r>
+        <w:t>repostas é equivalente ao número presente no backup</w:t>
+      </w:r>
+      <w:r>
+        <w:t>.</w:t>
+      </w:r>
+    </w:p>
+    <w:p>
+      <w:pPr>
+        <w:jc w:val="center"/>
+      </w:pPr>
+      <w:r>
+        <w:rPr>
+          <w:noProof/>
+        </w:rPr>
         <w:drawing>
           <wp:inline distT="0" distB="0" distL="0" distR="0" wp14:anchorId="4DCC5929" wp14:editId="33856950">
             <wp:extent cx="4686706" cy="2141406"/>
@@ -943,7 +2798,7 @@
                     <pic:cNvPicPr/>
                   </pic:nvPicPr>
                   <pic:blipFill>
-                    <a:blip r:embed="rId11"/>
+                    <a:blip r:embed="rId17"/>
                     <a:stretch>
                       <a:fillRect/>
                     </a:stretch>
@@ -964,15 +2819,18 @@
         </w:drawing>
       </w:r>
     </w:p>
-    <w:p>
-      <w:r>
-        <w:tab/>
-      </w:r>
-      <w:r>
-        <w:rPr>
-          <w:b/>
-          <w:bCs/>
-        </w:rPr>
+    <w:p/>
+    <w:p>
+      <w:pPr>
+        <w:spacing w:line="360" w:lineRule="auto"/>
+        <w:jc w:val="both"/>
+      </w:pPr>
+      <w:r>
+        <w:rPr>
+          <w:b/>
+          <w:bCs/>
+        </w:rPr>
+        <w:lastRenderedPageBreak/>
         <w:t>Segurança</w:t>
       </w:r>
       <w:r>
@@ -984,7 +2842,9 @@
       <w:r>
         <w:t xml:space="preserve"> de forma a preservar </w:t>
       </w:r>
-      <w:proofErr w:type="gramStart"/>
+      <w:r>
+        <w:t xml:space="preserve">a </w:t>
+      </w:r>
       <w:r>
         <w:rPr>
           <w:b/>
@@ -993,14 +2853,43 @@
         <w:t>confidencialidade</w:t>
       </w:r>
       <w:r>
-        <w:t xml:space="preserve"> :</w:t>
-      </w:r>
-      <w:proofErr w:type="gramEnd"/>
-    </w:p>
-    <w:p>
-      <w:r>
-        <w:t>Explicação detalhada das etapas no script:</w:t>
-      </w:r>
+        <w:t>.</w:t>
+      </w:r>
+    </w:p>
+    <w:p>
+      <w:pPr>
+        <w:spacing w:line="360" w:lineRule="auto"/>
+        <w:jc w:val="both"/>
+      </w:pPr>
+    </w:p>
+    <w:p>
+      <w:pPr>
+        <w:shd w:val="clear" w:color="auto" w:fill="F2F2F2" w:themeFill="background1" w:themeFillShade="F2"/>
+        <w:rPr>
+          <w:b/>
+          <w:bCs/>
+          <w:sz w:val="24"/>
+          <w:szCs w:val="24"/>
+        </w:rPr>
+      </w:pPr>
+      <w:r>
+        <w:rPr>
+          <w:b/>
+          <w:bCs/>
+          <w:sz w:val="24"/>
+          <w:szCs w:val="24"/>
+        </w:rPr>
+        <w:t>Explicação detalhada das etapas no script</w:t>
+      </w:r>
+    </w:p>
+    <w:p>
+      <w:pPr>
+        <w:spacing w:after="0" w:line="240" w:lineRule="auto"/>
+        <w:ind w:left="357"/>
+        <w:rPr>
+          <w:lang w:eastAsia="pt-PT"/>
+        </w:rPr>
+      </w:pPr>
     </w:p>
     <w:p>
       <w:pPr>
@@ -1009,6 +2898,9 @@
           <w:ilvl w:val="0"/>
           <w:numId w:val="6"/>
         </w:numPr>
+        <w:spacing w:after="0" w:line="360" w:lineRule="auto"/>
+        <w:ind w:left="714" w:hanging="357"/>
+        <w:contextualSpacing w:val="0"/>
         <w:rPr>
           <w:sz w:val="24"/>
           <w:szCs w:val="24"/>
@@ -1026,6 +2918,8 @@
     </w:p>
     <w:p>
       <w:pPr>
+        <w:spacing w:after="0" w:line="360" w:lineRule="auto"/>
+        <w:jc w:val="both"/>
         <w:rPr>
           <w:lang w:eastAsia="pt-PT"/>
         </w:rPr>
@@ -1060,6 +2954,15 @@
         </w:rPr>
         <w:t xml:space="preserve"> todos os backups disponíveis no diretório de backup especificado.</w:t>
       </w:r>
+    </w:p>
+    <w:p>
+      <w:pPr>
+        <w:spacing w:after="0" w:line="240" w:lineRule="auto"/>
+        <w:jc w:val="both"/>
+        <w:rPr>
+          <w:lang w:eastAsia="pt-PT"/>
+        </w:rPr>
+      </w:pPr>
     </w:p>
     <w:p>
       <w:pPr>
@@ -1068,6 +2971,9 @@
           <w:ilvl w:val="0"/>
           <w:numId w:val="6"/>
         </w:numPr>
+        <w:spacing w:after="0" w:line="360" w:lineRule="auto"/>
+        <w:ind w:left="714" w:hanging="357"/>
+        <w:contextualSpacing w:val="0"/>
         <w:rPr>
           <w:sz w:val="24"/>
           <w:szCs w:val="24"/>
@@ -1085,6 +2991,8 @@
     </w:p>
     <w:p>
       <w:pPr>
+        <w:spacing w:after="0" w:line="360" w:lineRule="auto"/>
+        <w:jc w:val="both"/>
         <w:rPr>
           <w:lang w:eastAsia="pt-PT"/>
         </w:rPr>
@@ -1095,6 +3003,15 @@
         </w:rPr>
         <w:t>O usuário é solicitado a escolher um backup digitando o número correspondente ao backup desejado.</w:t>
       </w:r>
+    </w:p>
+    <w:p>
+      <w:pPr>
+        <w:spacing w:after="0" w:line="240" w:lineRule="auto"/>
+        <w:jc w:val="both"/>
+        <w:rPr>
+          <w:lang w:eastAsia="pt-PT"/>
+        </w:rPr>
+      </w:pPr>
     </w:p>
     <w:p>
       <w:pPr>
@@ -1103,6 +3020,9 @@
           <w:ilvl w:val="0"/>
           <w:numId w:val="6"/>
         </w:numPr>
+        <w:spacing w:after="0" w:line="360" w:lineRule="auto"/>
+        <w:ind w:left="714" w:hanging="357"/>
+        <w:contextualSpacing w:val="0"/>
         <w:rPr>
           <w:sz w:val="24"/>
           <w:szCs w:val="24"/>
@@ -1120,6 +3040,8 @@
     </w:p>
     <w:p>
       <w:pPr>
+        <w:spacing w:after="0" w:line="360" w:lineRule="auto"/>
+        <w:jc w:val="both"/>
         <w:rPr>
           <w:lang w:eastAsia="pt-PT"/>
         </w:rPr>
@@ -1158,6 +3080,15 @@
         </w:rPr>
         <w:t xml:space="preserve"> especificado nas configurações.</w:t>
       </w:r>
+    </w:p>
+    <w:p>
+      <w:pPr>
+        <w:spacing w:after="0" w:line="240" w:lineRule="auto"/>
+        <w:jc w:val="both"/>
+        <w:rPr>
+          <w:lang w:eastAsia="pt-PT"/>
+        </w:rPr>
+      </w:pPr>
     </w:p>
     <w:p>
       <w:pPr>
@@ -1183,6 +3114,8 @@
     </w:p>
     <w:p>
       <w:pPr>
+        <w:spacing w:after="0" w:line="360" w:lineRule="auto"/>
+        <w:jc w:val="both"/>
         <w:rPr>
           <w:lang w:eastAsia="pt-PT"/>
         </w:rPr>
@@ -1207,6 +3140,15 @@
         </w:rPr>
         <w:t>. Se a restauração falhar, o script sai com uma mensagem de erro.</w:t>
       </w:r>
+    </w:p>
+    <w:p>
+      <w:pPr>
+        <w:spacing w:after="0" w:line="240" w:lineRule="auto"/>
+        <w:jc w:val="both"/>
+        <w:rPr>
+          <w:lang w:eastAsia="pt-PT"/>
+        </w:rPr>
+      </w:pPr>
     </w:p>
     <w:p>
       <w:pPr>
@@ -1250,6 +3192,8 @@
     </w:p>
     <w:p>
       <w:pPr>
+        <w:spacing w:after="0" w:line="360" w:lineRule="auto"/>
+        <w:jc w:val="both"/>
         <w:rPr>
           <w:lang w:eastAsia="pt-PT"/>
         </w:rPr>
@@ -1288,6 +3232,15 @@
         </w:rPr>
         <w:t>" existe no banco de dados restaurado após a restauração.</w:t>
       </w:r>
+    </w:p>
+    <w:p>
+      <w:pPr>
+        <w:spacing w:after="0" w:line="240" w:lineRule="auto"/>
+        <w:jc w:val="both"/>
+        <w:rPr>
+          <w:lang w:eastAsia="pt-PT"/>
+        </w:rPr>
+      </w:pPr>
     </w:p>
     <w:p>
       <w:pPr>
@@ -1313,19 +3266,35 @@
     </w:p>
     <w:p>
       <w:pPr>
-        <w:rPr>
-          <w:lang w:eastAsia="pt-PT"/>
-        </w:rPr>
-      </w:pPr>
-      <w:r>
-        <w:rPr>
-          <w:lang w:eastAsia="pt-PT"/>
-        </w:rPr>
-        <w:t>O número de coleções no backup é contado verificando o número de arquivos BSON no diretório do backup.</w:t>
-      </w:r>
-    </w:p>
-    <w:p>
-      <w:pPr>
+        <w:spacing w:after="0" w:line="360" w:lineRule="auto"/>
+        <w:jc w:val="both"/>
+        <w:rPr>
+          <w:lang w:eastAsia="pt-PT"/>
+        </w:rPr>
+      </w:pPr>
+      <w:r>
+        <w:rPr>
+          <w:lang w:eastAsia="pt-PT"/>
+        </w:rPr>
+        <w:t>O número de coleções no backup é contado verificando o número de arquivos BSON no</w:t>
+      </w:r>
+      <w:r>
+        <w:rPr>
+          <w:lang w:eastAsia="pt-PT"/>
+        </w:rPr>
+        <w:t xml:space="preserve"> d</w:t>
+      </w:r>
+      <w:r>
+        <w:rPr>
+          <w:lang w:eastAsia="pt-PT"/>
+        </w:rPr>
+        <w:t>iretório do backup.</w:t>
+      </w:r>
+    </w:p>
+    <w:p>
+      <w:pPr>
+        <w:spacing w:after="0" w:line="360" w:lineRule="auto"/>
+        <w:jc w:val="both"/>
         <w:rPr>
           <w:lang w:eastAsia="pt-PT"/>
         </w:rPr>
@@ -1353,6 +3322,8 @@
     </w:p>
     <w:p>
       <w:pPr>
+        <w:spacing w:after="0" w:line="360" w:lineRule="auto"/>
+        <w:jc w:val="both"/>
         <w:rPr>
           <w:lang w:eastAsia="pt-PT"/>
         </w:rPr>
@@ -1373,13 +3344,162 @@
     </w:p>
     <w:p/>
     <w:sectPr>
+      <w:headerReference w:type="default" r:id="rId18"/>
+      <w:footerReference w:type="default" r:id="rId19"/>
       <w:pgSz w:w="11906" w:h="16838"/>
       <w:pgMar w:top="1417" w:right="1701" w:bottom="1417" w:left="1701" w:header="708" w:footer="708" w:gutter="0"/>
+      <w:pgNumType w:start="0"/>
       <w:cols w:space="708"/>
+      <w:titlePg/>
       <w:docGrid w:linePitch="360"/>
     </w:sectPr>
   </w:body>
 </w:document>
+</file>
+
+<file path=word/endnotes.xml><?xml version="1.0" encoding="utf-8"?>
+<w:endnotes xmlns:wpc="http://schemas.microsoft.com/office/word/2010/wordprocessingCanvas" xmlns:cx="http://schemas.microsoft.com/office/drawing/2014/chartex" xmlns:cx1="http://schemas.microsoft.com/office/drawing/2015/9/8/chartex" xmlns:cx2="http://schemas.microsoft.com/office/drawing/2015/10/21/chartex" xmlns:cx3="http://schemas.microsoft.com/office/drawing/2016/5/9/chartex" xmlns:cx4="http://schemas.microsoft.com/office/drawing/2016/5/10/chartex" xmlns:cx5="http://schemas.microsoft.com/office/drawing/2016/5/11/chartex" xmlns:cx6="http://schemas.microsoft.com/office/drawing/2016/5/12/chartex" xmlns:cx7="http://schemas.microsoft.com/office/drawing/2016/5/13/chartex" xmlns:cx8="http://schemas.microsoft.com/office/drawing/2016/5/14/chartex" xmlns:mc="http://schemas.openxmlformats.org/markup-compatibility/2006" xmlns:aink="http://schemas.microsoft.com/office/drawing/2016/ink" xmlns:am3d="http://schemas.microsoft.com/office/drawing/2017/model3d" xmlns:o="urn:schemas-microsoft-com:office:office" xmlns:oel="http://schemas.microsoft.com/office/2019/extlst" xmlns:r="http://schemas.openxmlformats.org/officeDocument/2006/relationships" xmlns:m="http://schemas.openxmlformats.org/officeDocument/2006/math" xmlns:v="urn:schemas-microsoft-com:vml" xmlns:wp14="http://schemas.microsoft.com/office/word/2010/wordprocessingDrawing" xmlns:wp="http://schemas.openxmlformats.org/drawingml/2006/wordprocessingDrawing" xmlns:w10="urn:schemas-microsoft-com:office:word" xmlns:w="http://schemas.openxmlformats.org/wordprocessingml/2006/main" xmlns:w14="http://schemas.microsoft.com/office/word/2010/wordml" xmlns:w15="http://schemas.microsoft.com/office/word/2012/wordml" xmlns:w16cex="http://schemas.microsoft.com/office/word/2018/wordml/cex" xmlns:w16cid="http://schemas.microsoft.com/office/word/2016/wordml/cid" xmlns:w16="http://schemas.microsoft.com/office/word/2018/wordml" xmlns:w16sdtdh="http://schemas.microsoft.com/office/word/2020/wordml/sdtdatahash" xmlns:w16se="http://schemas.microsoft.com/office/word/2015/wordml/symex" xmlns:wpg="http://schemas.microsoft.com/office/word/2010/wordprocessingGroup" xmlns:wpi="http://schemas.microsoft.com/office/word/2010/wordprocessingInk" xmlns:wne="http://schemas.microsoft.com/office/word/2006/wordml" xmlns:wps="http://schemas.microsoft.com/office/word/2010/wordprocessingShape" mc:Ignorable="w14 w15 w16se w16cid w16 w16cex w16sdtdh wp14">
+  <w:endnote w:type="separator" w:id="-1">
+    <w:p>
+      <w:pPr>
+        <w:spacing w:after="0" w:line="240" w:lineRule="auto"/>
+      </w:pPr>
+      <w:r>
+        <w:separator/>
+      </w:r>
+    </w:p>
+  </w:endnote>
+  <w:endnote w:type="continuationSeparator" w:id="0">
+    <w:p>
+      <w:pPr>
+        <w:spacing w:after="0" w:line="240" w:lineRule="auto"/>
+      </w:pPr>
+      <w:r>
+        <w:continuationSeparator/>
+      </w:r>
+    </w:p>
+  </w:endnote>
+</w:endnotes>
+</file>
+
+<file path=word/footer1.xml><?xml version="1.0" encoding="utf-8"?>
+<w:ftr xmlns:wpc="http://schemas.microsoft.com/office/word/2010/wordprocessingCanvas" xmlns:cx="http://schemas.microsoft.com/office/drawing/2014/chartex" xmlns:cx1="http://schemas.microsoft.com/office/drawing/2015/9/8/chartex" xmlns:cx2="http://schemas.microsoft.com/office/drawing/2015/10/21/chartex" xmlns:cx3="http://schemas.microsoft.com/office/drawing/2016/5/9/chartex" xmlns:cx4="http://schemas.microsoft.com/office/drawing/2016/5/10/chartex" xmlns:cx5="http://schemas.microsoft.com/office/drawing/2016/5/11/chartex" xmlns:cx6="http://schemas.microsoft.com/office/drawing/2016/5/12/chartex" xmlns:cx7="http://schemas.microsoft.com/office/drawing/2016/5/13/chartex" xmlns:cx8="http://schemas.microsoft.com/office/drawing/2016/5/14/chartex" xmlns:mc="http://schemas.openxmlformats.org/markup-compatibility/2006" xmlns:aink="http://schemas.microsoft.com/office/drawing/2016/ink" xmlns:am3d="http://schemas.microsoft.com/office/drawing/2017/model3d" xmlns:o="urn:schemas-microsoft-com:office:office" xmlns:oel="http://schemas.microsoft.com/office/2019/extlst" xmlns:r="http://schemas.openxmlformats.org/officeDocument/2006/relationships" xmlns:m="http://schemas.openxmlformats.org/officeDocument/2006/math" xmlns:v="urn:schemas-microsoft-com:vml" xmlns:wp14="http://schemas.microsoft.com/office/word/2010/wordprocessingDrawing" xmlns:wp="http://schemas.openxmlformats.org/drawingml/2006/wordprocessingDrawing" xmlns:w10="urn:schemas-microsoft-com:office:word" xmlns:w="http://schemas.openxmlformats.org/wordprocessingml/2006/main" xmlns:w14="http://schemas.microsoft.com/office/word/2010/wordml" xmlns:w15="http://schemas.microsoft.com/office/word/2012/wordml" xmlns:w16cex="http://schemas.microsoft.com/office/word/2018/wordml/cex" xmlns:w16cid="http://schemas.microsoft.com/office/word/2016/wordml/cid" xmlns:w16="http://schemas.microsoft.com/office/word/2018/wordml" xmlns:w16sdtdh="http://schemas.microsoft.com/office/word/2020/wordml/sdtdatahash" xmlns:w16se="http://schemas.microsoft.com/office/word/2015/wordml/symex" xmlns:wpg="http://schemas.microsoft.com/office/word/2010/wordprocessingGroup" xmlns:wpi="http://schemas.microsoft.com/office/word/2010/wordprocessingInk" xmlns:wne="http://schemas.microsoft.com/office/word/2006/wordml" xmlns:wps="http://schemas.microsoft.com/office/word/2010/wordprocessingShape" mc:Ignorable="w14 w15 w16se w16cid w16 w16cex w16sdtdh wp14">
+  <w:sdt>
+    <w:sdtPr>
+      <w:id w:val="1675847249"/>
+      <w:docPartObj>
+        <w:docPartGallery w:val="Page Numbers (Bottom of Page)"/>
+        <w:docPartUnique/>
+      </w:docPartObj>
+    </w:sdtPr>
+    <w:sdtContent>
+      <w:p>
+        <w:pPr>
+          <w:pStyle w:val="Rodap"/>
+          <w:jc w:val="right"/>
+        </w:pPr>
+        <w:r>
+          <w:fldChar w:fldCharType="begin"/>
+        </w:r>
+        <w:r>
+          <w:instrText>PAGE   \* MERGEFORMAT</w:instrText>
+        </w:r>
+        <w:r>
+          <w:fldChar w:fldCharType="separate"/>
+        </w:r>
+        <w:r>
+          <w:t>2</w:t>
+        </w:r>
+        <w:r>
+          <w:fldChar w:fldCharType="end"/>
+        </w:r>
+      </w:p>
+    </w:sdtContent>
+  </w:sdt>
+  <w:p>
+    <w:pPr>
+      <w:pStyle w:val="Rodap"/>
+    </w:pPr>
+  </w:p>
+</w:ftr>
+</file>
+
+<file path=word/footnotes.xml><?xml version="1.0" encoding="utf-8"?>
+<w:footnotes xmlns:wpc="http://schemas.microsoft.com/office/word/2010/wordprocessingCanvas" xmlns:cx="http://schemas.microsoft.com/office/drawing/2014/chartex" xmlns:cx1="http://schemas.microsoft.com/office/drawing/2015/9/8/chartex" xmlns:cx2="http://schemas.microsoft.com/office/drawing/2015/10/21/chartex" xmlns:cx3="http://schemas.microsoft.com/office/drawing/2016/5/9/chartex" xmlns:cx4="http://schemas.microsoft.com/office/drawing/2016/5/10/chartex" xmlns:cx5="http://schemas.microsoft.com/office/drawing/2016/5/11/chartex" xmlns:cx6="http://schemas.microsoft.com/office/drawing/2016/5/12/chartex" xmlns:cx7="http://schemas.microsoft.com/office/drawing/2016/5/13/chartex" xmlns:cx8="http://schemas.microsoft.com/office/drawing/2016/5/14/chartex" xmlns:mc="http://schemas.openxmlformats.org/markup-compatibility/2006" xmlns:aink="http://schemas.microsoft.com/office/drawing/2016/ink" xmlns:am3d="http://schemas.microsoft.com/office/drawing/2017/model3d" xmlns:o="urn:schemas-microsoft-com:office:office" xmlns:oel="http://schemas.microsoft.com/office/2019/extlst" xmlns:r="http://schemas.openxmlformats.org/officeDocument/2006/relationships" xmlns:m="http://schemas.openxmlformats.org/officeDocument/2006/math" xmlns:v="urn:schemas-microsoft-com:vml" xmlns:wp14="http://schemas.microsoft.com/office/word/2010/wordprocessingDrawing" xmlns:wp="http://schemas.openxmlformats.org/drawingml/2006/wordprocessingDrawing" xmlns:w10="urn:schemas-microsoft-com:office:word" xmlns:w="http://schemas.openxmlformats.org/wordprocessingml/2006/main" xmlns:w14="http://schemas.microsoft.com/office/word/2010/wordml" xmlns:w15="http://schemas.microsoft.com/office/word/2012/wordml" xmlns:w16cex="http://schemas.microsoft.com/office/word/2018/wordml/cex" xmlns:w16cid="http://schemas.microsoft.com/office/word/2016/wordml/cid" xmlns:w16="http://schemas.microsoft.com/office/word/2018/wordml" xmlns:w16sdtdh="http://schemas.microsoft.com/office/word/2020/wordml/sdtdatahash" xmlns:w16se="http://schemas.microsoft.com/office/word/2015/wordml/symex" xmlns:wpg="http://schemas.microsoft.com/office/word/2010/wordprocessingGroup" xmlns:wpi="http://schemas.microsoft.com/office/word/2010/wordprocessingInk" xmlns:wne="http://schemas.microsoft.com/office/word/2006/wordml" xmlns:wps="http://schemas.microsoft.com/office/word/2010/wordprocessingShape" mc:Ignorable="w14 w15 w16se w16cid w16 w16cex w16sdtdh wp14">
+  <w:footnote w:type="separator" w:id="-1">
+    <w:p>
+      <w:pPr>
+        <w:spacing w:after="0" w:line="240" w:lineRule="auto"/>
+      </w:pPr>
+      <w:r>
+        <w:separator/>
+      </w:r>
+    </w:p>
+  </w:footnote>
+  <w:footnote w:type="continuationSeparator" w:id="0">
+    <w:p>
+      <w:pPr>
+        <w:spacing w:after="0" w:line="240" w:lineRule="auto"/>
+      </w:pPr>
+      <w:r>
+        <w:continuationSeparator/>
+      </w:r>
+    </w:p>
+  </w:footnote>
+</w:footnotes>
+</file>
+
+<file path=word/header1.xml><?xml version="1.0" encoding="utf-8"?>
+<w:hdr xmlns:wpc="http://schemas.microsoft.com/office/word/2010/wordprocessingCanvas" xmlns:cx="http://schemas.microsoft.com/office/drawing/2014/chartex" xmlns:cx1="http://schemas.microsoft.com/office/drawing/2015/9/8/chartex" xmlns:cx2="http://schemas.microsoft.com/office/drawing/2015/10/21/chartex" xmlns:cx3="http://schemas.microsoft.com/office/drawing/2016/5/9/chartex" xmlns:cx4="http://schemas.microsoft.com/office/drawing/2016/5/10/chartex" xmlns:cx5="http://schemas.microsoft.com/office/drawing/2016/5/11/chartex" xmlns:cx6="http://schemas.microsoft.com/office/drawing/2016/5/12/chartex" xmlns:cx7="http://schemas.microsoft.com/office/drawing/2016/5/13/chartex" xmlns:cx8="http://schemas.microsoft.com/office/drawing/2016/5/14/chartex" xmlns:mc="http://schemas.openxmlformats.org/markup-compatibility/2006" xmlns:aink="http://schemas.microsoft.com/office/drawing/2016/ink" xmlns:am3d="http://schemas.microsoft.com/office/drawing/2017/model3d" xmlns:o="urn:schemas-microsoft-com:office:office" xmlns:oel="http://schemas.microsoft.com/office/2019/extlst" xmlns:r="http://schemas.openxmlformats.org/officeDocument/2006/relationships" xmlns:m="http://schemas.openxmlformats.org/officeDocument/2006/math" xmlns:v="urn:schemas-microsoft-com:vml" xmlns:wp14="http://schemas.microsoft.com/office/word/2010/wordprocessingDrawing" xmlns:wp="http://schemas.openxmlformats.org/drawingml/2006/wordprocessingDrawing" xmlns:w10="urn:schemas-microsoft-com:office:word" xmlns:w="http://schemas.openxmlformats.org/wordprocessingml/2006/main" xmlns:w14="http://schemas.microsoft.com/office/word/2010/wordml" xmlns:w15="http://schemas.microsoft.com/office/word/2012/wordml" xmlns:w16cex="http://schemas.microsoft.com/office/word/2018/wordml/cex" xmlns:w16cid="http://schemas.microsoft.com/office/word/2016/wordml/cid" xmlns:w16="http://schemas.microsoft.com/office/word/2018/wordml" xmlns:w16sdtdh="http://schemas.microsoft.com/office/word/2020/wordml/sdtdatahash" xmlns:w16se="http://schemas.microsoft.com/office/word/2015/wordml/symex" xmlns:wpg="http://schemas.microsoft.com/office/word/2010/wordprocessingGroup" xmlns:wpi="http://schemas.microsoft.com/office/word/2010/wordprocessingInk" xmlns:wne="http://schemas.microsoft.com/office/word/2006/wordml" xmlns:wps="http://schemas.microsoft.com/office/word/2010/wordprocessingShape" mc:Ignorable="w14 w15 w16se w16cid w16 w16cex w16sdtdh wp14">
+  <w:p>
+    <w:pPr>
+      <w:pStyle w:val="Cabealho"/>
+      <w:jc w:val="right"/>
+      <w:rPr>
+        <w:smallCaps/>
+        <w:sz w:val="24"/>
+        <w:szCs w:val="24"/>
+      </w:rPr>
+    </w:pPr>
+    <w:r>
+      <w:rPr>
+        <w:smallCaps/>
+        <w:sz w:val="24"/>
+        <w:szCs w:val="24"/>
+      </w:rPr>
+      <w:t xml:space="preserve">Relatório </w:t>
+    </w:r>
+    <w:proofErr w:type="spellStart"/>
+    <w:r>
+      <w:rPr>
+        <w:smallCaps/>
+        <w:sz w:val="24"/>
+        <w:szCs w:val="24"/>
+      </w:rPr>
+      <w:t>Assit</w:t>
+    </w:r>
+    <w:proofErr w:type="spellEnd"/>
+  </w:p>
+  <w:p>
+    <w:pPr>
+      <w:pStyle w:val="Cabealho"/>
+      <w:jc w:val="right"/>
+      <w:rPr>
+        <w:smallCaps/>
+        <w:sz w:val="24"/>
+        <w:szCs w:val="24"/>
+      </w:rPr>
+    </w:pPr>
+    <w:r>
+      <w:rPr>
+        <w:smallCaps/>
+        <w:sz w:val="24"/>
+        <w:szCs w:val="24"/>
+      </w:rPr>
+      <w:t>_______________________________________________________________________</w:t>
+    </w:r>
+  </w:p>
+</w:hdr>
 </file>
 
 <file path=word/numbering.xml><?xml version="1.0" encoding="utf-8"?>
@@ -2560,6 +4680,73 @@
     <w:name w:val="Normal"/>
     <w:qFormat/>
   </w:style>
+  <w:style w:type="paragraph" w:styleId="Ttulo1">
+    <w:name w:val="heading 1"/>
+    <w:basedOn w:val="Normal"/>
+    <w:next w:val="Normal"/>
+    <w:link w:val="Ttulo1Carter"/>
+    <w:uiPriority w:val="9"/>
+    <w:qFormat/>
+    <w:rsid w:val="00C905A9"/>
+    <w:pPr>
+      <w:keepNext/>
+      <w:keepLines/>
+      <w:spacing w:before="240" w:after="0"/>
+      <w:outlineLvl w:val="0"/>
+    </w:pPr>
+    <w:rPr>
+      <w:rFonts w:asciiTheme="majorHAnsi" w:eastAsiaTheme="majorEastAsia" w:hAnsiTheme="majorHAnsi" w:cstheme="majorBidi"/>
+      <w:color w:val="2F5496" w:themeColor="accent1" w:themeShade="BF"/>
+      <w:sz w:val="32"/>
+      <w:szCs w:val="32"/>
+    </w:rPr>
+  </w:style>
+  <w:style w:type="paragraph" w:styleId="Ttulo2">
+    <w:name w:val="heading 2"/>
+    <w:basedOn w:val="Normal"/>
+    <w:next w:val="Normal"/>
+    <w:link w:val="Ttulo2Carter"/>
+    <w:uiPriority w:val="9"/>
+    <w:semiHidden/>
+    <w:unhideWhenUsed/>
+    <w:qFormat/>
+    <w:rsid w:val="00C905A9"/>
+    <w:pPr>
+      <w:keepNext/>
+      <w:keepLines/>
+      <w:spacing w:before="40" w:after="0"/>
+      <w:outlineLvl w:val="1"/>
+    </w:pPr>
+    <w:rPr>
+      <w:rFonts w:asciiTheme="majorHAnsi" w:eastAsiaTheme="majorEastAsia" w:hAnsiTheme="majorHAnsi" w:cstheme="majorBidi"/>
+      <w:color w:val="2F5496" w:themeColor="accent1" w:themeShade="BF"/>
+      <w:sz w:val="26"/>
+      <w:szCs w:val="26"/>
+    </w:rPr>
+  </w:style>
+  <w:style w:type="paragraph" w:styleId="Ttulo3">
+    <w:name w:val="heading 3"/>
+    <w:basedOn w:val="Normal"/>
+    <w:next w:val="Normal"/>
+    <w:link w:val="Ttulo3Carter"/>
+    <w:uiPriority w:val="9"/>
+    <w:semiHidden/>
+    <w:unhideWhenUsed/>
+    <w:qFormat/>
+    <w:rsid w:val="00C905A9"/>
+    <w:pPr>
+      <w:keepNext/>
+      <w:keepLines/>
+      <w:spacing w:before="40" w:after="0"/>
+      <w:outlineLvl w:val="2"/>
+    </w:pPr>
+    <w:rPr>
+      <w:rFonts w:asciiTheme="majorHAnsi" w:eastAsiaTheme="majorEastAsia" w:hAnsiTheme="majorHAnsi" w:cstheme="majorBidi"/>
+      <w:color w:val="1F3763" w:themeColor="accent1" w:themeShade="7F"/>
+      <w:sz w:val="24"/>
+      <w:szCs w:val="24"/>
+    </w:rPr>
+  </w:style>
   <w:style w:type="character" w:default="1" w:styleId="Tipodeletrapredefinidodopargrafo">
     <w:name w:val="Default Paragraph Font"/>
     <w:uiPriority w:val="1"/>
@@ -2640,6 +4827,198 @@
       <w:lang w:eastAsia="pt-PT"/>
       <w14:ligatures w14:val="none"/>
     </w:rPr>
+  </w:style>
+  <w:style w:type="paragraph" w:styleId="SemEspaamento">
+    <w:name w:val="No Spacing"/>
+    <w:link w:val="SemEspaamentoCarter"/>
+    <w:uiPriority w:val="1"/>
+    <w:qFormat/>
+    <w:rsid w:val="0021309B"/>
+    <w:pPr>
+      <w:spacing w:after="0" w:line="240" w:lineRule="auto"/>
+    </w:pPr>
+    <w:rPr>
+      <w:rFonts w:eastAsiaTheme="minorEastAsia"/>
+      <w:kern w:val="0"/>
+      <w:lang w:eastAsia="pt-PT"/>
+      <w14:ligatures w14:val="none"/>
+    </w:rPr>
+  </w:style>
+  <w:style w:type="character" w:customStyle="1" w:styleId="SemEspaamentoCarter">
+    <w:name w:val="Sem Espaçamento Caráter"/>
+    <w:basedOn w:val="Tipodeletrapredefinidodopargrafo"/>
+    <w:link w:val="SemEspaamento"/>
+    <w:uiPriority w:val="1"/>
+    <w:rsid w:val="0021309B"/>
+    <w:rPr>
+      <w:rFonts w:eastAsiaTheme="minorEastAsia"/>
+      <w:kern w:val="0"/>
+      <w:lang w:eastAsia="pt-PT"/>
+      <w14:ligatures w14:val="none"/>
+    </w:rPr>
+  </w:style>
+  <w:style w:type="character" w:styleId="Hiperligao">
+    <w:name w:val="Hyperlink"/>
+    <w:basedOn w:val="Tipodeletrapredefinidodopargrafo"/>
+    <w:uiPriority w:val="99"/>
+    <w:unhideWhenUsed/>
+    <w:rsid w:val="00D62676"/>
+    <w:rPr>
+      <w:color w:val="0563C1" w:themeColor="hyperlink"/>
+      <w:u w:val="single"/>
+    </w:rPr>
+  </w:style>
+  <w:style w:type="character" w:styleId="MenoNoResolvida">
+    <w:name w:val="Unresolved Mention"/>
+    <w:basedOn w:val="Tipodeletrapredefinidodopargrafo"/>
+    <w:uiPriority w:val="99"/>
+    <w:semiHidden/>
+    <w:unhideWhenUsed/>
+    <w:rsid w:val="00D62676"/>
+    <w:rPr>
+      <w:color w:val="605E5C"/>
+      <w:shd w:val="clear" w:color="auto" w:fill="E1DFDD"/>
+    </w:rPr>
+  </w:style>
+  <w:style w:type="paragraph" w:styleId="Cabealho">
+    <w:name w:val="header"/>
+    <w:basedOn w:val="Normal"/>
+    <w:link w:val="CabealhoCarter"/>
+    <w:uiPriority w:val="99"/>
+    <w:unhideWhenUsed/>
+    <w:rsid w:val="00932EB4"/>
+    <w:pPr>
+      <w:tabs>
+        <w:tab w:val="center" w:pos="4252"/>
+        <w:tab w:val="right" w:pos="8504"/>
+      </w:tabs>
+      <w:spacing w:after="0" w:line="240" w:lineRule="auto"/>
+    </w:pPr>
+  </w:style>
+  <w:style w:type="character" w:customStyle="1" w:styleId="CabealhoCarter">
+    <w:name w:val="Cabeçalho Caráter"/>
+    <w:basedOn w:val="Tipodeletrapredefinidodopargrafo"/>
+    <w:link w:val="Cabealho"/>
+    <w:uiPriority w:val="99"/>
+    <w:rsid w:val="00932EB4"/>
+  </w:style>
+  <w:style w:type="paragraph" w:styleId="Rodap">
+    <w:name w:val="footer"/>
+    <w:basedOn w:val="Normal"/>
+    <w:link w:val="RodapCarter"/>
+    <w:uiPriority w:val="99"/>
+    <w:unhideWhenUsed/>
+    <w:rsid w:val="00932EB4"/>
+    <w:pPr>
+      <w:tabs>
+        <w:tab w:val="center" w:pos="4252"/>
+        <w:tab w:val="right" w:pos="8504"/>
+      </w:tabs>
+      <w:spacing w:after="0" w:line="240" w:lineRule="auto"/>
+    </w:pPr>
+  </w:style>
+  <w:style w:type="character" w:customStyle="1" w:styleId="RodapCarter">
+    <w:name w:val="Rodapé Caráter"/>
+    <w:basedOn w:val="Tipodeletrapredefinidodopargrafo"/>
+    <w:link w:val="Rodap"/>
+    <w:uiPriority w:val="99"/>
+    <w:rsid w:val="00932EB4"/>
+  </w:style>
+  <w:style w:type="character" w:customStyle="1" w:styleId="Ttulo1Carter">
+    <w:name w:val="Título 1 Caráter"/>
+    <w:basedOn w:val="Tipodeletrapredefinidodopargrafo"/>
+    <w:link w:val="Ttulo1"/>
+    <w:uiPriority w:val="9"/>
+    <w:rsid w:val="00C905A9"/>
+    <w:rPr>
+      <w:rFonts w:asciiTheme="majorHAnsi" w:eastAsiaTheme="majorEastAsia" w:hAnsiTheme="majorHAnsi" w:cstheme="majorBidi"/>
+      <w:color w:val="2F5496" w:themeColor="accent1" w:themeShade="BF"/>
+      <w:sz w:val="32"/>
+      <w:szCs w:val="32"/>
+    </w:rPr>
+  </w:style>
+  <w:style w:type="character" w:customStyle="1" w:styleId="Ttulo2Carter">
+    <w:name w:val="Título 2 Caráter"/>
+    <w:basedOn w:val="Tipodeletrapredefinidodopargrafo"/>
+    <w:link w:val="Ttulo2"/>
+    <w:uiPriority w:val="9"/>
+    <w:semiHidden/>
+    <w:rsid w:val="00C905A9"/>
+    <w:rPr>
+      <w:rFonts w:asciiTheme="majorHAnsi" w:eastAsiaTheme="majorEastAsia" w:hAnsiTheme="majorHAnsi" w:cstheme="majorBidi"/>
+      <w:color w:val="2F5496" w:themeColor="accent1" w:themeShade="BF"/>
+      <w:sz w:val="26"/>
+      <w:szCs w:val="26"/>
+    </w:rPr>
+  </w:style>
+  <w:style w:type="character" w:customStyle="1" w:styleId="Ttulo3Carter">
+    <w:name w:val="Título 3 Caráter"/>
+    <w:basedOn w:val="Tipodeletrapredefinidodopargrafo"/>
+    <w:link w:val="Ttulo3"/>
+    <w:uiPriority w:val="9"/>
+    <w:semiHidden/>
+    <w:rsid w:val="00C905A9"/>
+    <w:rPr>
+      <w:rFonts w:asciiTheme="majorHAnsi" w:eastAsiaTheme="majorEastAsia" w:hAnsiTheme="majorHAnsi" w:cstheme="majorBidi"/>
+      <w:color w:val="1F3763" w:themeColor="accent1" w:themeShade="7F"/>
+      <w:sz w:val="24"/>
+      <w:szCs w:val="24"/>
+    </w:rPr>
+  </w:style>
+  <w:style w:type="paragraph" w:styleId="Cabealhodondice">
+    <w:name w:val="TOC Heading"/>
+    <w:basedOn w:val="Ttulo1"/>
+    <w:next w:val="Normal"/>
+    <w:uiPriority w:val="39"/>
+    <w:unhideWhenUsed/>
+    <w:qFormat/>
+    <w:rsid w:val="00B736EE"/>
+    <w:pPr>
+      <w:outlineLvl w:val="9"/>
+    </w:pPr>
+    <w:rPr>
+      <w:kern w:val="0"/>
+      <w:lang w:eastAsia="pt-PT"/>
+      <w14:ligatures w14:val="none"/>
+    </w:rPr>
+  </w:style>
+  <w:style w:type="paragraph" w:styleId="ndice1">
+    <w:name w:val="toc 1"/>
+    <w:basedOn w:val="Normal"/>
+    <w:next w:val="Normal"/>
+    <w:autoRedefine/>
+    <w:uiPriority w:val="39"/>
+    <w:unhideWhenUsed/>
+    <w:rsid w:val="00B736EE"/>
+    <w:pPr>
+      <w:spacing w:after="100"/>
+    </w:pPr>
+  </w:style>
+  <w:style w:type="paragraph" w:styleId="ndice2">
+    <w:name w:val="toc 2"/>
+    <w:basedOn w:val="Normal"/>
+    <w:next w:val="Normal"/>
+    <w:autoRedefine/>
+    <w:uiPriority w:val="39"/>
+    <w:unhideWhenUsed/>
+    <w:rsid w:val="00B736EE"/>
+    <w:pPr>
+      <w:spacing w:after="100"/>
+      <w:ind w:left="220"/>
+    </w:pPr>
+  </w:style>
+  <w:style w:type="paragraph" w:styleId="ndice3">
+    <w:name w:val="toc 3"/>
+    <w:basedOn w:val="Normal"/>
+    <w:next w:val="Normal"/>
+    <w:autoRedefine/>
+    <w:uiPriority w:val="39"/>
+    <w:unhideWhenUsed/>
+    <w:rsid w:val="00B736EE"/>
+    <w:pPr>
+      <w:spacing w:after="100"/>
+      <w:ind w:left="440"/>
+    </w:pPr>
   </w:style>
 </w:styles>
 </file>
@@ -2937,4 +5316,16 @@
     </a:ext>
   </a:extLst>
 </a:theme>
+</file>
+
+<file path=customXml/item1.xml><?xml version="1.0" encoding="utf-8"?>
+<b:Sources xmlns:b="http://schemas.openxmlformats.org/officeDocument/2006/bibliography" xmlns="http://schemas.openxmlformats.org/officeDocument/2006/bibliography" SelectedStyle="\APASixthEditionOfficeOnline.xsl" StyleName="APA" Version="6"/>
+</file>
+
+<file path=customXml/itemProps1.xml><?xml version="1.0" encoding="utf-8"?>
+<ds:datastoreItem xmlns:ds="http://schemas.openxmlformats.org/officeDocument/2006/customXml" ds:itemID="{5686D132-8F01-4D4E-9AAF-D730189C988B}">
+  <ds:schemaRefs>
+    <ds:schemaRef ds:uri="http://schemas.openxmlformats.org/officeDocument/2006/bibliography"/>
+  </ds:schemaRefs>
+</ds:datastoreItem>
 </file>
</xml_diff>

<commit_message>
ASSIST, scripts e docs-
</commit_message>
<xml_diff>
--- a/ASSIST SCRITPS/ASSISTDOCS.docx
+++ b/ASSIST SCRITPS/ASSISTDOCS.docx
@@ -1,6 +1,6 @@
 
 <file path=word/document.xml><?xml version="1.0" encoding="utf-8"?>
-<w:document xmlns:wpc="http://schemas.microsoft.com/office/word/2010/wordprocessingCanvas" xmlns:cx="http://schemas.microsoft.com/office/drawing/2014/chartex" xmlns:cx1="http://schemas.microsoft.com/office/drawing/2015/9/8/chartex" xmlns:cx2="http://schemas.microsoft.com/office/drawing/2015/10/21/chartex" xmlns:cx3="http://schemas.microsoft.com/office/drawing/2016/5/9/chartex" xmlns:cx4="http://schemas.microsoft.com/office/drawing/2016/5/10/chartex" xmlns:cx5="http://schemas.microsoft.com/office/drawing/2016/5/11/chartex" xmlns:cx6="http://schemas.microsoft.com/office/drawing/2016/5/12/chartex" xmlns:cx7="http://schemas.microsoft.com/office/drawing/2016/5/13/chartex" xmlns:cx8="http://schemas.microsoft.com/office/drawing/2016/5/14/chartex" xmlns:mc="http://schemas.openxmlformats.org/markup-compatibility/2006" xmlns:aink="http://schemas.microsoft.com/office/drawing/2016/ink" xmlns:am3d="http://schemas.microsoft.com/office/drawing/2017/model3d" xmlns:o="urn:schemas-microsoft-com:office:office" xmlns:oel="http://schemas.microsoft.com/office/2019/extlst" xmlns:r="http://schemas.openxmlformats.org/officeDocument/2006/relationships" xmlns:m="http://schemas.openxmlformats.org/officeDocument/2006/math" xmlns:v="urn:schemas-microsoft-com:vml" xmlns:wp14="http://schemas.microsoft.com/office/word/2010/wordprocessingDrawing" xmlns:wp="http://schemas.openxmlformats.org/drawingml/2006/wordprocessingDrawing" xmlns:w10="urn:schemas-microsoft-com:office:word" xmlns:w="http://schemas.openxmlformats.org/wordprocessingml/2006/main" xmlns:w14="http://schemas.microsoft.com/office/word/2010/wordml" xmlns:w15="http://schemas.microsoft.com/office/word/2012/wordml" xmlns:w16cex="http://schemas.microsoft.com/office/word/2018/wordml/cex" xmlns:w16cid="http://schemas.microsoft.com/office/word/2016/wordml/cid" xmlns:w16="http://schemas.microsoft.com/office/word/2018/wordml" xmlns:w16sdtdh="http://schemas.microsoft.com/office/word/2020/wordml/sdtdatahash" xmlns:w16se="http://schemas.microsoft.com/office/word/2015/wordml/symex" xmlns:wpg="http://schemas.microsoft.com/office/word/2010/wordprocessingGroup" xmlns:wpi="http://schemas.microsoft.com/office/word/2010/wordprocessingInk" xmlns:wne="http://schemas.microsoft.com/office/word/2006/wordml" xmlns:wps="http://schemas.microsoft.com/office/word/2010/wordprocessingShape" mc:Ignorable="w14 w15 w16se w16cid w16 w16cex w16sdtdh wp14">
+<w:document xmlns:wpc="http://schemas.microsoft.com/office/word/2010/wordprocessingCanvas" xmlns:cx="http://schemas.microsoft.com/office/drawing/2014/chartex" xmlns:cx1="http://schemas.microsoft.com/office/drawing/2015/9/8/chartex" xmlns:cx2="http://schemas.microsoft.com/office/drawing/2015/10/21/chartex" xmlns:cx3="http://schemas.microsoft.com/office/drawing/2016/5/9/chartex" xmlns:cx4="http://schemas.microsoft.com/office/drawing/2016/5/10/chartex" xmlns:cx5="http://schemas.microsoft.com/office/drawing/2016/5/11/chartex" xmlns:cx6="http://schemas.microsoft.com/office/drawing/2016/5/12/chartex" xmlns:cx7="http://schemas.microsoft.com/office/drawing/2016/5/13/chartex" xmlns:cx8="http://schemas.microsoft.com/office/drawing/2016/5/14/chartex" xmlns:mc="http://schemas.openxmlformats.org/markup-compatibility/2006" xmlns:aink="http://schemas.microsoft.com/office/drawing/2016/ink" xmlns:am3d="http://schemas.microsoft.com/office/drawing/2017/model3d" xmlns:o="urn:schemas-microsoft-com:office:office" xmlns:oel="http://schemas.microsoft.com/office/2019/extlst" xmlns:r="http://schemas.openxmlformats.org/officeDocument/2006/relationships" xmlns:m="http://schemas.openxmlformats.org/officeDocument/2006/math" xmlns:v="urn:schemas-microsoft-com:vml" xmlns:wp14="http://schemas.microsoft.com/office/word/2010/wordprocessingDrawing" xmlns:wp="http://schemas.openxmlformats.org/drawingml/2006/wordprocessingDrawing" xmlns:w10="urn:schemas-microsoft-com:office:word" xmlns:w="http://schemas.openxmlformats.org/wordprocessingml/2006/main" xmlns:w14="http://schemas.microsoft.com/office/word/2010/wordml" xmlns:w15="http://schemas.microsoft.com/office/word/2012/wordml" xmlns:w16cex="http://schemas.microsoft.com/office/word/2018/wordml/cex" xmlns:w16cid="http://schemas.microsoft.com/office/word/2016/wordml/cid" xmlns:w16="http://schemas.microsoft.com/office/word/2018/wordml" xmlns:w16sdtdh="http://schemas.microsoft.com/office/word/2020/wordml/sdtdatahash" xmlns:w16se="http://schemas.microsoft.com/office/word/2015/wordml/symex" xmlns:wpg="http://schemas.microsoft.com/office/word/2010/wordprocessingGroup" xmlns:wpi="http://schemas.microsoft.com/office/word/2010/wordprocessingInk" xmlns:wne="http://schemas.microsoft.com/office/word/2006/wordml" xmlns:wps="http://schemas.microsoft.com/office/word/2010/wordprocessingShape" xmlns:a="http://schemas.openxmlformats.org/drawingml/2006/main" xmlns:pic="http://schemas.openxmlformats.org/drawingml/2006/picture" xmlns:a14="http://schemas.microsoft.com/office/drawing/2010/main" mc:Ignorable="w14 w15 w16se w16cid w16 w16cex w16sdtdh wp14">
   <w:body>
     <w:p>
       <w:pPr>
@@ -405,7 +405,7 @@
       </w:sdtPr>
       <w:sdtEndPr>
         <w:rPr>
-          <w:rFonts w:asciiTheme="minorHAnsi" w:eastAsiaTheme="minorHAnsi" w:hAnsiTheme="minorHAnsi" w:cstheme="minorBidi"/>
+          <w:rFonts w:asciiTheme="minorHAnsi" w:hAnsiTheme="minorHAnsi" w:eastAsiaTheme="minorHAnsi" w:cstheme="minorBidi"/>
           <w:b/>
           <w:bCs/>
           <w:color w:val="auto"/>
@@ -466,7 +466,7 @@
           <w:r>
             <w:fldChar w:fldCharType="separate"/>
           </w:r>
-          <w:hyperlink w:anchor="_Toc154509484" w:history="1">
+          <w:hyperlink w:history="1" w:anchor="_Toc154509484">
             <w:r>
               <w:rPr>
                 <w:rStyle w:val="Hiperligao"/>
@@ -539,7 +539,7 @@
               <w:lang w:eastAsia="pt-PT"/>
             </w:rPr>
           </w:pPr>
-          <w:hyperlink w:anchor="_Toc154509485" w:history="1">
+          <w:hyperlink w:history="1" w:anchor="_Toc154509485">
             <w:r>
               <w:rPr>
                 <w:rStyle w:val="Hiperligao"/>
@@ -612,7 +612,7 @@
               <w:lang w:eastAsia="pt-PT"/>
             </w:rPr>
           </w:pPr>
-          <w:hyperlink w:anchor="_Toc154509486" w:history="1">
+          <w:hyperlink w:history="1" w:anchor="_Toc154509486">
             <w:r>
               <w:rPr>
                 <w:rStyle w:val="Hiperligao"/>
@@ -685,7 +685,7 @@
               <w:lang w:eastAsia="pt-PT"/>
             </w:rPr>
           </w:pPr>
-          <w:hyperlink w:anchor="_Toc154509487" w:history="1">
+          <w:hyperlink w:history="1" w:anchor="_Toc154509487">
             <w:r>
               <w:rPr>
                 <w:rStyle w:val="Hiperligao"/>
@@ -758,7 +758,7 @@
               <w:lang w:eastAsia="pt-PT"/>
             </w:rPr>
           </w:pPr>
-          <w:hyperlink w:anchor="_Toc154509488" w:history="1">
+          <w:hyperlink w:history="1" w:anchor="_Toc154509488">
             <w:r>
               <w:rPr>
                 <w:rStyle w:val="Hiperligao"/>
@@ -831,7 +831,7 @@
               <w:lang w:eastAsia="pt-PT"/>
             </w:rPr>
           </w:pPr>
-          <w:hyperlink w:anchor="_Toc154509489" w:history="1">
+          <w:hyperlink w:history="1" w:anchor="_Toc154509489">
             <w:r>
               <w:rPr>
                 <w:rStyle w:val="Hiperligao"/>
@@ -904,7 +904,7 @@
               <w:lang w:eastAsia="pt-PT"/>
             </w:rPr>
           </w:pPr>
-          <w:hyperlink w:anchor="_Toc154509490" w:history="1">
+          <w:hyperlink w:history="1" w:anchor="_Toc154509490">
             <w:r>
               <w:rPr>
                 <w:rStyle w:val="Hiperligao"/>
@@ -977,7 +977,7 @@
               <w:lang w:eastAsia="pt-PT"/>
             </w:rPr>
           </w:pPr>
-          <w:hyperlink w:anchor="_Toc154509491" w:history="1">
+          <w:hyperlink w:history="1" w:anchor="_Toc154509491">
             <w:r>
               <w:rPr>
                 <w:rStyle w:val="Hiperligao"/>
@@ -1050,7 +1050,7 @@
               <w:lang w:eastAsia="pt-PT"/>
             </w:rPr>
           </w:pPr>
-          <w:hyperlink w:anchor="_Toc154509492" w:history="1">
+          <w:hyperlink w:history="1" w:anchor="_Toc154509492">
             <w:r>
               <w:rPr>
                 <w:rStyle w:val="Hiperligao"/>
@@ -1151,7 +1151,7 @@
           <w:szCs w:val="28"/>
         </w:rPr>
       </w:pPr>
-      <w:bookmarkStart w:id="0" w:name="_Toc154509484"/>
+      <w:bookmarkStart w:name="_Toc154509484" w:id="0"/>
       <w:r>
         <w:rPr>
           <w:rFonts w:asciiTheme="minorHAnsi" w:hAnsiTheme="minorHAnsi" w:cstheme="minorHAnsi"/>
@@ -1202,7 +1202,7 @@
           <w:szCs w:val="22"/>
         </w:rPr>
       </w:pPr>
-      <w:bookmarkStart w:id="1" w:name="_Toc154509485"/>
+      <w:bookmarkStart w:name="_Toc154509485" w:id="1"/>
       <w:r>
         <w:rPr>
           <w:rFonts w:asciiTheme="minorHAnsi" w:hAnsiTheme="minorHAnsi" w:cstheme="minorHAnsi"/>
@@ -1270,7 +1270,7 @@
           <w:color w:val="auto"/>
         </w:rPr>
       </w:pPr>
-      <w:bookmarkStart w:id="2" w:name="_Toc154509486"/>
+      <w:bookmarkStart w:name="_Toc154509486" w:id="2"/>
       <w:r>
         <w:rPr>
           <w:rFonts w:asciiTheme="minorHAnsi" w:hAnsiTheme="minorHAnsi" w:cstheme="minorHAnsi"/>
@@ -1584,7 +1584,7 @@
           <w:color w:val="auto"/>
         </w:rPr>
       </w:pPr>
-      <w:bookmarkStart w:id="3" w:name="_Toc154509487"/>
+      <w:bookmarkStart w:name="_Toc154509487" w:id="3"/>
       <w:r>
         <w:rPr>
           <w:rFonts w:asciiTheme="minorHAnsi" w:hAnsiTheme="minorHAnsi" w:cstheme="minorHAnsi"/>
@@ -1844,7 +1844,7 @@
       <w:r>
         <w:t xml:space="preserve">-id </w:t>
       </w:r>
-      <w:hyperlink r:id="rId12" w:history="1">
+      <w:hyperlink w:history="1" r:id="rId12">
         <w:r>
           <w:rPr>
             <w:rStyle w:val="Hiperligao"/>
@@ -1905,7 +1905,7 @@
           <w:color w:val="auto"/>
         </w:rPr>
       </w:pPr>
-      <w:bookmarkStart w:id="4" w:name="_Toc154509488"/>
+      <w:bookmarkStart w:name="_Toc154509488" w:id="4"/>
       <w:r>
         <w:rPr>
           <w:rFonts w:asciiTheme="minorHAnsi" w:hAnsiTheme="minorHAnsi" w:cstheme="minorHAnsi"/>
@@ -2082,7 +2082,7 @@
           <w:color w:val="auto"/>
         </w:rPr>
       </w:pPr>
-      <w:bookmarkStart w:id="5" w:name="_Toc154509489"/>
+      <w:bookmarkStart w:name="_Toc154509489" w:id="5"/>
       <w:r>
         <w:rPr>
           <w:rFonts w:asciiTheme="minorHAnsi" w:hAnsiTheme="minorHAnsi" w:cstheme="minorHAnsi"/>
@@ -2193,7 +2193,7 @@
         </w:rPr>
         <w:t xml:space="preserve"> -v -i C:/Users/jnmte/VPSg046 </w:t>
       </w:r>
-      <w:hyperlink r:id="rId14" w:history="1">
+      <w:hyperlink w:history="1" r:id="rId14">
         <w:r>
           <w:rPr>
             <w:rStyle w:val="Hiperligao"/>
@@ -2429,7 +2429,7 @@
           <w:szCs w:val="28"/>
         </w:rPr>
       </w:pPr>
-      <w:bookmarkStart w:id="6" w:name="_Toc154509490"/>
+      <w:bookmarkStart w:name="_Toc154509490" w:id="6"/>
       <w:r>
         <w:rPr>
           <w:rFonts w:asciiTheme="minorHAnsi" w:hAnsiTheme="minorHAnsi" w:cstheme="minorHAnsi"/>
@@ -2485,8 +2485,8 @@
           <w:szCs w:val="24"/>
         </w:rPr>
       </w:pPr>
-      <w:bookmarkStart w:id="7" w:name="_Hlk154508099"/>
-      <w:bookmarkStart w:id="8" w:name="_Toc154509491"/>
+      <w:bookmarkStart w:name="_Hlk154508099" w:id="7"/>
+      <w:bookmarkStart w:name="_Toc154509491" w:id="8"/>
       <w:r>
         <w:rPr>
           <w:rFonts w:asciiTheme="minorHAnsi" w:hAnsiTheme="minorHAnsi" w:cstheme="minorHAnsi"/>
@@ -2544,7 +2544,7 @@
           <w:color w:val="auto"/>
         </w:rPr>
       </w:pPr>
-      <w:bookmarkStart w:id="9" w:name="_Toc154509492"/>
+      <w:bookmarkStart w:name="_Toc154509492" w:id="9"/>
       <w:r>
         <w:rPr>
           <w:rFonts w:asciiTheme="minorHAnsi" w:hAnsiTheme="minorHAnsi" w:cstheme="minorHAnsi"/>
@@ -2587,90 +2587,59 @@
       </w:pPr>
       <w:r>
         <w:rPr>
-          <w:b/>
-          <w:bCs/>
+          <w:b w:val="1"/>
+          <w:bCs w:val="1"/>
         </w:rPr>
         <w:t>Script:</w:t>
       </w:r>
       <w:r>
+        <w:rPr/>
         <w:t xml:space="preserve"> </w:t>
       </w:r>
       <w:r>
+        <w:rPr/>
         <w:t xml:space="preserve">O objetivo deste código é automatizar a restauração de backups de um banco de dados </w:t>
       </w:r>
-      <w:proofErr w:type="spellStart"/>
-      <w:r>
+      <w:r>
+        <w:rPr/>
         <w:t>MongoDB</w:t>
       </w:r>
-      <w:proofErr w:type="spellEnd"/>
-      <w:r>
+      <w:r>
+        <w:rPr/>
         <w:t xml:space="preserve"> e verificar a integridade do backup restaurado. O código permite ao usuário escolher um backup disponível</w:t>
       </w:r>
       <w:r>
+        <w:rPr/>
         <w:t>.</w:t>
       </w:r>
     </w:p>
     <w:p>
       <w:pPr>
-        <w:spacing w:line="360" w:lineRule="auto"/>
-        <w:jc w:val="both"/>
-      </w:pPr>
-    </w:p>
-    <w:p>
-      <w:pPr>
-        <w:spacing w:line="360" w:lineRule="auto"/>
-        <w:jc w:val="both"/>
-      </w:pPr>
-    </w:p>
-    <w:p>
-      <w:pPr>
-        <w:spacing w:line="360" w:lineRule="auto"/>
-        <w:jc w:val="both"/>
-      </w:pPr>
-    </w:p>
-    <w:p>
-      <w:pPr>
-        <w:spacing w:line="360" w:lineRule="auto"/>
-        <w:jc w:val="both"/>
-      </w:pPr>
-    </w:p>
-    <w:p>
-      <w:pPr>
+        <w:pStyle w:val="Normal"/>
         <w:spacing w:after="0" w:line="360" w:lineRule="auto"/>
         <w:jc w:val="both"/>
       </w:pPr>
       <w:r>
-        <w:rPr>
-          <w:noProof/>
-        </w:rPr>
         <w:drawing>
-          <wp:anchor distT="0" distB="0" distL="114300" distR="114300" simplePos="0" relativeHeight="251658240" behindDoc="1" locked="0" layoutInCell="1" allowOverlap="1" wp14:anchorId="58AEB07A" wp14:editId="48D33148">
-            <wp:simplePos x="0" y="0"/>
-            <wp:positionH relativeFrom="column">
-              <wp:posOffset>-63500</wp:posOffset>
-            </wp:positionH>
-            <wp:positionV relativeFrom="paragraph">
-              <wp:posOffset>180</wp:posOffset>
-            </wp:positionV>
-            <wp:extent cx="5452110" cy="3740150"/>
+          <wp:inline wp14:editId="260E4C54" wp14:anchorId="2DF286C9">
+            <wp:extent cx="5094514" cy="4457700"/>
             <wp:effectExtent l="0" t="0" r="0" b="0"/>
-            <wp:wrapSquare wrapText="bothSides"/>
-            <wp:docPr id="1415686400" name="Imagem 1" descr="Uma imagem com texto, captura de ecrã&#10;&#10;Descrição gerada automaticamente"/>
+            <wp:docPr id="1686493862" name="" title=""/>
             <wp:cNvGraphicFramePr>
-              <a:graphicFrameLocks xmlns:a="http://schemas.openxmlformats.org/drawingml/2006/main" noChangeAspect="1"/>
+              <a:graphicFrameLocks noChangeAspect="1"/>
             </wp:cNvGraphicFramePr>
-            <a:graphic xmlns:a="http://schemas.openxmlformats.org/drawingml/2006/main">
+            <a:graphic>
               <a:graphicData uri="http://schemas.openxmlformats.org/drawingml/2006/picture">
-                <pic:pic xmlns:pic="http://schemas.openxmlformats.org/drawingml/2006/picture">
+                <pic:pic>
                   <pic:nvPicPr>
-                    <pic:cNvPr id="1415686400" name="Imagem 1" descr="Uma imagem com texto, captura de ecrã&#10;&#10;Descrição gerada automaticamente"/>
+                    <pic:cNvPr id="0" name=""/>
                     <pic:cNvPicPr/>
                   </pic:nvPicPr>
                   <pic:blipFill>
-                    <a:blip r:embed="rId16">
+                    <a:blip r:embed="R15ae35ecb7834cf4">
                       <a:extLst>
-                        <a:ext uri="{28A0092B-C50C-407E-A947-70E740481C1C}">
-                          <a14:useLocalDpi xmlns:a14="http://schemas.microsoft.com/office/drawing/2010/main" val="0"/>
+                        <a:ext xmlns:a="http://schemas.openxmlformats.org/drawingml/2006/main" uri="{28A0092B-C50C-407E-A947-70E740481C1C}">
+                          <a14:useLocalDpi val="0"/>
                         </a:ext>
                       </a:extLst>
                     </a:blip>
@@ -2681,132 +2650,7 @@
                   <pic:spPr>
                     <a:xfrm>
                       <a:off x="0" y="0"/>
-                      <a:ext cx="5452110" cy="3740150"/>
-                    </a:xfrm>
-                    <a:prstGeom prst="rect">
-                      <a:avLst/>
-                    </a:prstGeom>
-                  </pic:spPr>
-                </pic:pic>
-              </a:graphicData>
-            </a:graphic>
-            <wp14:sizeRelH relativeFrom="margin">
-              <wp14:pctWidth>0</wp14:pctWidth>
-            </wp14:sizeRelH>
-            <wp14:sizeRelV relativeFrom="margin">
-              <wp14:pctHeight>0</wp14:pctHeight>
-            </wp14:sizeRelV>
-          </wp:anchor>
-        </w:drawing>
-      </w:r>
-    </w:p>
-    <w:p>
-      <w:pPr>
-        <w:spacing w:line="360" w:lineRule="auto"/>
-        <w:jc w:val="both"/>
-      </w:pPr>
-      <w:r>
-        <w:t>O script fornece feedback ao usuário em cada etapa e relata qualquer erro encontrado durante o processo de restauração e verificação. Isso ajuda a garantir que os backups sejam restaurados com sucesso</w:t>
-      </w:r>
-      <w:r>
-        <w:t>.</w:t>
-      </w:r>
-      <w:r>
-        <w:t xml:space="preserve"> </w:t>
-      </w:r>
-      <w:r>
-        <w:t>P</w:t>
-      </w:r>
-      <w:r>
-        <w:t xml:space="preserve">ara </w:t>
-      </w:r>
-      <w:r>
-        <w:t xml:space="preserve">a </w:t>
-      </w:r>
-      <w:r>
-        <w:t xml:space="preserve">confirmação </w:t>
-      </w:r>
-      <w:r>
-        <w:t xml:space="preserve">do processo de restauro, </w:t>
-      </w:r>
-      <w:r>
-        <w:t>verifica</w:t>
-      </w:r>
-      <w:r>
-        <w:t>-</w:t>
-      </w:r>
-      <w:r>
-        <w:t xml:space="preserve">se </w:t>
-      </w:r>
-      <w:r>
-        <w:t>a presença e consistência d</w:t>
-      </w:r>
-      <w:r>
-        <w:t xml:space="preserve">a coleção </w:t>
-      </w:r>
-      <w:r>
-        <w:t>"</w:t>
-      </w:r>
-      <w:proofErr w:type="spellStart"/>
-      <w:r>
-        <w:t>buildings</w:t>
-      </w:r>
-      <w:proofErr w:type="spellEnd"/>
-      <w:r>
-        <w:t>"</w:t>
-      </w:r>
-      <w:r>
-        <w:t xml:space="preserve">. É também verificado se </w:t>
-      </w:r>
-      <w:r>
-        <w:t xml:space="preserve">o número </w:t>
-      </w:r>
-      <w:r>
-        <w:t xml:space="preserve">total </w:t>
-      </w:r>
-      <w:r>
-        <w:t xml:space="preserve">de coleções </w:t>
-      </w:r>
-      <w:r>
-        <w:t>repostas é equivalente ao número presente no backup</w:t>
-      </w:r>
-      <w:r>
-        <w:t>.</w:t>
-      </w:r>
-    </w:p>
-    <w:p>
-      <w:pPr>
-        <w:jc w:val="center"/>
-      </w:pPr>
-      <w:r>
-        <w:rPr>
-          <w:noProof/>
-        </w:rPr>
-        <w:drawing>
-          <wp:inline distT="0" distB="0" distL="0" distR="0" wp14:anchorId="4DCC5929" wp14:editId="33856950">
-            <wp:extent cx="4686706" cy="2141406"/>
-            <wp:effectExtent l="0" t="0" r="0" b="0"/>
-            <wp:docPr id="38095014" name="Imagem 1" descr="Uma imagem com texto, captura de ecrã, Tipo de letra&#10;&#10;Descrição gerada automaticamente"/>
-            <wp:cNvGraphicFramePr>
-              <a:graphicFrameLocks xmlns:a="http://schemas.openxmlformats.org/drawingml/2006/main" noChangeAspect="1"/>
-            </wp:cNvGraphicFramePr>
-            <a:graphic xmlns:a="http://schemas.openxmlformats.org/drawingml/2006/main">
-              <a:graphicData uri="http://schemas.openxmlformats.org/drawingml/2006/picture">
-                <pic:pic xmlns:pic="http://schemas.openxmlformats.org/drawingml/2006/picture">
-                  <pic:nvPicPr>
-                    <pic:cNvPr id="38095014" name="Imagem 1" descr="Uma imagem com texto, captura de ecrã, Tipo de letra&#10;&#10;Descrição gerada automaticamente"/>
-                    <pic:cNvPicPr/>
-                  </pic:nvPicPr>
-                  <pic:blipFill>
-                    <a:blip r:embed="rId17"/>
-                    <a:stretch>
-                      <a:fillRect/>
-                    </a:stretch>
-                  </pic:blipFill>
-                  <pic:spPr>
-                    <a:xfrm>
-                      <a:off x="0" y="0"/>
-                      <a:ext cx="4686706" cy="2141406"/>
+                      <a:ext cx="5094514" cy="4457700"/>
                     </a:xfrm>
                     <a:prstGeom prst="rect">
                       <a:avLst/>
@@ -2819,47 +2663,321 @@
         </w:drawing>
       </w:r>
     </w:p>
-    <w:p/>
     <w:p>
       <w:pPr>
         <w:spacing w:line="360" w:lineRule="auto"/>
         <w:jc w:val="both"/>
       </w:pPr>
       <w:r>
-        <w:rPr>
-          <w:b/>
-          <w:bCs/>
-        </w:rPr>
-        <w:lastRenderedPageBreak/>
+        <w:rPr/>
+        <w:t>O script fornece feedback ao usuário em cada etapa e relata qualquer erro encontrado durante o processo de restauração e verificação. Isso ajuda a garantir que os backups sejam restaurados com sucesso</w:t>
+      </w:r>
+      <w:r>
+        <w:rPr/>
+        <w:t>.</w:t>
+      </w:r>
+      <w:r>
+        <w:rPr/>
+        <w:t xml:space="preserve"> </w:t>
+      </w:r>
+      <w:r>
+        <w:rPr/>
+        <w:t>P</w:t>
+      </w:r>
+      <w:r>
+        <w:rPr/>
+        <w:t xml:space="preserve">ara </w:t>
+      </w:r>
+      <w:r>
+        <w:rPr/>
+        <w:t xml:space="preserve">a </w:t>
+      </w:r>
+      <w:r>
+        <w:rPr/>
+        <w:t xml:space="preserve">confirmação </w:t>
+      </w:r>
+      <w:r>
+        <w:rPr/>
+        <w:t xml:space="preserve">do processo de restauro, </w:t>
+      </w:r>
+      <w:r>
+        <w:rPr/>
+        <w:t>verifica</w:t>
+      </w:r>
+      <w:r>
+        <w:rPr/>
+        <w:t>-</w:t>
+      </w:r>
+      <w:r>
+        <w:rPr/>
+        <w:t xml:space="preserve">se </w:t>
+      </w:r>
+      <w:r>
+        <w:rPr/>
+        <w:t>a presença e consistência d</w:t>
+      </w:r>
+      <w:r>
+        <w:rPr/>
+        <w:t xml:space="preserve">a coleção </w:t>
+      </w:r>
+      <w:r>
+        <w:rPr/>
+        <w:t>"</w:t>
+      </w:r>
+      <w:r>
+        <w:rPr/>
+        <w:t>buildings</w:t>
+      </w:r>
+      <w:r>
+        <w:rPr/>
+        <w:t>"</w:t>
+      </w:r>
+      <w:r>
+        <w:rPr/>
+        <w:t xml:space="preserve">. É também </w:t>
+      </w:r>
+      <w:r>
+        <w:rPr/>
+        <w:t xml:space="preserve">possível ser </w:t>
+      </w:r>
+      <w:r>
+        <w:rPr/>
+        <w:t xml:space="preserve">verificado </w:t>
+      </w:r>
+      <w:r>
+        <w:rPr/>
+        <w:t>o</w:t>
+      </w:r>
+      <w:r>
+        <w:rPr/>
+        <w:t xml:space="preserve"> número </w:t>
+      </w:r>
+      <w:r>
+        <w:rPr/>
+        <w:t xml:space="preserve">total </w:t>
+      </w:r>
+      <w:r>
+        <w:rPr/>
+        <w:t xml:space="preserve">de coleções </w:t>
+      </w:r>
+      <w:r>
+        <w:rPr/>
+        <w:t>repostas</w:t>
+      </w:r>
+      <w:r>
+        <w:rPr/>
+        <w:t>.</w:t>
+      </w:r>
+    </w:p>
+    <w:p>
+      <w:pPr>
+        <w:pStyle w:val="Normal"/>
+        <w:jc w:val="center"/>
+      </w:pPr>
+      <w:r>
+        <w:drawing>
+          <wp:inline wp14:editId="4144690F" wp14:anchorId="61D1A53E">
+            <wp:extent cx="5823857" cy="254794"/>
+            <wp:effectExtent l="0" t="0" r="0" b="0"/>
+            <wp:docPr id="215617344" name="" title=""/>
+            <wp:cNvGraphicFramePr>
+              <a:graphicFrameLocks noChangeAspect="1"/>
+            </wp:cNvGraphicFramePr>
+            <a:graphic>
+              <a:graphicData uri="http://schemas.openxmlformats.org/drawingml/2006/picture">
+                <pic:pic>
+                  <pic:nvPicPr>
+                    <pic:cNvPr id="0" name=""/>
+                    <pic:cNvPicPr/>
+                  </pic:nvPicPr>
+                  <pic:blipFill>
+                    <a:blip r:embed="Rd89a96ab87d34422">
+                      <a:extLst>
+                        <a:ext xmlns:a="http://schemas.openxmlformats.org/drawingml/2006/main" uri="{28A0092B-C50C-407E-A947-70E740481C1C}">
+                          <a14:useLocalDpi val="0"/>
+                        </a:ext>
+                      </a:extLst>
+                    </a:blip>
+                    <a:stretch>
+                      <a:fillRect/>
+                    </a:stretch>
+                  </pic:blipFill>
+                  <pic:spPr>
+                    <a:xfrm>
+                      <a:off x="0" y="0"/>
+                      <a:ext cx="5823857" cy="254794"/>
+                    </a:xfrm>
+                    <a:prstGeom prst="rect">
+                      <a:avLst/>
+                    </a:prstGeom>
+                  </pic:spPr>
+                </pic:pic>
+              </a:graphicData>
+            </a:graphic>
+          </wp:inline>
+        </w:drawing>
+      </w:r>
+    </w:p>
+    <w:p>
+      <w:pPr>
+        <w:pStyle w:val="Normal"/>
+        <w:spacing w:line="360" w:lineRule="auto"/>
+        <w:rPr>
+          <w:b w:val="1"/>
+          <w:bCs w:val="1"/>
+        </w:rPr>
+      </w:pPr>
+      <w:r>
+        <w:rPr>
+          <w:b w:val="1"/>
+          <w:bCs w:val="1"/>
+        </w:rPr>
         <w:t>Segurança</w:t>
       </w:r>
       <w:r>
+        <w:rPr/>
         <w:t xml:space="preserve">: </w:t>
       </w:r>
       <w:r>
+        <w:rPr/>
         <w:t>Em todos os momentos de utilização direta com a base de dados os dados de login estão guardados no ficheiro config.sh onde as permissões são extremamente restritas</w:t>
       </w:r>
       <w:r>
+        <w:rPr/>
         <w:t xml:space="preserve"> de forma a preservar </w:t>
       </w:r>
       <w:r>
+        <w:rPr/>
         <w:t xml:space="preserve">a </w:t>
       </w:r>
       <w:r>
         <w:rPr>
-          <w:b/>
-          <w:bCs/>
+          <w:b w:val="1"/>
+          <w:bCs w:val="1"/>
         </w:rPr>
         <w:t>confidencialidade</w:t>
       </w:r>
       <w:r>
-        <w:t>.</w:t>
-      </w:r>
-    </w:p>
-    <w:p>
-      <w:pPr>
+        <w:rPr>
+          <w:b w:val="1"/>
+          <w:bCs w:val="1"/>
+        </w:rPr>
+        <w:t>, usando “</w:t>
+      </w:r>
+      <w:r>
+        <w:rPr>
+          <w:b w:val="1"/>
+          <w:bCs w:val="1"/>
+        </w:rPr>
+        <w:t>chmod</w:t>
+      </w:r>
+      <w:r>
+        <w:rPr>
+          <w:b w:val="1"/>
+          <w:bCs w:val="1"/>
+        </w:rPr>
+        <w:t xml:space="preserve"> 600 config.sh”</w:t>
+      </w:r>
+    </w:p>
+    <w:p>
+      <w:pPr>
+        <w:pStyle w:val="Normal"/>
         <w:spacing w:line="360" w:lineRule="auto"/>
-        <w:jc w:val="both"/>
+      </w:pPr>
+      <w:r>
+        <w:rPr/>
+        <w:t>Existem duas “</w:t>
+      </w:r>
+      <w:r>
+        <w:rPr/>
+        <w:t>Strings</w:t>
+      </w:r>
+      <w:r>
+        <w:rPr/>
+        <w:t xml:space="preserve"> </w:t>
+      </w:r>
+      <w:r>
+        <w:rPr/>
+        <w:t>Connections</w:t>
+      </w:r>
+      <w:r>
+        <w:rPr/>
+        <w:t>” para a mesma base de dados, isto deve-se ao “</w:t>
+      </w:r>
+      <w:r>
+        <w:rPr/>
+        <w:t>mongorestore</w:t>
+      </w:r>
+      <w:r>
+        <w:rPr/>
+        <w:t>” e ao “</w:t>
+      </w:r>
+      <w:r>
+        <w:rPr/>
+        <w:t>mongoexport</w:t>
+      </w:r>
+      <w:r>
+        <w:rPr/>
+        <w:t>” utilizarem uma sintaxe diferente.</w:t>
+      </w:r>
+    </w:p>
+    <w:p>
+      <w:pPr>
+        <w:pStyle w:val="Normal"/>
+        <w:spacing w:line="360" w:lineRule="auto"/>
+        <w:rPr>
+          <w:b w:val="1"/>
+          <w:bCs w:val="1"/>
+        </w:rPr>
+      </w:pPr>
+    </w:p>
+    <w:p>
+      <w:pPr>
+        <w:pStyle w:val="Normal"/>
+        <w:spacing w:line="360" w:lineRule="auto"/>
+        <w:rPr>
+          <w:b w:val="1"/>
+          <w:bCs w:val="1"/>
+        </w:rPr>
+      </w:pPr>
+    </w:p>
+    <w:p>
+      <w:pPr>
+        <w:pStyle w:val="Normal"/>
+        <w:spacing w:line="360" w:lineRule="auto"/>
+        <w:rPr>
+          <w:b w:val="1"/>
+          <w:bCs w:val="1"/>
+        </w:rPr>
+      </w:pPr>
+    </w:p>
+    <w:p>
+      <w:pPr>
+        <w:pStyle w:val="Normal"/>
+        <w:spacing w:line="360" w:lineRule="auto"/>
+        <w:rPr>
+          <w:b w:val="1"/>
+          <w:bCs w:val="1"/>
+        </w:rPr>
+      </w:pPr>
+    </w:p>
+    <w:p>
+      <w:pPr>
+        <w:pStyle w:val="Normal"/>
+        <w:spacing w:line="360" w:lineRule="auto"/>
+        <w:rPr>
+          <w:b w:val="1"/>
+          <w:bCs w:val="1"/>
+        </w:rPr>
+      </w:pPr>
+    </w:p>
+    <w:p>
+      <w:pPr>
+        <w:pStyle w:val="Normal"/>
+        <w:rPr>
+          <w:b w:val="1"/>
+          <w:bCs w:val="1"/>
+        </w:rPr>
       </w:pPr>
     </w:p>
     <w:p>
@@ -3204,28 +3322,30 @@
         </w:rPr>
         <w:t xml:space="preserve">O script utiliza o </w:t>
       </w:r>
-      <w:proofErr w:type="spellStart"/>
       <w:r>
         <w:rPr>
           <w:lang w:eastAsia="pt-PT"/>
         </w:rPr>
-        <w:t>MongoDB</w:t>
-      </w:r>
-      <w:proofErr w:type="spellEnd"/>
+        <w:t>mongoexport</w:t>
+      </w:r>
       <w:r>
         <w:rPr>
           <w:lang w:eastAsia="pt-PT"/>
         </w:rPr>
-        <w:t xml:space="preserve"> para verificar se a coleção "</w:t>
-      </w:r>
-      <w:proofErr w:type="spellStart"/>
+        <w:t xml:space="preserve"> </w:t>
+      </w:r>
       <w:r>
         <w:rPr>
           <w:lang w:eastAsia="pt-PT"/>
         </w:rPr>
+        <w:t>para verificar se a coleção "</w:t>
+      </w:r>
+      <w:r>
+        <w:rPr>
+          <w:lang w:eastAsia="pt-PT"/>
+        </w:rPr>
         <w:t>buildings</w:t>
       </w:r>
-      <w:proofErr w:type="spellEnd"/>
       <w:r>
         <w:rPr>
           <w:lang w:eastAsia="pt-PT"/>
@@ -3233,120 +3353,10 @@
         <w:t>" existe no banco de dados restaurado após a restauração.</w:t>
       </w:r>
     </w:p>
-    <w:p>
-      <w:pPr>
-        <w:spacing w:after="0" w:line="240" w:lineRule="auto"/>
-        <w:jc w:val="both"/>
-        <w:rPr>
-          <w:lang w:eastAsia="pt-PT"/>
-        </w:rPr>
-      </w:pPr>
-    </w:p>
-    <w:p>
-      <w:pPr>
-        <w:pStyle w:val="PargrafodaLista"/>
-        <w:numPr>
-          <w:ilvl w:val="0"/>
-          <w:numId w:val="6"/>
-        </w:numPr>
-        <w:rPr>
-          <w:sz w:val="24"/>
-          <w:szCs w:val="24"/>
-          <w:lang w:eastAsia="pt-PT"/>
-        </w:rPr>
-      </w:pPr>
-      <w:r>
-        <w:rPr>
-          <w:sz w:val="24"/>
-          <w:szCs w:val="24"/>
-          <w:lang w:eastAsia="pt-PT"/>
-        </w:rPr>
-        <w:t>Verificação do Número de Coleções:</w:t>
-      </w:r>
-    </w:p>
-    <w:p>
-      <w:pPr>
-        <w:spacing w:after="0" w:line="360" w:lineRule="auto"/>
-        <w:jc w:val="both"/>
-        <w:rPr>
-          <w:lang w:eastAsia="pt-PT"/>
-        </w:rPr>
-      </w:pPr>
-      <w:r>
-        <w:rPr>
-          <w:lang w:eastAsia="pt-PT"/>
-        </w:rPr>
-        <w:t>O número de coleções no backup é contado verificando o número de arquivos BSON no</w:t>
-      </w:r>
-      <w:r>
-        <w:rPr>
-          <w:lang w:eastAsia="pt-PT"/>
-        </w:rPr>
-        <w:t xml:space="preserve"> d</w:t>
-      </w:r>
-      <w:r>
-        <w:rPr>
-          <w:lang w:eastAsia="pt-PT"/>
-        </w:rPr>
-        <w:t>iretório do backup.</w:t>
-      </w:r>
-    </w:p>
-    <w:p>
-      <w:pPr>
-        <w:spacing w:after="0" w:line="360" w:lineRule="auto"/>
-        <w:jc w:val="both"/>
-        <w:rPr>
-          <w:lang w:eastAsia="pt-PT"/>
-        </w:rPr>
-      </w:pPr>
-      <w:r>
-        <w:rPr>
-          <w:lang w:eastAsia="pt-PT"/>
-        </w:rPr>
-        <w:t xml:space="preserve">O número atual de coleções no banco de dados é verificado usando o </w:t>
-      </w:r>
-      <w:proofErr w:type="spellStart"/>
-      <w:r>
-        <w:rPr>
-          <w:lang w:eastAsia="pt-PT"/>
-        </w:rPr>
-        <w:t>MongoDB</w:t>
-      </w:r>
-      <w:proofErr w:type="spellEnd"/>
-      <w:r>
-        <w:rPr>
-          <w:lang w:eastAsia="pt-PT"/>
-        </w:rPr>
-        <w:t>.</w:t>
-      </w:r>
-    </w:p>
-    <w:p>
-      <w:pPr>
-        <w:spacing w:after="0" w:line="360" w:lineRule="auto"/>
-        <w:jc w:val="both"/>
-        <w:rPr>
-          <w:lang w:eastAsia="pt-PT"/>
-        </w:rPr>
-      </w:pPr>
-      <w:r>
-        <w:rPr>
-          <w:lang w:eastAsia="pt-PT"/>
-        </w:rPr>
-        <w:t>É feita uma comparação entre o número de coleções no backup e o número atual no banco de dados para garantir que sejam iguais.</w:t>
-      </w:r>
-    </w:p>
-    <w:p>
-      <w:pPr>
-        <w:rPr>
-          <w:lang w:eastAsia="pt-PT"/>
-        </w:rPr>
-      </w:pPr>
-    </w:p>
-    <w:p/>
     <w:sectPr>
       <w:headerReference w:type="default" r:id="rId18"/>
       <w:footerReference w:type="default" r:id="rId19"/>
-      <w:pgSz w:w="11906" w:h="16838"/>
+      <w:pgSz w:w="11906" w:h="16838" w:orient="portrait"/>
       <w:pgMar w:top="1417" w:right="1701" w:bottom="1417" w:left="1701" w:header="708" w:footer="708" w:gutter="0"/>
       <w:pgNumType w:start="0"/>
       <w:cols w:space="708"/>
@@ -3520,7 +3530,7 @@
         <w:ind w:left="720" w:hanging="360"/>
       </w:pPr>
       <w:rPr>
-        <w:rFonts w:ascii="Symbol" w:hAnsi="Symbol" w:hint="default"/>
+        <w:rFonts w:hint="default" w:ascii="Symbol" w:hAnsi="Symbol"/>
         <w:sz w:val="20"/>
       </w:rPr>
     </w:lvl>
@@ -3536,7 +3546,7 @@
         <w:ind w:left="1440" w:hanging="360"/>
       </w:pPr>
       <w:rPr>
-        <w:rFonts w:ascii="Symbol" w:hAnsi="Symbol" w:hint="default"/>
+        <w:rFonts w:hint="default" w:ascii="Symbol" w:hAnsi="Symbol"/>
         <w:sz w:val="20"/>
       </w:rPr>
     </w:lvl>
@@ -3552,7 +3562,7 @@
         <w:ind w:left="2160" w:hanging="360"/>
       </w:pPr>
       <w:rPr>
-        <w:rFonts w:ascii="Symbol" w:hAnsi="Symbol" w:hint="default"/>
+        <w:rFonts w:hint="default" w:ascii="Symbol" w:hAnsi="Symbol"/>
         <w:sz w:val="20"/>
       </w:rPr>
     </w:lvl>
@@ -3568,7 +3578,7 @@
         <w:ind w:left="2880" w:hanging="360"/>
       </w:pPr>
       <w:rPr>
-        <w:rFonts w:ascii="Symbol" w:hAnsi="Symbol" w:hint="default"/>
+        <w:rFonts w:hint="default" w:ascii="Symbol" w:hAnsi="Symbol"/>
         <w:sz w:val="20"/>
       </w:rPr>
     </w:lvl>
@@ -3584,7 +3594,7 @@
         <w:ind w:left="3600" w:hanging="360"/>
       </w:pPr>
       <w:rPr>
-        <w:rFonts w:ascii="Symbol" w:hAnsi="Symbol" w:hint="default"/>
+        <w:rFonts w:hint="default" w:ascii="Symbol" w:hAnsi="Symbol"/>
         <w:sz w:val="20"/>
       </w:rPr>
     </w:lvl>
@@ -3600,7 +3610,7 @@
         <w:ind w:left="4320" w:hanging="360"/>
       </w:pPr>
       <w:rPr>
-        <w:rFonts w:ascii="Symbol" w:hAnsi="Symbol" w:hint="default"/>
+        <w:rFonts w:hint="default" w:ascii="Symbol" w:hAnsi="Symbol"/>
         <w:sz w:val="20"/>
       </w:rPr>
     </w:lvl>
@@ -3616,7 +3626,7 @@
         <w:ind w:left="5040" w:hanging="360"/>
       </w:pPr>
       <w:rPr>
-        <w:rFonts w:ascii="Symbol" w:hAnsi="Symbol" w:hint="default"/>
+        <w:rFonts w:hint="default" w:ascii="Symbol" w:hAnsi="Symbol"/>
         <w:sz w:val="20"/>
       </w:rPr>
     </w:lvl>
@@ -3632,7 +3642,7 @@
         <w:ind w:left="5760" w:hanging="360"/>
       </w:pPr>
       <w:rPr>
-        <w:rFonts w:ascii="Symbol" w:hAnsi="Symbol" w:hint="default"/>
+        <w:rFonts w:hint="default" w:ascii="Symbol" w:hAnsi="Symbol"/>
         <w:sz w:val="20"/>
       </w:rPr>
     </w:lvl>
@@ -3648,7 +3658,7 @@
         <w:ind w:left="6480" w:hanging="360"/>
       </w:pPr>
       <w:rPr>
-        <w:rFonts w:ascii="Symbol" w:hAnsi="Symbol" w:hint="default"/>
+        <w:rFonts w:hint="default" w:ascii="Symbol" w:hAnsi="Symbol"/>
         <w:sz w:val="20"/>
       </w:rPr>
     </w:lvl>
@@ -3681,7 +3691,7 @@
         <w:ind w:left="1440" w:hanging="360"/>
       </w:pPr>
       <w:rPr>
-        <w:rFonts w:ascii="Symbol" w:hAnsi="Symbol" w:hint="default"/>
+        <w:rFonts w:hint="default" w:ascii="Symbol" w:hAnsi="Symbol"/>
         <w:sz w:val="20"/>
       </w:rPr>
     </w:lvl>
@@ -3783,7 +3793,7 @@
         <w:ind w:left="720" w:hanging="360"/>
       </w:pPr>
       <w:rPr>
-        <w:rFonts w:ascii="Symbol" w:hAnsi="Symbol" w:hint="default"/>
+        <w:rFonts w:hint="default" w:ascii="Symbol" w:hAnsi="Symbol"/>
       </w:rPr>
     </w:lvl>
     <w:lvl w:ilvl="1" w:tplc="08160003" w:tentative="1">
@@ -3795,7 +3805,7 @@
         <w:ind w:left="1440" w:hanging="360"/>
       </w:pPr>
       <w:rPr>
-        <w:rFonts w:ascii="Courier New" w:hAnsi="Courier New" w:cs="Courier New" w:hint="default"/>
+        <w:rFonts w:hint="default" w:ascii="Courier New" w:hAnsi="Courier New" w:cs="Courier New"/>
       </w:rPr>
     </w:lvl>
     <w:lvl w:ilvl="2" w:tplc="08160005" w:tentative="1">
@@ -3807,7 +3817,7 @@
         <w:ind w:left="2160" w:hanging="360"/>
       </w:pPr>
       <w:rPr>
-        <w:rFonts w:ascii="Wingdings" w:hAnsi="Wingdings" w:hint="default"/>
+        <w:rFonts w:hint="default" w:ascii="Wingdings" w:hAnsi="Wingdings"/>
       </w:rPr>
     </w:lvl>
     <w:lvl w:ilvl="3" w:tplc="08160001" w:tentative="1">
@@ -3819,7 +3829,7 @@
         <w:ind w:left="2880" w:hanging="360"/>
       </w:pPr>
       <w:rPr>
-        <w:rFonts w:ascii="Symbol" w:hAnsi="Symbol" w:hint="default"/>
+        <w:rFonts w:hint="default" w:ascii="Symbol" w:hAnsi="Symbol"/>
       </w:rPr>
     </w:lvl>
     <w:lvl w:ilvl="4" w:tplc="08160003" w:tentative="1">
@@ -3831,7 +3841,7 @@
         <w:ind w:left="3600" w:hanging="360"/>
       </w:pPr>
       <w:rPr>
-        <w:rFonts w:ascii="Courier New" w:hAnsi="Courier New" w:cs="Courier New" w:hint="default"/>
+        <w:rFonts w:hint="default" w:ascii="Courier New" w:hAnsi="Courier New" w:cs="Courier New"/>
       </w:rPr>
     </w:lvl>
     <w:lvl w:ilvl="5" w:tplc="08160005" w:tentative="1">
@@ -3843,7 +3853,7 @@
         <w:ind w:left="4320" w:hanging="360"/>
       </w:pPr>
       <w:rPr>
-        <w:rFonts w:ascii="Wingdings" w:hAnsi="Wingdings" w:hint="default"/>
+        <w:rFonts w:hint="default" w:ascii="Wingdings" w:hAnsi="Wingdings"/>
       </w:rPr>
     </w:lvl>
     <w:lvl w:ilvl="6" w:tplc="08160001" w:tentative="1">
@@ -3855,7 +3865,7 @@
         <w:ind w:left="5040" w:hanging="360"/>
       </w:pPr>
       <w:rPr>
-        <w:rFonts w:ascii="Symbol" w:hAnsi="Symbol" w:hint="default"/>
+        <w:rFonts w:hint="default" w:ascii="Symbol" w:hAnsi="Symbol"/>
       </w:rPr>
     </w:lvl>
     <w:lvl w:ilvl="7" w:tplc="08160003" w:tentative="1">
@@ -3867,7 +3877,7 @@
         <w:ind w:left="5760" w:hanging="360"/>
       </w:pPr>
       <w:rPr>
-        <w:rFonts w:ascii="Courier New" w:hAnsi="Courier New" w:cs="Courier New" w:hint="default"/>
+        <w:rFonts w:hint="default" w:ascii="Courier New" w:hAnsi="Courier New" w:cs="Courier New"/>
       </w:rPr>
     </w:lvl>
     <w:lvl w:ilvl="8" w:tplc="08160005" w:tentative="1">
@@ -3879,7 +3889,7 @@
         <w:ind w:left="6480" w:hanging="360"/>
       </w:pPr>
       <w:rPr>
-        <w:rFonts w:ascii="Wingdings" w:hAnsi="Wingdings" w:hint="default"/>
+        <w:rFonts w:hint="default" w:ascii="Wingdings" w:hAnsi="Wingdings"/>
       </w:rPr>
     </w:lvl>
   </w:abstractNum>
@@ -3896,7 +3906,7 @@
         <w:ind w:left="720" w:hanging="360"/>
       </w:pPr>
       <w:rPr>
-        <w:rFonts w:ascii="Symbol" w:hAnsi="Symbol" w:hint="default"/>
+        <w:rFonts w:hint="default" w:ascii="Symbol" w:hAnsi="Symbol"/>
       </w:rPr>
     </w:lvl>
     <w:lvl w:ilvl="1" w:tplc="08160003" w:tentative="1">
@@ -3908,7 +3918,7 @@
         <w:ind w:left="1440" w:hanging="360"/>
       </w:pPr>
       <w:rPr>
-        <w:rFonts w:ascii="Courier New" w:hAnsi="Courier New" w:cs="Courier New" w:hint="default"/>
+        <w:rFonts w:hint="default" w:ascii="Courier New" w:hAnsi="Courier New" w:cs="Courier New"/>
       </w:rPr>
     </w:lvl>
     <w:lvl w:ilvl="2" w:tplc="08160005" w:tentative="1">
@@ -3920,7 +3930,7 @@
         <w:ind w:left="2160" w:hanging="360"/>
       </w:pPr>
       <w:rPr>
-        <w:rFonts w:ascii="Wingdings" w:hAnsi="Wingdings" w:hint="default"/>
+        <w:rFonts w:hint="default" w:ascii="Wingdings" w:hAnsi="Wingdings"/>
       </w:rPr>
     </w:lvl>
     <w:lvl w:ilvl="3" w:tplc="08160001" w:tentative="1">
@@ -3932,7 +3942,7 @@
         <w:ind w:left="2880" w:hanging="360"/>
       </w:pPr>
       <w:rPr>
-        <w:rFonts w:ascii="Symbol" w:hAnsi="Symbol" w:hint="default"/>
+        <w:rFonts w:hint="default" w:ascii="Symbol" w:hAnsi="Symbol"/>
       </w:rPr>
     </w:lvl>
     <w:lvl w:ilvl="4" w:tplc="08160003" w:tentative="1">
@@ -3944,7 +3954,7 @@
         <w:ind w:left="3600" w:hanging="360"/>
       </w:pPr>
       <w:rPr>
-        <w:rFonts w:ascii="Courier New" w:hAnsi="Courier New" w:cs="Courier New" w:hint="default"/>
+        <w:rFonts w:hint="default" w:ascii="Courier New" w:hAnsi="Courier New" w:cs="Courier New"/>
       </w:rPr>
     </w:lvl>
     <w:lvl w:ilvl="5" w:tplc="08160005" w:tentative="1">
@@ -3956,7 +3966,7 @@
         <w:ind w:left="4320" w:hanging="360"/>
       </w:pPr>
       <w:rPr>
-        <w:rFonts w:ascii="Wingdings" w:hAnsi="Wingdings" w:hint="default"/>
+        <w:rFonts w:hint="default" w:ascii="Wingdings" w:hAnsi="Wingdings"/>
       </w:rPr>
     </w:lvl>
     <w:lvl w:ilvl="6" w:tplc="08160001" w:tentative="1">
@@ -3968,7 +3978,7 @@
         <w:ind w:left="5040" w:hanging="360"/>
       </w:pPr>
       <w:rPr>
-        <w:rFonts w:ascii="Symbol" w:hAnsi="Symbol" w:hint="default"/>
+        <w:rFonts w:hint="default" w:ascii="Symbol" w:hAnsi="Symbol"/>
       </w:rPr>
     </w:lvl>
     <w:lvl w:ilvl="7" w:tplc="08160003" w:tentative="1">
@@ -3980,7 +3990,7 @@
         <w:ind w:left="5760" w:hanging="360"/>
       </w:pPr>
       <w:rPr>
-        <w:rFonts w:ascii="Courier New" w:hAnsi="Courier New" w:cs="Courier New" w:hint="default"/>
+        <w:rFonts w:hint="default" w:ascii="Courier New" w:hAnsi="Courier New" w:cs="Courier New"/>
       </w:rPr>
     </w:lvl>
     <w:lvl w:ilvl="8" w:tplc="08160005" w:tentative="1">
@@ -3992,7 +4002,7 @@
         <w:ind w:left="6480" w:hanging="360"/>
       </w:pPr>
       <w:rPr>
-        <w:rFonts w:ascii="Wingdings" w:hAnsi="Wingdings" w:hint="default"/>
+        <w:rFonts w:hint="default" w:ascii="Wingdings" w:hAnsi="Wingdings"/>
       </w:rPr>
     </w:lvl>
   </w:abstractNum>
@@ -4009,7 +4019,7 @@
         <w:ind w:left="720" w:hanging="360"/>
       </w:pPr>
       <w:rPr>
-        <w:rFonts w:ascii="Symbol" w:hAnsi="Symbol" w:hint="default"/>
+        <w:rFonts w:hint="default" w:ascii="Symbol" w:hAnsi="Symbol"/>
       </w:rPr>
     </w:lvl>
     <w:lvl w:ilvl="1" w:tplc="08160003" w:tentative="1">
@@ -4021,7 +4031,7 @@
         <w:ind w:left="1440" w:hanging="360"/>
       </w:pPr>
       <w:rPr>
-        <w:rFonts w:ascii="Courier New" w:hAnsi="Courier New" w:cs="Courier New" w:hint="default"/>
+        <w:rFonts w:hint="default" w:ascii="Courier New" w:hAnsi="Courier New" w:cs="Courier New"/>
       </w:rPr>
     </w:lvl>
     <w:lvl w:ilvl="2" w:tplc="08160005" w:tentative="1">
@@ -4033,7 +4043,7 @@
         <w:ind w:left="2160" w:hanging="360"/>
       </w:pPr>
       <w:rPr>
-        <w:rFonts w:ascii="Wingdings" w:hAnsi="Wingdings" w:hint="default"/>
+        <w:rFonts w:hint="default" w:ascii="Wingdings" w:hAnsi="Wingdings"/>
       </w:rPr>
     </w:lvl>
     <w:lvl w:ilvl="3" w:tplc="08160001" w:tentative="1">
@@ -4045,7 +4055,7 @@
         <w:ind w:left="2880" w:hanging="360"/>
       </w:pPr>
       <w:rPr>
-        <w:rFonts w:ascii="Symbol" w:hAnsi="Symbol" w:hint="default"/>
+        <w:rFonts w:hint="default" w:ascii="Symbol" w:hAnsi="Symbol"/>
       </w:rPr>
     </w:lvl>
     <w:lvl w:ilvl="4" w:tplc="08160003" w:tentative="1">
@@ -4057,7 +4067,7 @@
         <w:ind w:left="3600" w:hanging="360"/>
       </w:pPr>
       <w:rPr>
-        <w:rFonts w:ascii="Courier New" w:hAnsi="Courier New" w:cs="Courier New" w:hint="default"/>
+        <w:rFonts w:hint="default" w:ascii="Courier New" w:hAnsi="Courier New" w:cs="Courier New"/>
       </w:rPr>
     </w:lvl>
     <w:lvl w:ilvl="5" w:tplc="08160005" w:tentative="1">
@@ -4069,7 +4079,7 @@
         <w:ind w:left="4320" w:hanging="360"/>
       </w:pPr>
       <w:rPr>
-        <w:rFonts w:ascii="Wingdings" w:hAnsi="Wingdings" w:hint="default"/>
+        <w:rFonts w:hint="default" w:ascii="Wingdings" w:hAnsi="Wingdings"/>
       </w:rPr>
     </w:lvl>
     <w:lvl w:ilvl="6" w:tplc="08160001" w:tentative="1">
@@ -4081,7 +4091,7 @@
         <w:ind w:left="5040" w:hanging="360"/>
       </w:pPr>
       <w:rPr>
-        <w:rFonts w:ascii="Symbol" w:hAnsi="Symbol" w:hint="default"/>
+        <w:rFonts w:hint="default" w:ascii="Symbol" w:hAnsi="Symbol"/>
       </w:rPr>
     </w:lvl>
     <w:lvl w:ilvl="7" w:tplc="08160003" w:tentative="1">
@@ -4093,7 +4103,7 @@
         <w:ind w:left="5760" w:hanging="360"/>
       </w:pPr>
       <w:rPr>
-        <w:rFonts w:ascii="Courier New" w:hAnsi="Courier New" w:cs="Courier New" w:hint="default"/>
+        <w:rFonts w:hint="default" w:ascii="Courier New" w:hAnsi="Courier New" w:cs="Courier New"/>
       </w:rPr>
     </w:lvl>
     <w:lvl w:ilvl="8" w:tplc="08160005" w:tentative="1">
@@ -4105,7 +4115,7 @@
         <w:ind w:left="6480" w:hanging="360"/>
       </w:pPr>
       <w:rPr>
-        <w:rFonts w:ascii="Wingdings" w:hAnsi="Wingdings" w:hint="default"/>
+        <w:rFonts w:hint="default" w:ascii="Wingdings" w:hAnsi="Wingdings"/>
       </w:rPr>
     </w:lvl>
   </w:abstractNum>
@@ -4125,7 +4135,7 @@
         <w:ind w:left="720" w:hanging="360"/>
       </w:pPr>
       <w:rPr>
-        <w:rFonts w:ascii="Symbol" w:hAnsi="Symbol" w:hint="default"/>
+        <w:rFonts w:hint="default" w:ascii="Symbol" w:hAnsi="Symbol"/>
         <w:sz w:val="20"/>
       </w:rPr>
     </w:lvl>
@@ -4141,7 +4151,7 @@
         <w:ind w:left="1440" w:hanging="360"/>
       </w:pPr>
       <w:rPr>
-        <w:rFonts w:ascii="Symbol" w:hAnsi="Symbol" w:hint="default"/>
+        <w:rFonts w:hint="default" w:ascii="Symbol" w:hAnsi="Symbol"/>
         <w:sz w:val="20"/>
       </w:rPr>
     </w:lvl>
@@ -4157,7 +4167,7 @@
         <w:ind w:left="2160" w:hanging="360"/>
       </w:pPr>
       <w:rPr>
-        <w:rFonts w:ascii="Symbol" w:hAnsi="Symbol" w:hint="default"/>
+        <w:rFonts w:hint="default" w:ascii="Symbol" w:hAnsi="Symbol"/>
         <w:sz w:val="20"/>
       </w:rPr>
     </w:lvl>
@@ -4173,7 +4183,7 @@
         <w:ind w:left="2880" w:hanging="360"/>
       </w:pPr>
       <w:rPr>
-        <w:rFonts w:ascii="Symbol" w:hAnsi="Symbol" w:hint="default"/>
+        <w:rFonts w:hint="default" w:ascii="Symbol" w:hAnsi="Symbol"/>
         <w:sz w:val="20"/>
       </w:rPr>
     </w:lvl>
@@ -4189,7 +4199,7 @@
         <w:ind w:left="3600" w:hanging="360"/>
       </w:pPr>
       <w:rPr>
-        <w:rFonts w:ascii="Symbol" w:hAnsi="Symbol" w:hint="default"/>
+        <w:rFonts w:hint="default" w:ascii="Symbol" w:hAnsi="Symbol"/>
         <w:sz w:val="20"/>
       </w:rPr>
     </w:lvl>
@@ -4205,7 +4215,7 @@
         <w:ind w:left="4320" w:hanging="360"/>
       </w:pPr>
       <w:rPr>
-        <w:rFonts w:ascii="Symbol" w:hAnsi="Symbol" w:hint="default"/>
+        <w:rFonts w:hint="default" w:ascii="Symbol" w:hAnsi="Symbol"/>
         <w:sz w:val="20"/>
       </w:rPr>
     </w:lvl>
@@ -4221,7 +4231,7 @@
         <w:ind w:left="5040" w:hanging="360"/>
       </w:pPr>
       <w:rPr>
-        <w:rFonts w:ascii="Symbol" w:hAnsi="Symbol" w:hint="default"/>
+        <w:rFonts w:hint="default" w:ascii="Symbol" w:hAnsi="Symbol"/>
         <w:sz w:val="20"/>
       </w:rPr>
     </w:lvl>
@@ -4237,7 +4247,7 @@
         <w:ind w:left="5760" w:hanging="360"/>
       </w:pPr>
       <w:rPr>
-        <w:rFonts w:ascii="Symbol" w:hAnsi="Symbol" w:hint="default"/>
+        <w:rFonts w:hint="default" w:ascii="Symbol" w:hAnsi="Symbol"/>
         <w:sz w:val="20"/>
       </w:rPr>
     </w:lvl>
@@ -4253,7 +4263,7 @@
         <w:ind w:left="6480" w:hanging="360"/>
       </w:pPr>
       <w:rPr>
-        <w:rFonts w:ascii="Symbol" w:hAnsi="Symbol" w:hint="default"/>
+        <w:rFonts w:hint="default" w:ascii="Symbol" w:hAnsi="Symbol"/>
         <w:sz w:val="20"/>
       </w:rPr>
     </w:lvl>
@@ -4284,7 +4294,7 @@
   <w:docDefaults>
     <w:rPrDefault>
       <w:rPr>
-        <w:rFonts w:asciiTheme="minorHAnsi" w:eastAsiaTheme="minorHAnsi" w:hAnsiTheme="minorHAnsi" w:cstheme="minorBidi"/>
+        <w:rFonts w:asciiTheme="minorHAnsi" w:hAnsiTheme="minorHAnsi" w:eastAsiaTheme="minorHAnsi" w:cstheme="minorBidi"/>
         <w:kern w:val="2"/>
         <w:sz w:val="22"/>
         <w:szCs w:val="22"/>
@@ -4301,14 +4311,14 @@
   <w:latentStyles w:defLockedState="0" w:defUIPriority="99" w:defSemiHidden="0" w:defUnhideWhenUsed="0" w:defQFormat="0" w:count="376">
     <w:lsdException w:name="Normal" w:uiPriority="0" w:qFormat="1"/>
     <w:lsdException w:name="heading 1" w:uiPriority="9" w:qFormat="1"/>
-    <w:lsdException w:name="heading 2" w:semiHidden="1" w:uiPriority="9" w:unhideWhenUsed="1" w:qFormat="1"/>
-    <w:lsdException w:name="heading 3" w:semiHidden="1" w:uiPriority="9" w:unhideWhenUsed="1" w:qFormat="1"/>
-    <w:lsdException w:name="heading 4" w:semiHidden="1" w:uiPriority="9" w:unhideWhenUsed="1" w:qFormat="1"/>
-    <w:lsdException w:name="heading 5" w:semiHidden="1" w:uiPriority="9" w:unhideWhenUsed="1" w:qFormat="1"/>
-    <w:lsdException w:name="heading 6" w:semiHidden="1" w:uiPriority="9" w:unhideWhenUsed="1" w:qFormat="1"/>
-    <w:lsdException w:name="heading 7" w:semiHidden="1" w:uiPriority="9" w:unhideWhenUsed="1" w:qFormat="1"/>
-    <w:lsdException w:name="heading 8" w:semiHidden="1" w:uiPriority="9" w:unhideWhenUsed="1" w:qFormat="1"/>
-    <w:lsdException w:name="heading 9" w:semiHidden="1" w:uiPriority="9" w:unhideWhenUsed="1" w:qFormat="1"/>
+    <w:lsdException w:name="heading 2" w:uiPriority="9" w:semiHidden="1" w:unhideWhenUsed="1" w:qFormat="1"/>
+    <w:lsdException w:name="heading 3" w:uiPriority="9" w:semiHidden="1" w:unhideWhenUsed="1" w:qFormat="1"/>
+    <w:lsdException w:name="heading 4" w:uiPriority="9" w:semiHidden="1" w:unhideWhenUsed="1" w:qFormat="1"/>
+    <w:lsdException w:name="heading 5" w:uiPriority="9" w:semiHidden="1" w:unhideWhenUsed="1" w:qFormat="1"/>
+    <w:lsdException w:name="heading 6" w:uiPriority="9" w:semiHidden="1" w:unhideWhenUsed="1" w:qFormat="1"/>
+    <w:lsdException w:name="heading 7" w:uiPriority="9" w:semiHidden="1" w:unhideWhenUsed="1" w:qFormat="1"/>
+    <w:lsdException w:name="heading 8" w:uiPriority="9" w:semiHidden="1" w:unhideWhenUsed="1" w:qFormat="1"/>
+    <w:lsdException w:name="heading 9" w:uiPriority="9" w:semiHidden="1" w:unhideWhenUsed="1" w:qFormat="1"/>
     <w:lsdException w:name="index 1" w:semiHidden="1" w:unhideWhenUsed="1"/>
     <w:lsdException w:name="index 2" w:semiHidden="1" w:unhideWhenUsed="1"/>
     <w:lsdException w:name="index 3" w:semiHidden="1" w:unhideWhenUsed="1"/>
@@ -4318,22 +4328,22 @@
     <w:lsdException w:name="index 7" w:semiHidden="1" w:unhideWhenUsed="1"/>
     <w:lsdException w:name="index 8" w:semiHidden="1" w:unhideWhenUsed="1"/>
     <w:lsdException w:name="index 9" w:semiHidden="1" w:unhideWhenUsed="1"/>
-    <w:lsdException w:name="toc 1" w:semiHidden="1" w:uiPriority="39" w:unhideWhenUsed="1"/>
-    <w:lsdException w:name="toc 2" w:semiHidden="1" w:uiPriority="39" w:unhideWhenUsed="1"/>
-    <w:lsdException w:name="toc 3" w:semiHidden="1" w:uiPriority="39" w:unhideWhenUsed="1"/>
-    <w:lsdException w:name="toc 4" w:semiHidden="1" w:uiPriority="39" w:unhideWhenUsed="1"/>
-    <w:lsdException w:name="toc 5" w:semiHidden="1" w:uiPriority="39" w:unhideWhenUsed="1"/>
-    <w:lsdException w:name="toc 6" w:semiHidden="1" w:uiPriority="39" w:unhideWhenUsed="1"/>
-    <w:lsdException w:name="toc 7" w:semiHidden="1" w:uiPriority="39" w:unhideWhenUsed="1"/>
-    <w:lsdException w:name="toc 8" w:semiHidden="1" w:uiPriority="39" w:unhideWhenUsed="1"/>
-    <w:lsdException w:name="toc 9" w:semiHidden="1" w:uiPriority="39" w:unhideWhenUsed="1"/>
+    <w:lsdException w:name="toc 1" w:uiPriority="39" w:semiHidden="1" w:unhideWhenUsed="1"/>
+    <w:lsdException w:name="toc 2" w:uiPriority="39" w:semiHidden="1" w:unhideWhenUsed="1"/>
+    <w:lsdException w:name="toc 3" w:uiPriority="39" w:semiHidden="1" w:unhideWhenUsed="1"/>
+    <w:lsdException w:name="toc 4" w:uiPriority="39" w:semiHidden="1" w:unhideWhenUsed="1"/>
+    <w:lsdException w:name="toc 5" w:uiPriority="39" w:semiHidden="1" w:unhideWhenUsed="1"/>
+    <w:lsdException w:name="toc 6" w:uiPriority="39" w:semiHidden="1" w:unhideWhenUsed="1"/>
+    <w:lsdException w:name="toc 7" w:uiPriority="39" w:semiHidden="1" w:unhideWhenUsed="1"/>
+    <w:lsdException w:name="toc 8" w:uiPriority="39" w:semiHidden="1" w:unhideWhenUsed="1"/>
+    <w:lsdException w:name="toc 9" w:uiPriority="39" w:semiHidden="1" w:unhideWhenUsed="1"/>
     <w:lsdException w:name="Normal Indent" w:semiHidden="1" w:unhideWhenUsed="1"/>
     <w:lsdException w:name="footnote text" w:semiHidden="1" w:unhideWhenUsed="1"/>
     <w:lsdException w:name="annotation text" w:semiHidden="1" w:unhideWhenUsed="1"/>
     <w:lsdException w:name="header" w:semiHidden="1" w:unhideWhenUsed="1"/>
     <w:lsdException w:name="footer" w:semiHidden="1" w:unhideWhenUsed="1"/>
     <w:lsdException w:name="index heading" w:semiHidden="1" w:unhideWhenUsed="1"/>
-    <w:lsdException w:name="caption" w:semiHidden="1" w:uiPriority="35" w:unhideWhenUsed="1" w:qFormat="1"/>
+    <w:lsdException w:name="caption" w:uiPriority="35" w:semiHidden="1" w:unhideWhenUsed="1" w:qFormat="1"/>
     <w:lsdException w:name="table of figures" w:semiHidden="1" w:unhideWhenUsed="1"/>
     <w:lsdException w:name="envelope address" w:semiHidden="1" w:unhideWhenUsed="1"/>
     <w:lsdException w:name="envelope return" w:semiHidden="1" w:unhideWhenUsed="1"/>
@@ -4364,7 +4374,7 @@
     <w:lsdException w:name="Title" w:uiPriority="10" w:qFormat="1"/>
     <w:lsdException w:name="Closing" w:semiHidden="1" w:unhideWhenUsed="1"/>
     <w:lsdException w:name="Signature" w:semiHidden="1" w:unhideWhenUsed="1"/>
-    <w:lsdException w:name="Default Paragraph Font" w:semiHidden="1" w:uiPriority="1" w:unhideWhenUsed="1"/>
+    <w:lsdException w:name="Default Paragraph Font" w:uiPriority="1" w:semiHidden="1" w:unhideWhenUsed="1"/>
     <w:lsdException w:name="Body Text" w:semiHidden="1" w:unhideWhenUsed="1"/>
     <w:lsdException w:name="Body Text Indent" w:semiHidden="1" w:unhideWhenUsed="1"/>
     <w:lsdException w:name="List Continue" w:semiHidden="1" w:unhideWhenUsed="1"/>
@@ -4564,8 +4574,8 @@
     <w:lsdException w:name="Subtle Reference" w:uiPriority="31" w:qFormat="1"/>
     <w:lsdException w:name="Intense Reference" w:uiPriority="32" w:qFormat="1"/>
     <w:lsdException w:name="Book Title" w:uiPriority="33" w:qFormat="1"/>
-    <w:lsdException w:name="Bibliography" w:semiHidden="1" w:uiPriority="37" w:unhideWhenUsed="1"/>
-    <w:lsdException w:name="TOC Heading" w:semiHidden="1" w:uiPriority="39" w:unhideWhenUsed="1" w:qFormat="1"/>
+    <w:lsdException w:name="Bibliography" w:uiPriority="37" w:semiHidden="1" w:unhideWhenUsed="1"/>
+    <w:lsdException w:name="TOC Heading" w:uiPriority="39" w:semiHidden="1" w:unhideWhenUsed="1" w:qFormat="1"/>
     <w:lsdException w:name="Plain Table 1" w:uiPriority="41"/>
     <w:lsdException w:name="Plain Table 2" w:uiPriority="42"/>
     <w:lsdException w:name="Plain Table 3" w:uiPriority="43"/>
@@ -4676,7 +4686,7 @@
     <w:lsdException w:name="Unresolved Mention" w:semiHidden="1" w:unhideWhenUsed="1"/>
     <w:lsdException w:name="Smart Link" w:semiHidden="1" w:unhideWhenUsed="1"/>
   </w:latentStyles>
-  <w:style w:type="paragraph" w:default="1" w:styleId="Normal">
+  <w:style w:type="paragraph" w:styleId="Normal" w:default="1">
     <w:name w:val="Normal"/>
     <w:qFormat/>
   </w:style>
@@ -4695,7 +4705,7 @@
       <w:outlineLvl w:val="0"/>
     </w:pPr>
     <w:rPr>
-      <w:rFonts w:asciiTheme="majorHAnsi" w:eastAsiaTheme="majorEastAsia" w:hAnsiTheme="majorHAnsi" w:cstheme="majorBidi"/>
+      <w:rFonts w:asciiTheme="majorHAnsi" w:hAnsiTheme="majorHAnsi" w:eastAsiaTheme="majorEastAsia" w:cstheme="majorBidi"/>
       <w:color w:val="2F5496" w:themeColor="accent1" w:themeShade="BF"/>
       <w:sz w:val="32"/>
       <w:szCs w:val="32"/>
@@ -4718,7 +4728,7 @@
       <w:outlineLvl w:val="1"/>
     </w:pPr>
     <w:rPr>
-      <w:rFonts w:asciiTheme="majorHAnsi" w:eastAsiaTheme="majorEastAsia" w:hAnsiTheme="majorHAnsi" w:cstheme="majorBidi"/>
+      <w:rFonts w:asciiTheme="majorHAnsi" w:hAnsiTheme="majorHAnsi" w:eastAsiaTheme="majorEastAsia" w:cstheme="majorBidi"/>
       <w:color w:val="2F5496" w:themeColor="accent1" w:themeShade="BF"/>
       <w:sz w:val="26"/>
       <w:szCs w:val="26"/>
@@ -4741,19 +4751,19 @@
       <w:outlineLvl w:val="2"/>
     </w:pPr>
     <w:rPr>
-      <w:rFonts w:asciiTheme="majorHAnsi" w:eastAsiaTheme="majorEastAsia" w:hAnsiTheme="majorHAnsi" w:cstheme="majorBidi"/>
+      <w:rFonts w:asciiTheme="majorHAnsi" w:hAnsiTheme="majorHAnsi" w:eastAsiaTheme="majorEastAsia" w:cstheme="majorBidi"/>
       <w:color w:val="1F3763" w:themeColor="accent1" w:themeShade="7F"/>
       <w:sz w:val="24"/>
       <w:szCs w:val="24"/>
     </w:rPr>
   </w:style>
-  <w:style w:type="character" w:default="1" w:styleId="Tipodeletrapredefinidodopargrafo">
+  <w:style w:type="character" w:styleId="Tipodeletrapredefinidodopargrafo" w:default="1">
     <w:name w:val="Default Paragraph Font"/>
     <w:uiPriority w:val="1"/>
     <w:semiHidden/>
     <w:unhideWhenUsed/>
   </w:style>
-  <w:style w:type="table" w:default="1" w:styleId="Tabelanormal">
+  <w:style w:type="table" w:styleId="Tabelanormal" w:default="1">
     <w:name w:val="Normal Table"/>
     <w:uiPriority w:val="99"/>
     <w:semiHidden/>
@@ -4768,7 +4778,7 @@
       </w:tblCellMar>
     </w:tblPr>
   </w:style>
-  <w:style w:type="numbering" w:default="1" w:styleId="Semlista">
+  <w:style w:type="numbering" w:styleId="Semlista" w:default="1">
     <w:name w:val="No List"/>
     <w:uiPriority w:val="99"/>
     <w:semiHidden/>
@@ -4793,7 +4803,7 @@
     <w:unhideWhenUsed/>
     <w:rsid w:val="000F6E18"/>
     <w:rPr>
-      <w:rFonts w:ascii="Courier New" w:eastAsia="Times New Roman" w:hAnsi="Courier New" w:cs="Courier New"/>
+      <w:rFonts w:ascii="Courier New" w:hAnsi="Courier New" w:eastAsia="Times New Roman" w:cs="Courier New"/>
       <w:sz w:val="20"/>
       <w:szCs w:val="20"/>
     </w:rPr>
@@ -4820,7 +4830,7 @@
       <w:spacing w:before="100" w:beforeAutospacing="1" w:after="100" w:afterAutospacing="1" w:line="240" w:lineRule="auto"/>
     </w:pPr>
     <w:rPr>
-      <w:rFonts w:ascii="Times New Roman" w:eastAsia="Times New Roman" w:hAnsi="Times New Roman" w:cs="Times New Roman"/>
+      <w:rFonts w:ascii="Times New Roman" w:hAnsi="Times New Roman" w:eastAsia="Times New Roman" w:cs="Times New Roman"/>
       <w:kern w:val="0"/>
       <w:sz w:val="24"/>
       <w:szCs w:val="24"/>
@@ -4844,7 +4854,7 @@
       <w14:ligatures w14:val="none"/>
     </w:rPr>
   </w:style>
-  <w:style w:type="character" w:customStyle="1" w:styleId="SemEspaamentoCarter">
+  <w:style w:type="character" w:styleId="SemEspaamentoCarter" w:customStyle="1">
     <w:name w:val="Sem Espaçamento Caráter"/>
     <w:basedOn w:val="Tipodeletrapredefinidodopargrafo"/>
     <w:link w:val="SemEspaamento"/>
@@ -4895,7 +4905,7 @@
       <w:spacing w:after="0" w:line="240" w:lineRule="auto"/>
     </w:pPr>
   </w:style>
-  <w:style w:type="character" w:customStyle="1" w:styleId="CabealhoCarter">
+  <w:style w:type="character" w:styleId="CabealhoCarter" w:customStyle="1">
     <w:name w:val="Cabeçalho Caráter"/>
     <w:basedOn w:val="Tipodeletrapredefinidodopargrafo"/>
     <w:link w:val="Cabealho"/>
@@ -4917,27 +4927,27 @@
       <w:spacing w:after="0" w:line="240" w:lineRule="auto"/>
     </w:pPr>
   </w:style>
-  <w:style w:type="character" w:customStyle="1" w:styleId="RodapCarter">
+  <w:style w:type="character" w:styleId="RodapCarter" w:customStyle="1">
     <w:name w:val="Rodapé Caráter"/>
     <w:basedOn w:val="Tipodeletrapredefinidodopargrafo"/>
     <w:link w:val="Rodap"/>
     <w:uiPriority w:val="99"/>
     <w:rsid w:val="00932EB4"/>
   </w:style>
-  <w:style w:type="character" w:customStyle="1" w:styleId="Ttulo1Carter">
+  <w:style w:type="character" w:styleId="Ttulo1Carter" w:customStyle="1">
     <w:name w:val="Título 1 Caráter"/>
     <w:basedOn w:val="Tipodeletrapredefinidodopargrafo"/>
     <w:link w:val="Ttulo1"/>
     <w:uiPriority w:val="9"/>
     <w:rsid w:val="00C905A9"/>
     <w:rPr>
-      <w:rFonts w:asciiTheme="majorHAnsi" w:eastAsiaTheme="majorEastAsia" w:hAnsiTheme="majorHAnsi" w:cstheme="majorBidi"/>
+      <w:rFonts w:asciiTheme="majorHAnsi" w:hAnsiTheme="majorHAnsi" w:eastAsiaTheme="majorEastAsia" w:cstheme="majorBidi"/>
       <w:color w:val="2F5496" w:themeColor="accent1" w:themeShade="BF"/>
       <w:sz w:val="32"/>
       <w:szCs w:val="32"/>
     </w:rPr>
   </w:style>
-  <w:style w:type="character" w:customStyle="1" w:styleId="Ttulo2Carter">
+  <w:style w:type="character" w:styleId="Ttulo2Carter" w:customStyle="1">
     <w:name w:val="Título 2 Caráter"/>
     <w:basedOn w:val="Tipodeletrapredefinidodopargrafo"/>
     <w:link w:val="Ttulo2"/>
@@ -4945,13 +4955,13 @@
     <w:semiHidden/>
     <w:rsid w:val="00C905A9"/>
     <w:rPr>
-      <w:rFonts w:asciiTheme="majorHAnsi" w:eastAsiaTheme="majorEastAsia" w:hAnsiTheme="majorHAnsi" w:cstheme="majorBidi"/>
+      <w:rFonts w:asciiTheme="majorHAnsi" w:hAnsiTheme="majorHAnsi" w:eastAsiaTheme="majorEastAsia" w:cstheme="majorBidi"/>
       <w:color w:val="2F5496" w:themeColor="accent1" w:themeShade="BF"/>
       <w:sz w:val="26"/>
       <w:szCs w:val="26"/>
     </w:rPr>
   </w:style>
-  <w:style w:type="character" w:customStyle="1" w:styleId="Ttulo3Carter">
+  <w:style w:type="character" w:styleId="Ttulo3Carter" w:customStyle="1">
     <w:name w:val="Título 3 Caráter"/>
     <w:basedOn w:val="Tipodeletrapredefinidodopargrafo"/>
     <w:link w:val="Ttulo3"/>
@@ -4959,7 +4969,7 @@
     <w:semiHidden/>
     <w:rsid w:val="00C905A9"/>
     <w:rPr>
-      <w:rFonts w:asciiTheme="majorHAnsi" w:eastAsiaTheme="majorEastAsia" w:hAnsiTheme="majorHAnsi" w:cstheme="majorBidi"/>
+      <w:rFonts w:asciiTheme="majorHAnsi" w:hAnsiTheme="majorHAnsi" w:eastAsiaTheme="majorEastAsia" w:cstheme="majorBidi"/>
       <w:color w:val="1F3763" w:themeColor="accent1" w:themeShade="7F"/>
       <w:sz w:val="24"/>
       <w:szCs w:val="24"/>
@@ -5021,6 +5031,39 @@
     </w:pPr>
   </w:style>
 </w:styles>
+</file>
+
+<file path=word/glossary/document.xml><?xml version="1.0" encoding="utf-8"?>
+<w:glossaryDocument xmlns:w14="http://schemas.microsoft.com/office/word/2010/wordml" xmlns:w="http://schemas.openxmlformats.org/wordprocessingml/2006/main">
+  <w:docParts>
+    <w:docPart>
+      <w:docPartPr>
+        <w:name w:val="DefaultPlaceholder_1081868574"/>
+        <w:category>
+          <w:name w:val="General"/>
+          <w:gallery w:val="placeholder"/>
+        </w:category>
+        <w:types>
+          <w:type w:val="bbPlcHdr"/>
+        </w:types>
+        <w:behaviors>
+          <w:behavior w:val="content"/>
+        </w:behaviors>
+        <w:guid w:val="{6b93fdab-c616-4800-95bd-95e1ef89c5ef}"/>
+      </w:docPartPr>
+      <w:docPartBody>
+        <w:p>
+          <w:r>
+            <w:rPr>
+              <w:rStyle w:val="PlaceholderText"/>
+            </w:rPr>
+            <w:t/>
+          </w:r>
+        </w:p>
+      </w:docPartBody>
+    </w:docPart>
+  </w:docParts>
+</w:glossaryDocument>
 </file>
 
 <file path=word/theme/theme1.xml><?xml version="1.0" encoding="utf-8"?>

</xml_diff>